<commit_message>
Added some notes to report
</commit_message>
<xml_diff>
--- a/report.docx
+++ b/report.docx
@@ -534,37 +534,7 @@
               <w:rPr>
                 <w:rFonts w:ascii="Calibri" w:hAnsi="Calibri" w:cs="Calibri"/>
               </w:rPr>
-              <w:t>These columns are the d</w:t>
-            </w:r>
-            <w:r>
-              <w:rPr>
-                <w:rFonts w:ascii="Calibri" w:hAnsi="Calibri" w:cs="Calibri"/>
-              </w:rPr>
-              <w:t xml:space="preserve">ifferent Foods to be used as </w:t>
-            </w:r>
-            <w:r>
-              <w:rPr>
-                <w:rFonts w:ascii="Calibri" w:hAnsi="Calibri" w:cs="Calibri"/>
-              </w:rPr>
-              <w:t>ex</w:t>
-            </w:r>
-            <w:r>
-              <w:rPr>
-                <w:rFonts w:ascii="Calibri" w:hAnsi="Calibri" w:cs="Calibri"/>
-              </w:rPr>
-              <w:t xml:space="preserve">planatory </w:t>
-            </w:r>
-            <w:r>
-              <w:rPr>
-                <w:rFonts w:ascii="Calibri" w:hAnsi="Calibri" w:cs="Calibri"/>
-              </w:rPr>
-              <w:t>v</w:t>
-            </w:r>
-            <w:r>
-              <w:rPr>
-                <w:rFonts w:ascii="Calibri" w:hAnsi="Calibri" w:cs="Calibri"/>
-              </w:rPr>
-              <w:t>ariables</w:t>
+              <w:t>These columns are the different Foods to be used as explanatory variables</w:t>
             </w:r>
             <w:r>
               <w:rPr>
@@ -1743,27 +1713,204 @@
       <w:r>
         <w:rPr>
           <w:rFonts w:ascii="Calibri" w:hAnsi="Calibri" w:cs="Calibri"/>
+        </w:rPr>
+        <w:t xml:space="preserve">Plotting our </w:t>
+      </w:r>
+      <w:proofErr w:type="gramStart"/>
+      <w:r>
+        <w:rPr>
+          <w:rFonts w:ascii="Calibri" w:hAnsi="Calibri" w:cs="Calibri"/>
+        </w:rPr>
+        <w:t>results</w:t>
+      </w:r>
+      <w:proofErr w:type="gramEnd"/>
+      <w:r>
+        <w:rPr>
+          <w:rFonts w:ascii="Calibri" w:hAnsi="Calibri" w:cs="Calibri"/>
+        </w:rPr>
+        <w:t xml:space="preserve"> we </w:t>
+      </w:r>
+      <w:r>
+        <w:rPr>
+          <w:rFonts w:ascii="Calibri" w:hAnsi="Calibri" w:cs="Calibri"/>
+        </w:rPr>
+        <w:t xml:space="preserve">see household </w:t>
+      </w:r>
+      <w:r>
+        <w:rPr>
+          <w:rFonts w:ascii="Calibri" w:hAnsi="Calibri" w:cs="Calibri"/>
+        </w:rPr>
+        <w:t xml:space="preserve">income is associated with a very small reduction in </w:t>
+      </w:r>
+      <w:proofErr w:type="spellStart"/>
+      <w:r>
+        <w:rPr>
+          <w:rFonts w:ascii="Calibri" w:hAnsi="Calibri" w:cs="Calibri"/>
+        </w:rPr>
+        <w:t>jfs</w:t>
+      </w:r>
+      <w:proofErr w:type="spellEnd"/>
+      <w:r>
+        <w:rPr>
+          <w:rFonts w:ascii="Calibri" w:hAnsi="Calibri" w:cs="Calibri"/>
+        </w:rPr>
+        <w:t>.</w:t>
+      </w:r>
+      <w:r>
+        <w:rPr>
+          <w:rFonts w:ascii="Calibri" w:hAnsi="Calibri" w:cs="Calibri"/>
+        </w:rPr>
+        <w:t xml:space="preserve"> </w:t>
+      </w:r>
+    </w:p>
+    <w:p>
+      <w:pPr>
+        <w:rPr>
+          <w:rFonts w:ascii="Calibri" w:hAnsi="Calibri" w:cs="Calibri"/>
+          <w:b/>
+          <w:bCs/>
+        </w:rPr>
+      </w:pPr>
+    </w:p>
+    <w:p>
+      <w:pPr>
+        <w:rPr>
+          <w:rFonts w:ascii="Calibri" w:hAnsi="Calibri" w:cs="Calibri"/>
+          <w:b/>
+          <w:bCs/>
+        </w:rPr>
+      </w:pPr>
+    </w:p>
+    <w:p>
+      <w:pPr>
+        <w:rPr>
+          <w:rFonts w:ascii="Calibri" w:hAnsi="Calibri" w:cs="Calibri"/>
+          <w:b/>
+          <w:bCs/>
+        </w:rPr>
+      </w:pPr>
+    </w:p>
+    <w:p>
+      <w:pPr>
+        <w:rPr>
+          <w:rFonts w:ascii="Calibri" w:hAnsi="Calibri" w:cs="Calibri"/>
+          <w:b/>
+          <w:bCs/>
+        </w:rPr>
+      </w:pPr>
+      <w:r>
+        <w:rPr>
+          <w:rFonts w:ascii="Calibri" w:hAnsi="Calibri" w:cs="Calibri"/>
+          <w:b/>
+          <w:bCs/>
+        </w:rPr>
+        <w:t xml:space="preserve">Change this plot probs: include all food </w:t>
+      </w:r>
+      <w:proofErr w:type="gramStart"/>
+      <w:r>
+        <w:rPr>
+          <w:rFonts w:ascii="Calibri" w:hAnsi="Calibri" w:cs="Calibri"/>
+          <w:b/>
+          <w:bCs/>
+        </w:rPr>
+        <w:t>stuff</w:t>
+      </w:r>
+      <w:proofErr w:type="gramEnd"/>
+    </w:p>
+    <w:p>
+      <w:pPr>
+        <w:rPr>
+          <w:rFonts w:ascii="Calibri" w:hAnsi="Calibri" w:cs="Calibri"/>
+          <w:b/>
+          <w:bCs/>
+        </w:rPr>
+      </w:pPr>
+    </w:p>
+    <w:p>
+      <w:pPr>
+        <w:rPr>
+          <w:rFonts w:ascii="Calibri" w:hAnsi="Calibri" w:cs="Calibri"/>
+          <w:b/>
+          <w:bCs/>
+        </w:rPr>
+      </w:pPr>
+      <w:r>
+        <w:rPr>
+          <w:rFonts w:ascii="Calibri" w:hAnsi="Calibri" w:cs="Calibri"/>
+          <w:b/>
+          <w:bCs/>
+        </w:rPr>
+        <w:t xml:space="preserve">Think this plot needs big change as doesn’t show much and looks too similar to other plot, also probs should show models without </w:t>
+      </w:r>
+      <w:proofErr w:type="spellStart"/>
+      <w:r>
+        <w:rPr>
+          <w:rFonts w:ascii="Calibri" w:hAnsi="Calibri" w:cs="Calibri"/>
+          <w:b/>
+          <w:bCs/>
+        </w:rPr>
+        <w:t>rawdata</w:t>
+      </w:r>
+      <w:proofErr w:type="spellEnd"/>
+      <w:r>
+        <w:rPr>
+          <w:rFonts w:ascii="Calibri" w:hAnsi="Calibri" w:cs="Calibri"/>
+          <w:b/>
+          <w:bCs/>
+        </w:rPr>
+        <w:t xml:space="preserve">, </w:t>
+      </w:r>
+      <w:r>
+        <w:rPr>
+          <w:rFonts w:ascii="Calibri" w:hAnsi="Calibri" w:cs="Calibri"/>
+          <w:b/>
+          <w:bCs/>
+        </w:rPr>
+        <w:t xml:space="preserve">think I might fit fp models and see what they look like, maybe a bit much with 10 models we’ll see. I think either all fp or all linear </w:t>
+      </w:r>
+      <w:proofErr w:type="gramStart"/>
+      <w:r>
+        <w:rPr>
+          <w:rFonts w:ascii="Calibri" w:hAnsi="Calibri" w:cs="Calibri"/>
+          <w:b/>
+          <w:bCs/>
+        </w:rPr>
+        <w:t>though</w:t>
+      </w:r>
+      <w:proofErr w:type="gramEnd"/>
+    </w:p>
+    <w:p>
+      <w:pPr>
+        <w:rPr>
+          <w:rFonts w:ascii="Calibri" w:hAnsi="Calibri" w:cs="Calibri"/>
+          <w:b/>
+          <w:bCs/>
+        </w:rPr>
+      </w:pPr>
+      <w:r>
+        <w:rPr>
+          <w:rFonts w:ascii="Calibri" w:hAnsi="Calibri" w:cs="Calibri"/>
           <w:b/>
           <w:bCs/>
           <w:noProof/>
         </w:rPr>
         <w:drawing>
-          <wp:anchor distT="0" distB="0" distL="114300" distR="114300" simplePos="0" relativeHeight="251662336" behindDoc="1" locked="0" layoutInCell="1" allowOverlap="1" wp14:anchorId="25E224C4" wp14:editId="6ED7B845">
+          <wp:anchor distT="0" distB="0" distL="114300" distR="114300" simplePos="0" relativeHeight="251662336" behindDoc="1" locked="0" layoutInCell="1" allowOverlap="1" wp14:anchorId="25E224C4" wp14:editId="6082D39E">
             <wp:simplePos x="0" y="0"/>
             <wp:positionH relativeFrom="column">
-              <wp:posOffset>493295</wp:posOffset>
+              <wp:posOffset>637540</wp:posOffset>
             </wp:positionH>
             <wp:positionV relativeFrom="paragraph">
-              <wp:posOffset>1284137</wp:posOffset>
+              <wp:posOffset>-7620</wp:posOffset>
             </wp:positionV>
-            <wp:extent cx="4920615" cy="3107055"/>
-            <wp:effectExtent l="0" t="0" r="0" b="4445"/>
+            <wp:extent cx="3729355" cy="2353945"/>
+            <wp:effectExtent l="0" t="0" r="4445" b="0"/>
             <wp:wrapTight wrapText="bothSides">
               <wp:wrapPolygon edited="0">
                 <wp:start x="0" y="0"/>
-                <wp:lineTo x="0" y="21543"/>
-                <wp:lineTo x="21519" y="21543"/>
-                <wp:lineTo x="21519" y="0"/>
+                <wp:lineTo x="0" y="21443"/>
+                <wp:lineTo x="21552" y="21443"/>
+                <wp:lineTo x="21552" y="0"/>
                 <wp:lineTo x="0" y="0"/>
               </wp:wrapPolygon>
             </wp:wrapTight>
@@ -1793,7 +1940,7 @@
                   <pic:spPr>
                     <a:xfrm>
                       <a:off x="0" y="0"/>
-                      <a:ext cx="4920615" cy="3107055"/>
+                      <a:ext cx="3729355" cy="2353945"/>
                     </a:xfrm>
                     <a:prstGeom prst="rect">
                       <a:avLst/>
@@ -1811,111 +1958,6 @@
           </wp:anchor>
         </w:drawing>
       </w:r>
-      <w:r>
-        <w:rPr>
-          <w:rFonts w:ascii="Calibri" w:hAnsi="Calibri" w:cs="Calibri"/>
-        </w:rPr>
-        <w:t xml:space="preserve">Plotting our </w:t>
-      </w:r>
-      <w:proofErr w:type="gramStart"/>
-      <w:r>
-        <w:rPr>
-          <w:rFonts w:ascii="Calibri" w:hAnsi="Calibri" w:cs="Calibri"/>
-        </w:rPr>
-        <w:t>results</w:t>
-      </w:r>
-      <w:proofErr w:type="gramEnd"/>
-      <w:r>
-        <w:rPr>
-          <w:rFonts w:ascii="Calibri" w:hAnsi="Calibri" w:cs="Calibri"/>
-        </w:rPr>
-        <w:t xml:space="preserve"> we </w:t>
-      </w:r>
-      <w:r>
-        <w:rPr>
-          <w:rFonts w:ascii="Calibri" w:hAnsi="Calibri" w:cs="Calibri"/>
-        </w:rPr>
-        <w:t xml:space="preserve">see household </w:t>
-      </w:r>
-      <w:r>
-        <w:rPr>
-          <w:rFonts w:ascii="Calibri" w:hAnsi="Calibri" w:cs="Calibri"/>
-        </w:rPr>
-        <w:t xml:space="preserve">income is associated with a very small reduction in </w:t>
-      </w:r>
-      <w:proofErr w:type="spellStart"/>
-      <w:r>
-        <w:rPr>
-          <w:rFonts w:ascii="Calibri" w:hAnsi="Calibri" w:cs="Calibri"/>
-        </w:rPr>
-        <w:t>jfs</w:t>
-      </w:r>
-      <w:proofErr w:type="spellEnd"/>
-      <w:r>
-        <w:rPr>
-          <w:rFonts w:ascii="Calibri" w:hAnsi="Calibri" w:cs="Calibri"/>
-        </w:rPr>
-        <w:t>.</w:t>
-      </w:r>
-      <w:r>
-        <w:rPr>
-          <w:rFonts w:ascii="Calibri" w:hAnsi="Calibri" w:cs="Calibri"/>
-        </w:rPr>
-        <w:t xml:space="preserve"> </w:t>
-      </w:r>
-    </w:p>
-    <w:p>
-      <w:pPr>
-        <w:rPr>
-          <w:rFonts w:ascii="Calibri" w:hAnsi="Calibri" w:cs="Calibri"/>
-          <w:b/>
-          <w:bCs/>
-        </w:rPr>
-      </w:pPr>
-    </w:p>
-    <w:p>
-      <w:pPr>
-        <w:rPr>
-          <w:rFonts w:ascii="Calibri" w:hAnsi="Calibri" w:cs="Calibri"/>
-          <w:b/>
-          <w:bCs/>
-        </w:rPr>
-      </w:pPr>
-    </w:p>
-    <w:p>
-      <w:pPr>
-        <w:rPr>
-          <w:rFonts w:ascii="Calibri" w:hAnsi="Calibri" w:cs="Calibri"/>
-          <w:b/>
-          <w:bCs/>
-        </w:rPr>
-      </w:pPr>
-    </w:p>
-    <w:p>
-      <w:pPr>
-        <w:rPr>
-          <w:rFonts w:ascii="Calibri" w:hAnsi="Calibri" w:cs="Calibri"/>
-          <w:b/>
-          <w:bCs/>
-        </w:rPr>
-      </w:pPr>
-      <w:r>
-        <w:rPr>
-          <w:rFonts w:ascii="Calibri" w:hAnsi="Calibri" w:cs="Calibri"/>
-          <w:b/>
-          <w:bCs/>
-        </w:rPr>
-        <w:t>Change this plot probs: include all food stuff</w:t>
-      </w:r>
-    </w:p>
-    <w:p>
-      <w:pPr>
-        <w:rPr>
-          <w:rFonts w:ascii="Calibri" w:hAnsi="Calibri" w:cs="Calibri"/>
-          <w:b/>
-          <w:bCs/>
-        </w:rPr>
-      </w:pPr>
     </w:p>
     <w:p>
       <w:pPr>
@@ -2060,7 +2102,7 @@
           <w:noProof/>
         </w:rPr>
         <w:drawing>
-          <wp:anchor distT="0" distB="0" distL="114300" distR="114300" simplePos="0" relativeHeight="251661312" behindDoc="1" locked="0" layoutInCell="1" allowOverlap="1" wp14:anchorId="69661EF9" wp14:editId="17C800E9">
+          <wp:anchor distT="0" distB="0" distL="114300" distR="114300" simplePos="0" relativeHeight="251661312" behindDoc="1" locked="0" layoutInCell="1" allowOverlap="1" wp14:anchorId="69661EF9" wp14:editId="3D55D6ED">
             <wp:simplePos x="0" y="0"/>
             <wp:positionH relativeFrom="column">
               <wp:posOffset>432335</wp:posOffset>
@@ -2318,7 +2360,6 @@
         <w:rPr>
           <w:noProof/>
         </w:rPr>
-        <w:lastRenderedPageBreak/>
         <w:drawing>
           <wp:anchor distT="0" distB="0" distL="114300" distR="114300" simplePos="0" relativeHeight="251659264" behindDoc="1" locked="0" layoutInCell="1" allowOverlap="1" wp14:anchorId="36301173" wp14:editId="2756F3AF">
             <wp:simplePos x="0" y="0"/>

</xml_diff>

<commit_message>
Lots of work done over last few days changing the static visualisations, created pipeline also
</commit_message>
<xml_diff>
--- a/report.docx
+++ b/report.docx
@@ -230,7 +230,7 @@
         <w:rPr>
           <w:rFonts w:ascii="Calibri" w:hAnsi="Calibri" w:cs="Calibri"/>
         </w:rPr>
-        <w:t xml:space="preserve">first want to produce </w:t>
+        <w:t xml:space="preserve">first want to </w:t>
       </w:r>
       <w:r>
         <w:rPr>
@@ -1714,42 +1714,20 @@
         <w:rPr>
           <w:rFonts w:ascii="Calibri" w:hAnsi="Calibri" w:cs="Calibri"/>
         </w:rPr>
-        <w:t xml:space="preserve">Plotting our </w:t>
-      </w:r>
-      <w:proofErr w:type="gramStart"/>
-      <w:r>
-        <w:rPr>
-          <w:rFonts w:ascii="Calibri" w:hAnsi="Calibri" w:cs="Calibri"/>
-        </w:rPr>
-        <w:t>results</w:t>
-      </w:r>
-      <w:proofErr w:type="gramEnd"/>
-      <w:r>
-        <w:rPr>
-          <w:rFonts w:ascii="Calibri" w:hAnsi="Calibri" w:cs="Calibri"/>
-        </w:rPr>
-        <w:t xml:space="preserve"> we </w:t>
-      </w:r>
-      <w:r>
-        <w:rPr>
-          <w:rFonts w:ascii="Calibri" w:hAnsi="Calibri" w:cs="Calibri"/>
-        </w:rPr>
-        <w:t xml:space="preserve">see household </w:t>
-      </w:r>
-      <w:r>
-        <w:rPr>
-          <w:rFonts w:ascii="Calibri" w:hAnsi="Calibri" w:cs="Calibri"/>
-        </w:rPr>
-        <w:t xml:space="preserve">income is associated with a very small reduction in </w:t>
-      </w:r>
-      <w:proofErr w:type="spellStart"/>
-      <w:r>
-        <w:rPr>
-          <w:rFonts w:ascii="Calibri" w:hAnsi="Calibri" w:cs="Calibri"/>
-        </w:rPr>
-        <w:t>jfs</w:t>
-      </w:r>
-      <w:proofErr w:type="spellEnd"/>
+        <w:t>Our first plot</w:t>
+      </w:r>
+      <w:r>
+        <w:rPr>
+          <w:rFonts w:ascii="Calibri" w:hAnsi="Calibri" w:cs="Calibri"/>
+        </w:rPr>
+        <w:t xml:space="preserve"> shows a summary of the main findings of our shiny app</w:t>
+      </w:r>
+      <w:r>
+        <w:rPr>
+          <w:rFonts w:ascii="Calibri" w:hAnsi="Calibri" w:cs="Calibri"/>
+        </w:rPr>
+        <w:t xml:space="preserve"> where it can be explored in more detail</w:t>
+      </w:r>
       <w:r>
         <w:rPr>
           <w:rFonts w:ascii="Calibri" w:hAnsi="Calibri" w:cs="Calibri"/>
@@ -1762,159 +1740,77 @@
         </w:rPr>
         <w:t xml:space="preserve"> </w:t>
       </w:r>
-    </w:p>
-    <w:p>
-      <w:pPr>
-        <w:rPr>
-          <w:rFonts w:ascii="Calibri" w:hAnsi="Calibri" w:cs="Calibri"/>
-          <w:b/>
-          <w:bCs/>
-        </w:rPr>
-      </w:pPr>
-    </w:p>
-    <w:p>
-      <w:pPr>
-        <w:rPr>
-          <w:rFonts w:ascii="Calibri" w:hAnsi="Calibri" w:cs="Calibri"/>
-          <w:b/>
-          <w:bCs/>
-        </w:rPr>
-      </w:pPr>
-    </w:p>
-    <w:p>
-      <w:pPr>
-        <w:rPr>
-          <w:rFonts w:ascii="Calibri" w:hAnsi="Calibri" w:cs="Calibri"/>
-          <w:b/>
-          <w:bCs/>
-        </w:rPr>
-      </w:pPr>
-    </w:p>
-    <w:p>
-      <w:pPr>
-        <w:rPr>
-          <w:rFonts w:ascii="Calibri" w:hAnsi="Calibri" w:cs="Calibri"/>
-          <w:b/>
-          <w:bCs/>
-        </w:rPr>
-      </w:pPr>
-      <w:r>
-        <w:rPr>
-          <w:rFonts w:ascii="Calibri" w:hAnsi="Calibri" w:cs="Calibri"/>
-          <w:b/>
-          <w:bCs/>
-        </w:rPr>
-        <w:t xml:space="preserve">Change this plot probs: include all food </w:t>
-      </w:r>
-      <w:proofErr w:type="gramStart"/>
-      <w:r>
-        <w:rPr>
-          <w:rFonts w:ascii="Calibri" w:hAnsi="Calibri" w:cs="Calibri"/>
-          <w:b/>
-          <w:bCs/>
-        </w:rPr>
-        <w:t>stuff</w:t>
-      </w:r>
-      <w:proofErr w:type="gramEnd"/>
-    </w:p>
-    <w:p>
-      <w:pPr>
-        <w:rPr>
-          <w:rFonts w:ascii="Calibri" w:hAnsi="Calibri" w:cs="Calibri"/>
-          <w:b/>
-          <w:bCs/>
-        </w:rPr>
-      </w:pPr>
-    </w:p>
-    <w:p>
-      <w:pPr>
-        <w:rPr>
-          <w:rFonts w:ascii="Calibri" w:hAnsi="Calibri" w:cs="Calibri"/>
-          <w:b/>
-          <w:bCs/>
-        </w:rPr>
-      </w:pPr>
-      <w:r>
-        <w:rPr>
-          <w:rFonts w:ascii="Calibri" w:hAnsi="Calibri" w:cs="Calibri"/>
-          <w:b/>
-          <w:bCs/>
-        </w:rPr>
-        <w:t xml:space="preserve">Think this plot needs big change as doesn’t show much and looks too similar to other plot, also probs should show models without </w:t>
-      </w:r>
-      <w:proofErr w:type="spellStart"/>
-      <w:r>
-        <w:rPr>
-          <w:rFonts w:ascii="Calibri" w:hAnsi="Calibri" w:cs="Calibri"/>
-          <w:b/>
-          <w:bCs/>
-        </w:rPr>
-        <w:t>rawdata</w:t>
-      </w:r>
-      <w:proofErr w:type="spellEnd"/>
-      <w:r>
-        <w:rPr>
-          <w:rFonts w:ascii="Calibri" w:hAnsi="Calibri" w:cs="Calibri"/>
-          <w:b/>
-          <w:bCs/>
-        </w:rPr>
-        <w:t xml:space="preserve">, </w:t>
-      </w:r>
-      <w:r>
-        <w:rPr>
-          <w:rFonts w:ascii="Calibri" w:hAnsi="Calibri" w:cs="Calibri"/>
-          <w:b/>
-          <w:bCs/>
-        </w:rPr>
-        <w:t xml:space="preserve">think I might fit fp models and see what they look like, maybe a bit much with 10 models we’ll see. I think either all fp or all linear </w:t>
-      </w:r>
-      <w:proofErr w:type="gramStart"/>
-      <w:r>
-        <w:rPr>
-          <w:rFonts w:ascii="Calibri" w:hAnsi="Calibri" w:cs="Calibri"/>
-          <w:b/>
-          <w:bCs/>
-        </w:rPr>
-        <w:t>though</w:t>
-      </w:r>
-      <w:proofErr w:type="gramEnd"/>
-    </w:p>
-    <w:p>
-      <w:pPr>
-        <w:rPr>
-          <w:rFonts w:ascii="Calibri" w:hAnsi="Calibri" w:cs="Calibri"/>
-          <w:b/>
-          <w:bCs/>
-        </w:rPr>
-      </w:pPr>
-      <w:r>
-        <w:rPr>
-          <w:rFonts w:ascii="Calibri" w:hAnsi="Calibri" w:cs="Calibri"/>
-          <w:b/>
-          <w:bCs/>
+      <w:r>
+        <w:rPr>
+          <w:rFonts w:ascii="Calibri" w:hAnsi="Calibri" w:cs="Calibri"/>
+        </w:rPr>
+        <w:t xml:space="preserve">In brief the plot shows us how </w:t>
+      </w:r>
+      <w:r>
+        <w:rPr>
+          <w:rFonts w:ascii="Calibri" w:hAnsi="Calibri" w:cs="Calibri"/>
+        </w:rPr>
+        <w:t>generally we see a decrease in the amount of junk food eaten as household income increases. This is confirmed by the dashed line which represents out ‘Junk Food Score’ plotted against household income</w:t>
+      </w:r>
+      <w:r>
+        <w:rPr>
+          <w:rFonts w:ascii="Calibri" w:hAnsi="Calibri" w:cs="Calibri"/>
+        </w:rPr>
+        <w:t xml:space="preserve">. Exceptions to this rule are Peanut Butter, Cookies and Chocolate Candy. </w:t>
+      </w:r>
+      <w:r>
+        <w:rPr>
+          <w:rFonts w:ascii="Calibri" w:hAnsi="Calibri" w:cs="Calibri"/>
+        </w:rPr>
+        <w:t xml:space="preserve">When testing the relationship we see reasonable evidence for this </w:t>
+      </w:r>
+      <w:r>
+        <w:rPr>
+          <w:rFonts w:ascii="Calibri" w:hAnsi="Calibri" w:cs="Calibri"/>
+        </w:rPr>
+        <w:t xml:space="preserve">trend with a p-value of </w:t>
+      </w:r>
+      <w:r>
+        <w:rPr>
+          <w:rFonts w:ascii="Calibri" w:hAnsi="Calibri" w:cs="Calibri"/>
+        </w:rPr>
+        <w:t>0.021</w:t>
+      </w:r>
+      <w:r>
+        <w:rPr>
+          <w:rFonts w:ascii="Calibri" w:hAnsi="Calibri" w:cs="Calibri"/>
+        </w:rPr>
+        <w:t>, more detail in the shiny app</w:t>
+      </w:r>
+      <w:r>
+        <w:rPr>
+          <w:rFonts w:ascii="Calibri" w:hAnsi="Calibri" w:cs="Calibri"/>
+        </w:rPr>
+        <w:t>.</w:t>
+      </w:r>
+    </w:p>
+    <w:p>
+      <w:pPr>
+        <w:rPr>
+          <w:rFonts w:ascii="Calibri" w:hAnsi="Calibri" w:cs="Calibri"/>
+        </w:rPr>
+      </w:pPr>
+    </w:p>
+    <w:p>
+      <w:pPr>
+        <w:rPr>
+          <w:rFonts w:ascii="Calibri" w:hAnsi="Calibri" w:cs="Calibri"/>
+        </w:rPr>
+      </w:pPr>
+      <w:r>
+        <w:rPr>
           <w:noProof/>
         </w:rPr>
         <w:drawing>
-          <wp:anchor distT="0" distB="0" distL="114300" distR="114300" simplePos="0" relativeHeight="251662336" behindDoc="1" locked="0" layoutInCell="1" allowOverlap="1" wp14:anchorId="25E224C4" wp14:editId="6082D39E">
-            <wp:simplePos x="0" y="0"/>
-            <wp:positionH relativeFrom="column">
-              <wp:posOffset>637540</wp:posOffset>
-            </wp:positionH>
-            <wp:positionV relativeFrom="paragraph">
-              <wp:posOffset>-7620</wp:posOffset>
-            </wp:positionV>
-            <wp:extent cx="3729355" cy="2353945"/>
-            <wp:effectExtent l="0" t="0" r="4445" b="0"/>
-            <wp:wrapTight wrapText="bothSides">
-              <wp:wrapPolygon edited="0">
-                <wp:start x="0" y="0"/>
-                <wp:lineTo x="0" y="21443"/>
-                <wp:lineTo x="21552" y="21443"/>
-                <wp:lineTo x="21552" y="0"/>
-                <wp:lineTo x="0" y="0"/>
-              </wp:wrapPolygon>
-            </wp:wrapTight>
-            <wp:docPr id="1261732566" name="Picture 7" descr="A graph with a line and dots&#10;&#10;Description automatically generated with medium confidence"/>
+          <wp:inline distT="0" distB="0" distL="0" distR="0" wp14:anchorId="5A67FCC6" wp14:editId="3F33FD8A">
+            <wp:extent cx="5190641" cy="2860431"/>
+            <wp:effectExtent l="0" t="0" r="3810" b="0"/>
+            <wp:docPr id="1236691457" name="Picture 4" descr="A graph of colored lines&#10;&#10;Description automatically generated"/>
             <wp:cNvGraphicFramePr>
               <a:graphicFrameLocks xmlns:a="http://schemas.openxmlformats.org/drawingml/2006/main" noChangeAspect="1"/>
             </wp:cNvGraphicFramePr>
@@ -1922,7 +1818,7 @@
               <a:graphicData uri="http://schemas.openxmlformats.org/drawingml/2006/picture">
                 <pic:pic xmlns:pic="http://schemas.openxmlformats.org/drawingml/2006/picture">
                   <pic:nvPicPr>
-                    <pic:cNvPr id="1261732566" name="Picture 7" descr="A graph with a line and dots&#10;&#10;Description automatically generated with medium confidence"/>
+                    <pic:cNvPr id="1236691457" name="Picture 4" descr="A graph of colored lines&#10;&#10;Description automatically generated"/>
                     <pic:cNvPicPr/>
                   </pic:nvPicPr>
                   <pic:blipFill>
@@ -1940,7 +1836,7 @@
                   <pic:spPr>
                     <a:xfrm>
                       <a:off x="0" y="0"/>
-                      <a:ext cx="3729355" cy="2353945"/>
+                      <a:ext cx="5207343" cy="2869635"/>
                     </a:xfrm>
                     <a:prstGeom prst="rect">
                       <a:avLst/>
@@ -1949,13 +1845,7 @@
                 </pic:pic>
               </a:graphicData>
             </a:graphic>
-            <wp14:sizeRelH relativeFrom="page">
-              <wp14:pctWidth>0</wp14:pctWidth>
-            </wp14:sizeRelH>
-            <wp14:sizeRelV relativeFrom="page">
-              <wp14:pctHeight>0</wp14:pctHeight>
-            </wp14:sizeRelV>
-          </wp:anchor>
+          </wp:inline>
         </w:drawing>
       </w:r>
     </w:p>
@@ -1963,165 +1853,313 @@
       <w:pPr>
         <w:rPr>
           <w:rFonts w:ascii="Calibri" w:hAnsi="Calibri" w:cs="Calibri"/>
-          <w:b/>
-          <w:bCs/>
-        </w:rPr>
-      </w:pPr>
-    </w:p>
-    <w:p>
-      <w:pPr>
-        <w:rPr>
-          <w:rFonts w:ascii="Calibri" w:hAnsi="Calibri" w:cs="Calibri"/>
-          <w:b/>
-          <w:bCs/>
-        </w:rPr>
-      </w:pPr>
-    </w:p>
-    <w:p>
-      <w:pPr>
-        <w:rPr>
-          <w:rFonts w:ascii="Calibri" w:hAnsi="Calibri" w:cs="Calibri"/>
-          <w:b/>
-          <w:bCs/>
-        </w:rPr>
-      </w:pPr>
-    </w:p>
-    <w:p>
-      <w:pPr>
-        <w:rPr>
-          <w:rFonts w:ascii="Calibri" w:hAnsi="Calibri" w:cs="Calibri"/>
-          <w:b/>
-          <w:bCs/>
-        </w:rPr>
-      </w:pPr>
-    </w:p>
-    <w:p>
-      <w:pPr>
-        <w:rPr>
-          <w:rFonts w:ascii="Calibri" w:hAnsi="Calibri" w:cs="Calibri"/>
-          <w:b/>
-          <w:bCs/>
-        </w:rPr>
-      </w:pPr>
-    </w:p>
-    <w:p>
-      <w:pPr>
-        <w:rPr>
-          <w:rFonts w:ascii="Calibri" w:hAnsi="Calibri" w:cs="Calibri"/>
-        </w:rPr>
-      </w:pPr>
-    </w:p>
-    <w:p>
-      <w:pPr>
-        <w:rPr>
-          <w:rFonts w:ascii="Calibri" w:hAnsi="Calibri" w:cs="Calibri"/>
-        </w:rPr>
-      </w:pPr>
-    </w:p>
-    <w:p>
-      <w:pPr>
-        <w:rPr>
-          <w:rFonts w:ascii="Calibri" w:hAnsi="Calibri" w:cs="Calibri"/>
-        </w:rPr>
-      </w:pPr>
-    </w:p>
-    <w:p>
-      <w:pPr>
-        <w:rPr>
-          <w:rFonts w:ascii="Calibri" w:hAnsi="Calibri" w:cs="Calibri"/>
-        </w:rPr>
-      </w:pPr>
-    </w:p>
-    <w:p>
-      <w:pPr>
-        <w:rPr>
-          <w:rFonts w:ascii="Calibri" w:hAnsi="Calibri" w:cs="Calibri"/>
-        </w:rPr>
-      </w:pPr>
-    </w:p>
-    <w:p>
-      <w:pPr>
-        <w:rPr>
-          <w:rFonts w:ascii="Calibri" w:hAnsi="Calibri" w:cs="Calibri"/>
-        </w:rPr>
-      </w:pPr>
-    </w:p>
-    <w:p>
-      <w:pPr>
-        <w:rPr>
-          <w:rFonts w:ascii="Calibri" w:hAnsi="Calibri" w:cs="Calibri"/>
-        </w:rPr>
-      </w:pPr>
-    </w:p>
-    <w:p>
-      <w:pPr>
-        <w:rPr>
-          <w:rFonts w:ascii="Calibri" w:hAnsi="Calibri" w:cs="Calibri"/>
-        </w:rPr>
-      </w:pPr>
-    </w:p>
-    <w:p>
-      <w:pPr>
-        <w:rPr>
-          <w:rFonts w:ascii="Calibri" w:hAnsi="Calibri" w:cs="Calibri"/>
-        </w:rPr>
-      </w:pPr>
-    </w:p>
-    <w:p>
-      <w:pPr>
-        <w:rPr>
-          <w:rFonts w:ascii="Calibri" w:hAnsi="Calibri" w:cs="Calibri"/>
-        </w:rPr>
-      </w:pPr>
-    </w:p>
-    <w:p>
-      <w:pPr>
-        <w:rPr>
-          <w:rFonts w:ascii="Calibri" w:hAnsi="Calibri" w:cs="Calibri"/>
-        </w:rPr>
-      </w:pPr>
-    </w:p>
-    <w:p>
-      <w:pPr>
-        <w:rPr>
-          <w:rFonts w:ascii="Calibri" w:hAnsi="Calibri" w:cs="Calibri"/>
-        </w:rPr>
-      </w:pPr>
-    </w:p>
-    <w:p>
-      <w:pPr>
-        <w:rPr>
-          <w:rFonts w:ascii="Calibri" w:hAnsi="Calibri" w:cs="Calibri"/>
-        </w:rPr>
-      </w:pPr>
-      <w:r>
-        <w:rPr>
-          <w:rFonts w:ascii="Calibri" w:hAnsi="Calibri" w:cs="Calibri"/>
+        </w:rPr>
+      </w:pPr>
+      <w:r>
+        <w:rPr>
+          <w:rFonts w:ascii="Calibri" w:hAnsi="Calibri" w:cs="Calibri"/>
+        </w:rPr>
+        <w:lastRenderedPageBreak/>
+        <w:t xml:space="preserve">The second plot investigates </w:t>
+      </w:r>
+      <w:r>
+        <w:rPr>
+          <w:rFonts w:ascii="Calibri" w:hAnsi="Calibri" w:cs="Calibri"/>
+        </w:rPr>
+        <w:t xml:space="preserve">how </w:t>
+      </w:r>
+      <w:r>
+        <w:rPr>
+          <w:rFonts w:ascii="Calibri" w:hAnsi="Calibri" w:cs="Calibri"/>
+        </w:rPr>
+        <w:t>BMI is associated with consuming junk food (measured by JFS). Before the study it was assumed BMI would increase with JFS</w:t>
+      </w:r>
+      <w:r>
+        <w:rPr>
+          <w:rFonts w:ascii="Calibri" w:hAnsi="Calibri" w:cs="Calibri"/>
+        </w:rPr>
+        <w:t xml:space="preserve">, however our study found the opposite. The plot includes both a categorical and linear fitted line on top of the raw data (they’re hard to distinguish) </w:t>
+      </w:r>
+      <w:r>
+        <w:rPr>
+          <w:rFonts w:ascii="Calibri" w:hAnsi="Calibri" w:cs="Calibri"/>
+        </w:rPr>
+        <w:t xml:space="preserve">and both indicate than an individual who consumes more junk food will likely have lower BMI. </w:t>
+      </w:r>
+    </w:p>
+    <w:p>
+      <w:pPr>
+        <w:rPr>
+          <w:rFonts w:ascii="Calibri" w:hAnsi="Calibri" w:cs="Calibri"/>
+        </w:rPr>
+      </w:pPr>
+    </w:p>
+    <w:p>
+      <w:pPr>
+        <w:rPr>
+          <w:rFonts w:ascii="Calibri" w:hAnsi="Calibri" w:cs="Calibri"/>
+        </w:rPr>
+      </w:pPr>
+      <w:r>
+        <w:rPr>
+          <w:rFonts w:ascii="Calibri" w:hAnsi="Calibri" w:cs="Calibri"/>
+        </w:rPr>
+        <w:t xml:space="preserve">The outputs from our linear model were a </w:t>
+      </w:r>
+      <w:r>
+        <w:rPr>
+          <w:rFonts w:ascii="Calibri" w:hAnsi="Calibri" w:cs="Calibri"/>
+        </w:rPr>
+        <w:t xml:space="preserve">beta_1 parameter of </w:t>
+      </w:r>
+      <w:r>
+        <w:rPr>
+          <w:rFonts w:ascii="Calibri" w:hAnsi="Calibri" w:cs="Calibri"/>
+        </w:rPr>
+        <w:t xml:space="preserve"> </w:t>
+      </w:r>
+      <w:r>
+        <w:rPr>
+          <w:rFonts w:ascii="Calibri" w:hAnsi="Calibri" w:cs="Calibri"/>
+        </w:rPr>
+        <w:t>-0.475</w:t>
+      </w:r>
+      <w:r>
+        <w:rPr>
+          <w:rFonts w:ascii="Calibri" w:hAnsi="Calibri" w:cs="Calibri"/>
+        </w:rPr>
+        <w:t xml:space="preserve"> (</w:t>
+      </w:r>
+      <w:r>
+        <w:rPr>
+          <w:rFonts w:ascii="Calibri" w:hAnsi="Calibri" w:cs="Calibri"/>
+        </w:rPr>
+        <w:t>-0.545</w:t>
+      </w:r>
+      <w:r>
+        <w:rPr>
+          <w:rFonts w:ascii="Calibri" w:hAnsi="Calibri" w:cs="Calibri"/>
+        </w:rPr>
+        <w:t>,</w:t>
+      </w:r>
+      <w:r>
+        <w:rPr>
+          <w:rFonts w:ascii="Calibri" w:hAnsi="Calibri" w:cs="Calibri"/>
+        </w:rPr>
+        <w:t xml:space="preserve"> -0.405</w:t>
+      </w:r>
+      <w:r>
+        <w:rPr>
+          <w:rFonts w:ascii="Calibri" w:hAnsi="Calibri" w:cs="Calibri"/>
+        </w:rPr>
+        <w:t>)</w:t>
+      </w:r>
+      <w:r>
+        <w:rPr>
+          <w:rFonts w:ascii="Calibri" w:hAnsi="Calibri" w:cs="Calibri"/>
+        </w:rPr>
+        <w:t xml:space="preserve"> with an associated p-value of &lt;0.001 indicating there is very strong evidence this association is present in our data.</w:t>
+      </w:r>
+    </w:p>
+    <w:p>
+      <w:pPr>
+        <w:rPr>
+          <w:rFonts w:ascii="Calibri" w:hAnsi="Calibri" w:cs="Calibri"/>
+        </w:rPr>
+      </w:pPr>
+    </w:p>
+    <w:p>
+      <w:pPr>
+        <w:rPr>
+          <w:rFonts w:ascii="Calibri" w:hAnsi="Calibri" w:cs="Calibri"/>
+        </w:rPr>
+      </w:pPr>
+      <w:r>
+        <w:rPr>
+          <w:rFonts w:ascii="Calibri" w:hAnsi="Calibri" w:cs="Calibri"/>
+        </w:rPr>
+        <w:t xml:space="preserve">An explanation for the results </w:t>
+      </w:r>
+      <w:r>
+        <w:rPr>
+          <w:rFonts w:ascii="Calibri" w:hAnsi="Calibri" w:cs="Calibri"/>
+        </w:rPr>
+        <w:t xml:space="preserve">we have </w:t>
+      </w:r>
+      <w:r>
+        <w:rPr>
+          <w:rFonts w:ascii="Calibri" w:hAnsi="Calibri" w:cs="Calibri"/>
+        </w:rPr>
+        <w:t xml:space="preserve">observed is that </w:t>
+      </w:r>
+      <w:r>
+        <w:rPr>
+          <w:rFonts w:ascii="Calibri" w:hAnsi="Calibri" w:cs="Calibri"/>
+        </w:rPr>
+        <w:t xml:space="preserve">people with higher BMI are forced to eat less junk food because they are trying to lose weight. </w:t>
+      </w:r>
+    </w:p>
+    <w:p>
+      <w:pPr>
+        <w:rPr>
+          <w:rFonts w:ascii="Calibri" w:hAnsi="Calibri" w:cs="Calibri"/>
+        </w:rPr>
+      </w:pPr>
+    </w:p>
+    <w:p>
+      <w:pPr>
+        <w:rPr>
+          <w:rFonts w:ascii="Calibri" w:hAnsi="Calibri" w:cs="Calibri"/>
+        </w:rPr>
+      </w:pPr>
+      <w:proofErr w:type="spellStart"/>
+      <w:r>
+        <w:rPr>
+          <w:rFonts w:ascii="Calibri" w:hAnsi="Calibri" w:cs="Calibri"/>
+        </w:rPr>
+        <w:t>Condfounding</w:t>
+      </w:r>
+      <w:proofErr w:type="spellEnd"/>
+      <w:r>
+        <w:rPr>
+          <w:rFonts w:ascii="Calibri" w:hAnsi="Calibri" w:cs="Calibri"/>
+        </w:rPr>
+        <w:t>?</w:t>
+      </w:r>
+      <w:r>
+        <w:rPr>
+          <w:rFonts w:ascii="Calibri" w:hAnsi="Calibri" w:cs="Calibri"/>
+        </w:rPr>
+        <w:t xml:space="preserve"> – adjusted, kind of</w:t>
+      </w:r>
+    </w:p>
+    <w:p>
+      <w:pPr>
+        <w:rPr>
+          <w:rFonts w:ascii="Calibri" w:hAnsi="Calibri" w:cs="Calibri"/>
+          <w:b/>
+          <w:bCs/>
+        </w:rPr>
+      </w:pPr>
+      <w:r>
+        <w:rPr>
+          <w:rFonts w:ascii="Calibri" w:hAnsi="Calibri" w:cs="Calibri"/>
+        </w:rPr>
+        <w:t xml:space="preserve">We adjust for this using </w:t>
+      </w:r>
+      <w:r>
+        <w:rPr>
+          <w:rFonts w:ascii="Calibri" w:hAnsi="Calibri" w:cs="Calibri"/>
+        </w:rPr>
+        <w:t>a weighted average of a stratified model. Weights are</w:t>
+      </w:r>
+      <w:r>
+        <w:rPr>
+          <w:rFonts w:ascii="Calibri" w:hAnsi="Calibri" w:cs="Calibri"/>
+        </w:rPr>
+        <w:t xml:space="preserve"> 1/std</w:t>
+      </w:r>
+      <w:r>
+        <w:rPr>
+          <w:rFonts w:ascii="Calibri" w:hAnsi="Calibri" w:cs="Calibri"/>
+        </w:rPr>
+        <w:t>^2</w:t>
+      </w:r>
+      <w:r>
+        <w:rPr>
+          <w:rFonts w:ascii="Calibri" w:hAnsi="Calibri" w:cs="Calibri"/>
+        </w:rPr>
+        <w:t xml:space="preserve">. </w:t>
+      </w:r>
+      <w:r>
+        <w:rPr>
+          <w:rFonts w:ascii="Calibri" w:hAnsi="Calibri" w:cs="Calibri"/>
+        </w:rPr>
+        <w:t>Doesn’t make much difference</w:t>
+      </w:r>
+    </w:p>
+    <w:p>
+      <w:pPr>
+        <w:rPr>
+          <w:rFonts w:ascii="Calibri" w:hAnsi="Calibri" w:cs="Calibri"/>
+          <w:b/>
+          <w:bCs/>
+        </w:rPr>
+      </w:pPr>
+      <w:r>
+        <w:rPr>
+          <w:rFonts w:ascii="Calibri" w:hAnsi="Calibri" w:cs="Calibri"/>
+          <w:b/>
+          <w:bCs/>
+        </w:rPr>
+        <w:t>Red line = stratified, black = adjusted in reg model and use subset means</w:t>
+      </w:r>
+    </w:p>
+    <w:p>
+      <w:pPr>
+        <w:rPr>
+          <w:rFonts w:ascii="Calibri" w:hAnsi="Calibri" w:cs="Calibri"/>
+        </w:rPr>
+      </w:pPr>
+      <w:r>
+        <w:rPr>
+          <w:rFonts w:ascii="Calibri" w:hAnsi="Calibri" w:cs="Calibri"/>
+        </w:rPr>
+        <w:t xml:space="preserve">Can explain process </w:t>
+      </w:r>
+      <w:proofErr w:type="spellStart"/>
+      <w:r>
+        <w:rPr>
+          <w:rFonts w:ascii="Calibri" w:hAnsi="Calibri" w:cs="Calibri"/>
+        </w:rPr>
+        <w:t>tho</w:t>
+      </w:r>
+      <w:proofErr w:type="spellEnd"/>
+      <w:r>
+        <w:rPr>
+          <w:rFonts w:ascii="Calibri" w:hAnsi="Calibri" w:cs="Calibri"/>
+        </w:rPr>
+        <w:t xml:space="preserve">, think the plot is </w:t>
+      </w:r>
+      <w:proofErr w:type="spellStart"/>
+      <w:r>
+        <w:rPr>
+          <w:rFonts w:ascii="Calibri" w:hAnsi="Calibri" w:cs="Calibri"/>
+        </w:rPr>
+        <w:t>acc</w:t>
+      </w:r>
+      <w:proofErr w:type="spellEnd"/>
+      <w:r>
+        <w:rPr>
+          <w:rFonts w:ascii="Calibri" w:hAnsi="Calibri" w:cs="Calibri"/>
+        </w:rPr>
+        <w:t xml:space="preserve"> quite nice now </w:t>
+      </w:r>
+    </w:p>
+    <w:p>
+      <w:pPr>
+        <w:rPr>
+          <w:rFonts w:ascii="Calibri" w:hAnsi="Calibri" w:cs="Calibri"/>
+        </w:rPr>
+      </w:pPr>
+    </w:p>
+    <w:p>
+      <w:pPr>
+        <w:rPr>
+          <w:rFonts w:ascii="Calibri" w:hAnsi="Calibri" w:cs="Calibri"/>
+        </w:rPr>
+      </w:pPr>
+      <w:r>
+        <w:rPr>
           <w:b/>
           <w:bCs/>
           <w:noProof/>
         </w:rPr>
         <w:drawing>
-          <wp:anchor distT="0" distB="0" distL="114300" distR="114300" simplePos="0" relativeHeight="251661312" behindDoc="1" locked="0" layoutInCell="1" allowOverlap="1" wp14:anchorId="69661EF9" wp14:editId="3D55D6ED">
-            <wp:simplePos x="0" y="0"/>
-            <wp:positionH relativeFrom="column">
-              <wp:posOffset>432335</wp:posOffset>
-            </wp:positionH>
-            <wp:positionV relativeFrom="paragraph">
-              <wp:posOffset>301</wp:posOffset>
-            </wp:positionV>
-            <wp:extent cx="4920615" cy="3106420"/>
-            <wp:effectExtent l="0" t="0" r="0" b="5080"/>
-            <wp:wrapTight wrapText="bothSides">
-              <wp:wrapPolygon edited="0">
-                <wp:start x="0" y="0"/>
-                <wp:lineTo x="0" y="21547"/>
-                <wp:lineTo x="21519" y="21547"/>
-                <wp:lineTo x="21519" y="0"/>
-                <wp:lineTo x="0" y="0"/>
-              </wp:wrapPolygon>
-            </wp:wrapTight>
-            <wp:docPr id="1855609548" name="Picture 6" descr="A graph with a line and dots&#10;&#10;Description automatically generated with medium confidence"/>
+          <wp:inline distT="0" distB="0" distL="0" distR="0" wp14:anchorId="36C25732" wp14:editId="62B60B39">
+            <wp:extent cx="5731510" cy="3408045"/>
+            <wp:effectExtent l="0" t="0" r="0" b="0"/>
+            <wp:docPr id="1613962263" name="Picture 9" descr="A graph with a line of black and white squares&#10;&#10;Description automatically generated with medium confidence"/>
             <wp:cNvGraphicFramePr>
               <a:graphicFrameLocks xmlns:a="http://schemas.openxmlformats.org/drawingml/2006/main" noChangeAspect="1"/>
             </wp:cNvGraphicFramePr>
@@ -2129,11 +2167,11 @@
               <a:graphicData uri="http://schemas.openxmlformats.org/drawingml/2006/picture">
                 <pic:pic xmlns:pic="http://schemas.openxmlformats.org/drawingml/2006/picture">
                   <pic:nvPicPr>
-                    <pic:cNvPr id="1855609548" name="Picture 6" descr="A graph with a line and dots&#10;&#10;Description automatically generated with medium confidence"/>
+                    <pic:cNvPr id="1613962263" name="Picture 9" descr="A graph with a line of black and white squares&#10;&#10;Description automatically generated with medium confidence"/>
                     <pic:cNvPicPr/>
                   </pic:nvPicPr>
                   <pic:blipFill>
-                    <a:blip r:embed="rId6" cstate="print">
+                    <a:blip r:embed="rId6">
                       <a:extLst>
                         <a:ext uri="{28A0092B-C50C-407E-A947-70E740481C1C}">
                           <a14:useLocalDpi xmlns:a14="http://schemas.microsoft.com/office/drawing/2010/main" val="0"/>
@@ -2147,7 +2185,7 @@
                   <pic:spPr>
                     <a:xfrm>
                       <a:off x="0" y="0"/>
-                      <a:ext cx="4920615" cy="3106420"/>
+                      <a:ext cx="5731510" cy="3408045"/>
                     </a:xfrm>
                     <a:prstGeom prst="rect">
                       <a:avLst/>
@@ -2156,13 +2194,7 @@
                 </pic:pic>
               </a:graphicData>
             </a:graphic>
-            <wp14:sizeRelH relativeFrom="page">
-              <wp14:pctWidth>0</wp14:pctWidth>
-            </wp14:sizeRelH>
-            <wp14:sizeRelV relativeFrom="page">
-              <wp14:pctHeight>0</wp14:pctHeight>
-            </wp14:sizeRelV>
-          </wp:anchor>
+          </wp:inline>
         </w:drawing>
       </w:r>
     </w:p>
@@ -2208,115 +2240,6 @@
         </w:rPr>
       </w:pPr>
     </w:p>
-    <w:p>
-      <w:pPr>
-        <w:rPr>
-          <w:rFonts w:ascii="Calibri" w:hAnsi="Calibri" w:cs="Calibri"/>
-        </w:rPr>
-      </w:pPr>
-    </w:p>
-    <w:p>
-      <w:pPr>
-        <w:rPr>
-          <w:rFonts w:ascii="Calibri" w:hAnsi="Calibri" w:cs="Calibri"/>
-        </w:rPr>
-      </w:pPr>
-    </w:p>
-    <w:p>
-      <w:pPr>
-        <w:rPr>
-          <w:rFonts w:ascii="Calibri" w:hAnsi="Calibri" w:cs="Calibri"/>
-        </w:rPr>
-      </w:pPr>
-    </w:p>
-    <w:p>
-      <w:pPr>
-        <w:rPr>
-          <w:rFonts w:ascii="Calibri" w:hAnsi="Calibri" w:cs="Calibri"/>
-        </w:rPr>
-      </w:pPr>
-    </w:p>
-    <w:p>
-      <w:pPr>
-        <w:rPr>
-          <w:rFonts w:ascii="Calibri" w:hAnsi="Calibri" w:cs="Calibri"/>
-        </w:rPr>
-      </w:pPr>
-    </w:p>
-    <w:p>
-      <w:pPr>
-        <w:rPr>
-          <w:rFonts w:ascii="Calibri" w:hAnsi="Calibri" w:cs="Calibri"/>
-        </w:rPr>
-      </w:pPr>
-    </w:p>
-    <w:p>
-      <w:pPr>
-        <w:rPr>
-          <w:rFonts w:ascii="Calibri" w:hAnsi="Calibri" w:cs="Calibri"/>
-        </w:rPr>
-      </w:pPr>
-    </w:p>
-    <w:p>
-      <w:pPr>
-        <w:rPr>
-          <w:rFonts w:ascii="Calibri" w:hAnsi="Calibri" w:cs="Calibri"/>
-        </w:rPr>
-      </w:pPr>
-    </w:p>
-    <w:p>
-      <w:pPr>
-        <w:rPr>
-          <w:rFonts w:ascii="Calibri" w:hAnsi="Calibri" w:cs="Calibri"/>
-        </w:rPr>
-      </w:pPr>
-    </w:p>
-    <w:p>
-      <w:pPr>
-        <w:rPr>
-          <w:rFonts w:ascii="Calibri" w:hAnsi="Calibri" w:cs="Calibri"/>
-        </w:rPr>
-      </w:pPr>
-    </w:p>
-    <w:p>
-      <w:pPr>
-        <w:rPr>
-          <w:rFonts w:ascii="Calibri" w:hAnsi="Calibri" w:cs="Calibri"/>
-        </w:rPr>
-      </w:pPr>
-    </w:p>
-    <w:p>
-      <w:pPr>
-        <w:rPr>
-          <w:rFonts w:ascii="Calibri" w:hAnsi="Calibri" w:cs="Calibri"/>
-        </w:rPr>
-      </w:pPr>
-      <w:r>
-        <w:rPr>
-          <w:rFonts w:ascii="Calibri" w:hAnsi="Calibri" w:cs="Calibri"/>
-        </w:rPr>
-        <w:t>two ggplot2 visualisations embedded in text describing your interpretation of them (i.e. what does each plot show us that we did not know before). This section should also include interpretation of the interactive Shiny visualisation that can be viewed separately.</w:t>
-      </w:r>
-    </w:p>
-    <w:p/>
-    <w:p/>
-    <w:p/>
-    <w:p/>
-    <w:p/>
-    <w:p/>
-    <w:p/>
-    <w:p/>
-    <w:p/>
-    <w:p/>
-    <w:p/>
-    <w:p/>
-    <w:p/>
-    <w:p/>
-    <w:p/>
-    <w:p/>
-    <w:p/>
-    <w:p/>
-    <w:p/>
     <w:p>
       <w:pPr>
         <w:rPr>
@@ -2360,6 +2283,7 @@
         <w:rPr>
           <w:noProof/>
         </w:rPr>
+        <w:lastRenderedPageBreak/>
         <w:drawing>
           <wp:anchor distT="0" distB="0" distL="114300" distR="114300" simplePos="0" relativeHeight="251659264" behindDoc="1" locked="0" layoutInCell="1" allowOverlap="1" wp14:anchorId="36301173" wp14:editId="2756F3AF">
             <wp:simplePos x="0" y="0"/>

</xml_diff>

<commit_message>
Sorted renv and finalising report, plots and r files should all be done now, just need to tweak supporting literature
</commit_message>
<xml_diff>
--- a/report.docx
+++ b/report.docx
@@ -5,301 +5,260 @@
     <w:p>
       <w:pPr>
         <w:rPr>
+          <w:rFonts w:ascii="Calibri" w:hAnsi="Calibri" w:cs="Calibri"/>
           <w:b/>
           <w:bCs/>
-          <w:u w:val="single"/>
         </w:rPr>
       </w:pPr>
       <w:r>
         <w:rPr>
           <w:b/>
           <w:bCs/>
-          <w:u w:val="single"/>
-        </w:rPr>
-        <w:t>AHDS Assessment 2 Report</w:t>
-      </w:r>
-    </w:p>
-    <w:p>
-      <w:pPr>
+        </w:rPr>
+        <w:t xml:space="preserve">Does an individual’s household income affect </w:t>
+      </w:r>
+      <w:r>
         <w:rPr>
           <w:b/>
           <w:bCs/>
-          <w:u w:val="single"/>
-        </w:rPr>
-      </w:pPr>
-    </w:p>
-    <w:p>
-      <w:pPr>
-        <w:rPr>
-          <w:rFonts w:ascii="Calibri" w:hAnsi="Calibri" w:cs="Calibri"/>
+        </w:rPr>
+        <w:t xml:space="preserve">the amount of different </w:t>
+      </w:r>
+      <w:r>
+        <w:rPr>
           <w:b/>
           <w:bCs/>
         </w:rPr>
-      </w:pPr>
+        <w:t>Ju</w:t>
+      </w:r>
       <w:r>
         <w:rPr>
           <w:b/>
           <w:bCs/>
-          <w:u w:val="single"/>
-        </w:rPr>
-        <w:t>Research Question</w:t>
+        </w:rPr>
+        <w:t xml:space="preserve">nk </w:t>
       </w:r>
       <w:r>
         <w:rPr>
           <w:b/>
           <w:bCs/>
         </w:rPr>
-        <w:t xml:space="preserve">:- </w:t>
+        <w:t>F</w:t>
       </w:r>
       <w:r>
         <w:rPr>
           <w:b/>
           <w:bCs/>
         </w:rPr>
-        <w:t xml:space="preserve">Does and individual’s household income affect </w:t>
+        <w:t>oods</w:t>
       </w:r>
       <w:r>
         <w:rPr>
           <w:b/>
           <w:bCs/>
         </w:rPr>
-        <w:t xml:space="preserve">the amount of different </w:t>
+        <w:t xml:space="preserve"> they eat</w:t>
       </w:r>
       <w:r>
         <w:rPr>
           <w:b/>
           <w:bCs/>
         </w:rPr>
-        <w:t>Ju</w:t>
+        <w:t xml:space="preserve">? </w:t>
       </w:r>
       <w:r>
         <w:rPr>
           <w:b/>
           <w:bCs/>
         </w:rPr>
-        <w:t xml:space="preserve">nk </w:t>
+        <w:t xml:space="preserve">And how does </w:t>
       </w:r>
       <w:r>
         <w:rPr>
           <w:b/>
           <w:bCs/>
         </w:rPr>
-        <w:t>F</w:t>
+        <w:t>the total amount of</w:t>
       </w:r>
       <w:r>
         <w:rPr>
           <w:b/>
           <w:bCs/>
         </w:rPr>
-        <w:t>oods</w:t>
+        <w:t xml:space="preserve"> Junk Food</w:t>
       </w:r>
       <w:r>
         <w:rPr>
           <w:b/>
           <w:bCs/>
         </w:rPr>
-        <w:t xml:space="preserve"> they eat</w:t>
+        <w:t xml:space="preserve"> </w:t>
       </w:r>
       <w:r>
         <w:rPr>
           <w:b/>
           <w:bCs/>
         </w:rPr>
-        <w:t xml:space="preserve">? </w:t>
-      </w:r>
-      <w:r>
-        <w:rPr>
+        <w:t>eaten affect an individual’s BMI?</w:t>
+      </w:r>
+    </w:p>
+    <w:p>
+      <w:pPr>
+        <w:rPr>
+          <w:rFonts w:ascii="Calibri" w:hAnsi="Calibri" w:cs="Calibri"/>
+        </w:rPr>
+      </w:pPr>
+    </w:p>
+    <w:p>
+      <w:pPr>
+        <w:rPr>
+          <w:rFonts w:ascii="Calibri" w:hAnsi="Calibri" w:cs="Calibri"/>
           <w:b/>
           <w:bCs/>
         </w:rPr>
-        <w:t xml:space="preserve">And how does </w:t>
-      </w:r>
-      <w:r>
-        <w:rPr>
+      </w:pPr>
+      <w:r>
+        <w:rPr>
+          <w:rFonts w:ascii="Calibri" w:hAnsi="Calibri" w:cs="Calibri"/>
           <w:b/>
           <w:bCs/>
         </w:rPr>
-        <w:t>the total amount of</w:t>
-      </w:r>
-      <w:r>
-        <w:rPr>
+        <w:t xml:space="preserve">Data </w:t>
+      </w:r>
+      <w:r>
+        <w:rPr>
+          <w:rFonts w:ascii="Calibri" w:hAnsi="Calibri" w:cs="Calibri"/>
           <w:b/>
           <w:bCs/>
         </w:rPr>
-        <w:t xml:space="preserve"> Junk Food</w:t>
-      </w:r>
-      <w:r>
-        <w:rPr>
+        <w:t>M</w:t>
+      </w:r>
+      <w:r>
+        <w:rPr>
+          <w:rFonts w:ascii="Calibri" w:hAnsi="Calibri" w:cs="Calibri"/>
           <w:b/>
           <w:bCs/>
         </w:rPr>
+        <w:t>anagement:</w:t>
+      </w:r>
+    </w:p>
+    <w:p>
+      <w:pPr>
+        <w:rPr>
+          <w:rFonts w:ascii="Calibri" w:hAnsi="Calibri" w:cs="Calibri"/>
+        </w:rPr>
+      </w:pPr>
+    </w:p>
+    <w:p>
+      <w:pPr>
+        <w:rPr>
+          <w:rFonts w:ascii="Calibri" w:hAnsi="Calibri" w:cs="Calibri"/>
+        </w:rPr>
+      </w:pPr>
+      <w:r>
+        <w:rPr>
+          <w:rFonts w:ascii="Calibri" w:hAnsi="Calibri" w:cs="Calibri"/>
+        </w:rPr>
+        <w:t>T</w:t>
+      </w:r>
+      <w:r>
+        <w:rPr>
+          <w:rFonts w:ascii="Calibri" w:hAnsi="Calibri" w:cs="Calibri"/>
+        </w:rPr>
+        <w:t xml:space="preserve">o </w:t>
+      </w:r>
+      <w:r>
+        <w:rPr>
+          <w:rFonts w:ascii="Calibri" w:hAnsi="Calibri" w:cs="Calibri"/>
+        </w:rPr>
+        <w:t xml:space="preserve">investigate this </w:t>
+      </w:r>
+      <w:r>
+        <w:rPr>
+          <w:rFonts w:ascii="Calibri" w:hAnsi="Calibri" w:cs="Calibri"/>
+        </w:rPr>
+        <w:t>question,</w:t>
+      </w:r>
+      <w:r>
+        <w:rPr>
+          <w:rFonts w:ascii="Calibri" w:hAnsi="Calibri" w:cs="Calibri"/>
+        </w:rPr>
+        <w:t xml:space="preserve"> we </w:t>
+      </w:r>
+      <w:r>
+        <w:rPr>
+          <w:rFonts w:ascii="Calibri" w:hAnsi="Calibri" w:cs="Calibri"/>
+        </w:rPr>
+        <w:t xml:space="preserve">first want to </w:t>
+      </w:r>
+      <w:r>
+        <w:rPr>
+          <w:rFonts w:ascii="Calibri" w:hAnsi="Calibri" w:cs="Calibri"/>
+        </w:rPr>
+        <w:t>extract the relevant data from the large</w:t>
+      </w:r>
+      <w:r>
+        <w:rPr>
+          <w:rFonts w:ascii="Calibri" w:hAnsi="Calibri" w:cs="Calibri"/>
+        </w:rPr>
+        <w:t>, raw,</w:t>
+      </w:r>
+      <w:r>
+        <w:rPr>
+          <w:rFonts w:ascii="Calibri" w:hAnsi="Calibri" w:cs="Calibri"/>
+        </w:rPr>
+        <w:t xml:space="preserve"> .csv files we </w:t>
+      </w:r>
+      <w:r>
+        <w:rPr>
+          <w:rFonts w:ascii="Calibri" w:hAnsi="Calibri" w:cs="Calibri"/>
+        </w:rPr>
+        <w:t>have been provided.</w:t>
+      </w:r>
+      <w:r>
+        <w:rPr>
+          <w:rFonts w:ascii="Calibri" w:hAnsi="Calibri" w:cs="Calibri"/>
+        </w:rPr>
+        <w:t xml:space="preserve"> To avoid unnecessary </w:t>
+      </w:r>
+      <w:r>
+        <w:rPr>
+          <w:rFonts w:ascii="Calibri" w:hAnsi="Calibri" w:cs="Calibri"/>
+        </w:rPr>
+        <w:t>processing,</w:t>
+      </w:r>
+      <w:r>
+        <w:rPr>
+          <w:rFonts w:ascii="Calibri" w:hAnsi="Calibri" w:cs="Calibri"/>
+        </w:rPr>
+        <w:t xml:space="preserve"> we should first choose the columns we require from </w:t>
+      </w:r>
+      <w:r>
+        <w:rPr>
+          <w:rFonts w:ascii="Calibri" w:hAnsi="Calibri" w:cs="Calibri"/>
+        </w:rPr>
+        <w:t xml:space="preserve">each of the </w:t>
+      </w:r>
+      <w:r>
+        <w:rPr>
+          <w:rFonts w:ascii="Calibri" w:hAnsi="Calibri" w:cs="Calibri"/>
+        </w:rPr>
+        <w:t>datasets, and also preserve the “SEQN” column for data linking</w:t>
+      </w:r>
+      <w:r>
+        <w:rPr>
+          <w:rFonts w:ascii="Calibri" w:hAnsi="Calibri" w:cs="Calibri"/>
+        </w:rPr>
+        <w:t>. Then use the merge() function to link the data together.</w:t>
+      </w:r>
+      <w:r>
+        <w:rPr>
+          <w:rFonts w:ascii="Calibri" w:hAnsi="Calibri" w:cs="Calibri"/>
+        </w:rPr>
         <w:t xml:space="preserve"> </w:t>
       </w:r>
       <w:r>
         <w:rPr>
-          <w:b/>
-          <w:bCs/>
-        </w:rPr>
-        <w:t>eaten affect an individual’s BMI?</w:t>
-      </w:r>
-    </w:p>
-    <w:p>
-      <w:pPr>
-        <w:rPr>
-          <w:rFonts w:ascii="Calibri" w:hAnsi="Calibri" w:cs="Calibri"/>
-        </w:rPr>
-      </w:pPr>
-    </w:p>
-    <w:p>
-      <w:pPr>
-        <w:rPr>
-          <w:rFonts w:ascii="Calibri" w:hAnsi="Calibri" w:cs="Calibri"/>
-          <w:b/>
-          <w:bCs/>
-        </w:rPr>
-      </w:pPr>
-      <w:r>
-        <w:rPr>
-          <w:rFonts w:ascii="Calibri" w:hAnsi="Calibri" w:cs="Calibri"/>
-          <w:b/>
-          <w:bCs/>
-        </w:rPr>
-        <w:t xml:space="preserve">Data </w:t>
-      </w:r>
-      <w:r>
-        <w:rPr>
-          <w:rFonts w:ascii="Calibri" w:hAnsi="Calibri" w:cs="Calibri"/>
-          <w:b/>
-          <w:bCs/>
-        </w:rPr>
-        <w:t>M</w:t>
-      </w:r>
-      <w:r>
-        <w:rPr>
-          <w:rFonts w:ascii="Calibri" w:hAnsi="Calibri" w:cs="Calibri"/>
-          <w:b/>
-          <w:bCs/>
-        </w:rPr>
-        <w:t>anagement:</w:t>
-      </w:r>
-    </w:p>
-    <w:p>
-      <w:pPr>
-        <w:rPr>
-          <w:rFonts w:ascii="Calibri" w:hAnsi="Calibri" w:cs="Calibri"/>
-        </w:rPr>
-      </w:pPr>
-    </w:p>
-    <w:p>
-      <w:pPr>
-        <w:rPr>
-          <w:rFonts w:ascii="Calibri" w:hAnsi="Calibri" w:cs="Calibri"/>
-        </w:rPr>
-      </w:pPr>
-      <w:r>
-        <w:rPr>
-          <w:rFonts w:ascii="Calibri" w:hAnsi="Calibri" w:cs="Calibri"/>
-        </w:rPr>
-        <w:t>T</w:t>
-      </w:r>
-      <w:r>
-        <w:rPr>
-          <w:rFonts w:ascii="Calibri" w:hAnsi="Calibri" w:cs="Calibri"/>
-        </w:rPr>
-        <w:t xml:space="preserve">o </w:t>
-      </w:r>
-      <w:r>
-        <w:rPr>
-          <w:rFonts w:ascii="Calibri" w:hAnsi="Calibri" w:cs="Calibri"/>
-        </w:rPr>
-        <w:t xml:space="preserve">investigate this </w:t>
-      </w:r>
-      <w:r>
-        <w:rPr>
-          <w:rFonts w:ascii="Calibri" w:hAnsi="Calibri" w:cs="Calibri"/>
-        </w:rPr>
-        <w:t>question,</w:t>
-      </w:r>
-      <w:r>
-        <w:rPr>
-          <w:rFonts w:ascii="Calibri" w:hAnsi="Calibri" w:cs="Calibri"/>
-        </w:rPr>
-        <w:t xml:space="preserve"> we </w:t>
-      </w:r>
-      <w:r>
-        <w:rPr>
-          <w:rFonts w:ascii="Calibri" w:hAnsi="Calibri" w:cs="Calibri"/>
-        </w:rPr>
-        <w:t xml:space="preserve">first want to </w:t>
-      </w:r>
-      <w:r>
-        <w:rPr>
-          <w:rFonts w:ascii="Calibri" w:hAnsi="Calibri" w:cs="Calibri"/>
-        </w:rPr>
-        <w:t>extract the relevant data from the large</w:t>
-      </w:r>
-      <w:r>
-        <w:rPr>
-          <w:rFonts w:ascii="Calibri" w:hAnsi="Calibri" w:cs="Calibri"/>
-        </w:rPr>
-        <w:t>, raw,</w:t>
-      </w:r>
-      <w:r>
-        <w:rPr>
-          <w:rFonts w:ascii="Calibri" w:hAnsi="Calibri" w:cs="Calibri"/>
-        </w:rPr>
-        <w:t xml:space="preserve"> .csv files we </w:t>
-      </w:r>
-      <w:r>
-        <w:rPr>
-          <w:rFonts w:ascii="Calibri" w:hAnsi="Calibri" w:cs="Calibri"/>
-        </w:rPr>
-        <w:t>have been provided.</w:t>
-      </w:r>
-      <w:r>
-        <w:rPr>
-          <w:rFonts w:ascii="Calibri" w:hAnsi="Calibri" w:cs="Calibri"/>
-        </w:rPr>
-        <w:t xml:space="preserve"> To avoid unnecessary </w:t>
-      </w:r>
-      <w:r>
-        <w:rPr>
-          <w:rFonts w:ascii="Calibri" w:hAnsi="Calibri" w:cs="Calibri"/>
-        </w:rPr>
-        <w:t>processing,</w:t>
-      </w:r>
-      <w:r>
-        <w:rPr>
-          <w:rFonts w:ascii="Calibri" w:hAnsi="Calibri" w:cs="Calibri"/>
-        </w:rPr>
-        <w:t xml:space="preserve"> we should first choose the columns we require from </w:t>
-      </w:r>
-      <w:r>
-        <w:rPr>
-          <w:rFonts w:ascii="Calibri" w:hAnsi="Calibri" w:cs="Calibri"/>
-        </w:rPr>
-        <w:t xml:space="preserve">each of the </w:t>
-      </w:r>
-      <w:r>
-        <w:rPr>
-          <w:rFonts w:ascii="Calibri" w:hAnsi="Calibri" w:cs="Calibri"/>
-        </w:rPr>
-        <w:t>datasets, and also preserve the “SEQN” column for data linking</w:t>
-      </w:r>
-      <w:r>
-        <w:rPr>
-          <w:rFonts w:ascii="Calibri" w:hAnsi="Calibri" w:cs="Calibri"/>
-        </w:rPr>
-        <w:t>. Then use the merge() function to link the data together.</w:t>
-      </w:r>
-      <w:r>
-        <w:rPr>
-          <w:rFonts w:ascii="Calibri" w:hAnsi="Calibri" w:cs="Calibri"/>
-        </w:rPr>
-        <w:t xml:space="preserve"> </w:t>
-      </w:r>
-      <w:r>
-        <w:rPr>
           <w:rFonts w:ascii="Calibri" w:hAnsi="Calibri" w:cs="Calibri"/>
         </w:rPr>
         <w:t xml:space="preserve">The table below shows which columns </w:t>
@@ -308,13 +267,49 @@
         <w:rPr>
           <w:rFonts w:ascii="Calibri" w:hAnsi="Calibri" w:cs="Calibri"/>
         </w:rPr>
-        <w:t>we require from each dataset explains briefly what each may be useful for.</w:t>
-      </w:r>
-      <w:r>
-        <w:rPr>
-          <w:rFonts w:ascii="Calibri" w:hAnsi="Calibri" w:cs="Calibri"/>
-        </w:rPr>
-        <w:t xml:space="preserve"> Initially I identified all ‘junk foods’ in the raw data set, then </w:t>
+        <w:t>we require from each dataset.</w:t>
+      </w:r>
+      <w:r>
+        <w:rPr>
+          <w:rFonts w:ascii="Calibri" w:hAnsi="Calibri" w:cs="Calibri"/>
+        </w:rPr>
+        <w:t xml:space="preserve"> I</w:t>
+      </w:r>
+      <w:r>
+        <w:rPr>
+          <w:rFonts w:ascii="Calibri" w:hAnsi="Calibri" w:cs="Calibri"/>
+        </w:rPr>
+        <w:t xml:space="preserve"> i</w:t>
+      </w:r>
+      <w:r>
+        <w:rPr>
+          <w:rFonts w:ascii="Calibri" w:hAnsi="Calibri" w:cs="Calibri"/>
+        </w:rPr>
+        <w:t>nitially identified all ‘</w:t>
+      </w:r>
+      <w:r>
+        <w:rPr>
+          <w:rFonts w:ascii="Calibri" w:hAnsi="Calibri" w:cs="Calibri"/>
+        </w:rPr>
+        <w:t>J</w:t>
+      </w:r>
+      <w:r>
+        <w:rPr>
+          <w:rFonts w:ascii="Calibri" w:hAnsi="Calibri" w:cs="Calibri"/>
+        </w:rPr>
+        <w:t>unk</w:t>
+      </w:r>
+      <w:r>
+        <w:rPr>
+          <w:rFonts w:ascii="Calibri" w:hAnsi="Calibri" w:cs="Calibri"/>
+        </w:rPr>
+        <w:t xml:space="preserve"> F</w:t>
+      </w:r>
+      <w:r>
+        <w:rPr>
+          <w:rFonts w:ascii="Calibri" w:hAnsi="Calibri" w:cs="Calibri"/>
+        </w:rPr>
+        <w:t xml:space="preserve">oods’ in the raw data set, then </w:t>
       </w:r>
       <w:r>
         <w:rPr>
@@ -383,45 +378,6 @@
         <w:gridCol w:w="3260"/>
         <w:gridCol w:w="3119"/>
       </w:tblGrid>
-      <w:tr>
-        <w:tc>
-          <w:tcPr>
-            <w:tcW w:w="2405" w:type="dxa"/>
-          </w:tcPr>
-          <w:p>
-            <w:pPr>
-              <w:rPr>
-                <w:rFonts w:ascii="Calibri" w:hAnsi="Calibri" w:cs="Calibri"/>
-              </w:rPr>
-            </w:pPr>
-            <w:r>
-              <w:rPr>
-                <w:rFonts w:ascii="Calibri" w:hAnsi="Calibri" w:cs="Calibri"/>
-              </w:rPr>
-              <w:t>Dataset</w:t>
-            </w:r>
-          </w:p>
-        </w:tc>
-        <w:tc>
-          <w:tcPr>
-            <w:tcW w:w="6379" w:type="dxa"/>
-            <w:gridSpan w:val="2"/>
-          </w:tcPr>
-          <w:p>
-            <w:pPr>
-              <w:rPr>
-                <w:rFonts w:ascii="Calibri" w:hAnsi="Calibri" w:cs="Calibri"/>
-              </w:rPr>
-            </w:pPr>
-            <w:r>
-              <w:rPr>
-                <w:rFonts w:ascii="Calibri" w:hAnsi="Calibri" w:cs="Calibri"/>
-              </w:rPr>
-              <w:t>Column</w:t>
-            </w:r>
-          </w:p>
-        </w:tc>
-      </w:tr>
       <w:tr>
         <w:trPr>
           <w:trHeight w:val="387"/>
@@ -497,7 +453,13 @@
               <w:rPr>
                 <w:rFonts w:ascii="Calibri" w:hAnsi="Calibri" w:cs="Calibri"/>
               </w:rPr>
-              <w:t>“BMXBMI” – Require this as the dependent variable for the second half of the research question</w:t>
+              <w:t xml:space="preserve">“BMXBMI” – </w:t>
+            </w:r>
+            <w:r>
+              <w:rPr>
+                <w:rFonts w:ascii="Calibri" w:hAnsi="Calibri" w:cs="Calibri"/>
+              </w:rPr>
+              <w:t>This is BMI for part 2 of the study</w:t>
             </w:r>
           </w:p>
         </w:tc>
@@ -534,7 +496,7 @@
               <w:rPr>
                 <w:rFonts w:ascii="Calibri" w:hAnsi="Calibri" w:cs="Calibri"/>
               </w:rPr>
-              <w:t>These columns are the different Foods to be used as explanatory variables</w:t>
+              <w:t>Foods to be used as explanatory variables</w:t>
             </w:r>
             <w:r>
               <w:rPr>
@@ -572,7 +534,7 @@
               <w:rPr>
                 <w:rFonts w:ascii="Calibri" w:hAnsi="Calibri" w:cs="Calibri"/>
               </w:rPr>
-              <w:t>“SEQN” – ID for merging</w:t>
+              <w:t>“SEQN”</w:t>
             </w:r>
           </w:p>
         </w:tc>
@@ -608,7 +570,13 @@
               <w:rPr>
                 <w:rFonts w:ascii="Calibri" w:hAnsi="Calibri" w:cs="Calibri"/>
               </w:rPr>
-              <w:t xml:space="preserve">Fries, </w:t>
+              <w:t>Fries</w:t>
+            </w:r>
+            <w:r>
+              <w:rPr>
+                <w:rFonts w:ascii="Calibri" w:hAnsi="Calibri" w:cs="Calibri"/>
+              </w:rPr>
+              <w:t>-</w:t>
             </w:r>
             <w:r>
               <w:rPr>
@@ -644,7 +612,13 @@
               <w:rPr>
                 <w:rFonts w:ascii="Calibri" w:hAnsi="Calibri" w:cs="Calibri"/>
               </w:rPr>
-              <w:t xml:space="preserve">Spareribs, </w:t>
+              <w:t>Spareribs</w:t>
+            </w:r>
+            <w:r>
+              <w:rPr>
+                <w:rFonts w:ascii="Calibri" w:hAnsi="Calibri" w:cs="Calibri"/>
+              </w:rPr>
+              <w:t>-</w:t>
             </w:r>
             <w:r>
               <w:rPr>
@@ -698,7 +672,13 @@
               <w:rPr>
                 <w:rFonts w:ascii="Calibri" w:hAnsi="Calibri" w:cs="Calibri"/>
               </w:rPr>
-              <w:t xml:space="preserve">Pancakes, </w:t>
+              <w:t>Pancakes</w:t>
+            </w:r>
+            <w:r>
+              <w:rPr>
+                <w:rFonts w:ascii="Calibri" w:hAnsi="Calibri" w:cs="Calibri"/>
+              </w:rPr>
+              <w:t>-</w:t>
             </w:r>
             <w:r>
               <w:rPr>
@@ -734,7 +714,13 @@
               <w:rPr>
                 <w:rFonts w:ascii="Calibri" w:hAnsi="Calibri" w:cs="Calibri"/>
               </w:rPr>
-              <w:t xml:space="preserve">Fried Fish, </w:t>
+              <w:t>Fried Fish</w:t>
+            </w:r>
+            <w:r>
+              <w:rPr>
+                <w:rFonts w:ascii="Calibri" w:hAnsi="Calibri" w:cs="Calibri"/>
+              </w:rPr>
+              <w:t>-</w:t>
             </w:r>
             <w:r>
               <w:rPr>
@@ -788,7 +774,13 @@
               <w:rPr>
                 <w:rFonts w:ascii="Calibri" w:hAnsi="Calibri" w:cs="Calibri"/>
               </w:rPr>
-              <w:t xml:space="preserve">Mac and Cheese, </w:t>
+              <w:t>Mac and Cheese</w:t>
+            </w:r>
+            <w:r>
+              <w:rPr>
+                <w:rFonts w:ascii="Calibri" w:hAnsi="Calibri" w:cs="Calibri"/>
+              </w:rPr>
+              <w:t>-</w:t>
             </w:r>
             <w:r>
               <w:rPr>
@@ -824,7 +816,13 @@
               <w:rPr>
                 <w:rFonts w:ascii="Calibri" w:hAnsi="Calibri" w:cs="Calibri"/>
               </w:rPr>
-              <w:t xml:space="preserve">Cake, </w:t>
+              <w:t>Cake</w:t>
+            </w:r>
+            <w:r>
+              <w:rPr>
+                <w:rFonts w:ascii="Calibri" w:hAnsi="Calibri" w:cs="Calibri"/>
+              </w:rPr>
+              <w:t>-</w:t>
             </w:r>
             <w:r>
               <w:rPr>
@@ -878,7 +876,13 @@
               <w:rPr>
                 <w:rFonts w:ascii="Calibri" w:hAnsi="Calibri" w:cs="Calibri"/>
               </w:rPr>
-              <w:t xml:space="preserve">Peanut Butter, </w:t>
+              <w:t>Peanut Butter</w:t>
+            </w:r>
+            <w:r>
+              <w:rPr>
+                <w:rFonts w:ascii="Calibri" w:hAnsi="Calibri" w:cs="Calibri"/>
+              </w:rPr>
+              <w:t>-</w:t>
             </w:r>
             <w:r>
               <w:rPr>
@@ -914,7 +918,13 @@
               <w:rPr>
                 <w:rFonts w:ascii="Calibri" w:hAnsi="Calibri" w:cs="Calibri"/>
               </w:rPr>
-              <w:t xml:space="preserve">Cookies, </w:t>
+              <w:t>Cookies</w:t>
+            </w:r>
+            <w:r>
+              <w:rPr>
+                <w:rFonts w:ascii="Calibri" w:hAnsi="Calibri" w:cs="Calibri"/>
+              </w:rPr>
+              <w:t>-</w:t>
             </w:r>
             <w:r>
               <w:rPr>
@@ -968,7 +978,13 @@
               <w:rPr>
                 <w:rFonts w:ascii="Calibri" w:hAnsi="Calibri" w:cs="Calibri"/>
               </w:rPr>
-              <w:t xml:space="preserve">Hamburgers, </w:t>
+              <w:t>Hamburgers</w:t>
+            </w:r>
+            <w:r>
+              <w:rPr>
+                <w:rFonts w:ascii="Calibri" w:hAnsi="Calibri" w:cs="Calibri"/>
+              </w:rPr>
+              <w:t>-</w:t>
             </w:r>
             <w:r>
               <w:rPr>
@@ -1004,13 +1020,13 @@
               <w:rPr>
                 <w:rFonts w:ascii="Calibri" w:hAnsi="Calibri" w:cs="Calibri"/>
               </w:rPr>
-              <w:t xml:space="preserve">Chocolate Candy, </w:t>
-            </w:r>
-            <w:r>
-              <w:rPr>
-                <w:rFonts w:ascii="Calibri" w:hAnsi="Calibri" w:cs="Calibri"/>
-              </w:rPr>
-              <w:t>“</w:t>
+              <w:t>Chocolate Candy</w:t>
+            </w:r>
+            <w:r>
+              <w:rPr>
+                <w:rFonts w:ascii="Calibri" w:hAnsi="Calibri" w:cs="Calibri"/>
+              </w:rPr>
+              <w:t>-“</w:t>
             </w:r>
             <w:r>
               <w:rPr>
@@ -1065,7 +1081,7 @@
               <w:rPr>
                 <w:rFonts w:ascii="Calibri" w:hAnsi="Calibri" w:cs="Calibri"/>
               </w:rPr>
-              <w:t>“SEQN” – ID for merging</w:t>
+              <w:t>“SEQN”</w:t>
             </w:r>
           </w:p>
         </w:tc>
@@ -1102,7 +1118,25 @@
               <w:rPr>
                 <w:rFonts w:ascii="Calibri" w:hAnsi="Calibri" w:cs="Calibri"/>
               </w:rPr>
-              <w:t xml:space="preserve">“INDHHINC” – Household Income, </w:t>
+              <w:t>“INDHHINC” – Household Income</w:t>
+            </w:r>
+            <w:r>
+              <w:rPr>
+                <w:rFonts w:ascii="Calibri" w:hAnsi="Calibri" w:cs="Calibri"/>
+              </w:rPr>
+              <w:t xml:space="preserve"> </w:t>
+            </w:r>
+            <w:r>
+              <w:rPr>
+                <w:rFonts w:ascii="Calibri" w:hAnsi="Calibri" w:cs="Calibri"/>
+              </w:rPr>
+              <w:t>grouped into 13 categories</w:t>
+            </w:r>
+            <w:r>
+              <w:rPr>
+                <w:rFonts w:ascii="Calibri" w:hAnsi="Calibri" w:cs="Calibri"/>
+              </w:rPr>
+              <w:t xml:space="preserve">, </w:t>
             </w:r>
             <w:r>
               <w:rPr>
@@ -1120,81 +1154,7 @@
               <w:rPr>
                 <w:rFonts w:ascii="Calibri" w:hAnsi="Calibri" w:cs="Calibri"/>
               </w:rPr>
-              <w:t>, this is grouped into 13 categories</w:t>
-            </w:r>
-          </w:p>
-        </w:tc>
-      </w:tr>
-      <w:tr>
-        <w:trPr>
-          <w:trHeight w:val="398"/>
-        </w:trPr>
-        <w:tc>
-          <w:tcPr>
-            <w:tcW w:w="2405" w:type="dxa"/>
-            <w:vMerge/>
-          </w:tcPr>
-          <w:p>
-            <w:pPr>
-              <w:rPr>
-                <w:rFonts w:ascii="Calibri" w:hAnsi="Calibri" w:cs="Calibri"/>
-              </w:rPr>
-            </w:pPr>
-          </w:p>
-        </w:tc>
-        <w:tc>
-          <w:tcPr>
-            <w:tcW w:w="6379" w:type="dxa"/>
-            <w:gridSpan w:val="2"/>
-          </w:tcPr>
-          <w:p>
-            <w:pPr>
-              <w:rPr>
-                <w:rFonts w:ascii="Calibri" w:hAnsi="Calibri" w:cs="Calibri"/>
-              </w:rPr>
-            </w:pPr>
-            <w:r>
-              <w:rPr>
-                <w:rFonts w:ascii="Calibri" w:hAnsi="Calibri" w:cs="Calibri"/>
-              </w:rPr>
-              <w:t xml:space="preserve">“RIDAGEMN” – Age in Months, possible confounder </w:t>
-            </w:r>
-          </w:p>
-        </w:tc>
-      </w:tr>
-      <w:tr>
-        <w:trPr>
-          <w:trHeight w:val="433"/>
-        </w:trPr>
-        <w:tc>
-          <w:tcPr>
-            <w:tcW w:w="2405" w:type="dxa"/>
-            <w:vMerge/>
-          </w:tcPr>
-          <w:p>
-            <w:pPr>
-              <w:rPr>
-                <w:rFonts w:ascii="Calibri" w:hAnsi="Calibri" w:cs="Calibri"/>
-              </w:rPr>
-            </w:pPr>
-          </w:p>
-        </w:tc>
-        <w:tc>
-          <w:tcPr>
-            <w:tcW w:w="6379" w:type="dxa"/>
-            <w:gridSpan w:val="2"/>
-          </w:tcPr>
-          <w:p>
-            <w:pPr>
-              <w:rPr>
-                <w:rFonts w:ascii="Calibri" w:hAnsi="Calibri" w:cs="Calibri"/>
-              </w:rPr>
-            </w:pPr>
-            <w:r>
-              <w:rPr>
-                <w:rFonts w:ascii="Calibri" w:hAnsi="Calibri" w:cs="Calibri"/>
-              </w:rPr>
-              <w:t>“DMDHHSIZ” – Number in Household, possible confounder</w:t>
+              <w:t xml:space="preserve"> </w:t>
             </w:r>
           </w:p>
         </w:tc>
@@ -1217,19 +1177,25 @@
         <w:rPr>
           <w:rFonts w:ascii="Calibri" w:hAnsi="Calibri" w:cs="Calibri"/>
         </w:rPr>
-        <w:t xml:space="preserve">Once we’ve formed this </w:t>
-      </w:r>
-      <w:r>
-        <w:rPr>
-          <w:rFonts w:ascii="Calibri" w:hAnsi="Calibri" w:cs="Calibri"/>
-        </w:rPr>
-        <w:t>dataset,</w:t>
-      </w:r>
-      <w:r>
-        <w:rPr>
-          <w:rFonts w:ascii="Calibri" w:hAnsi="Calibri" w:cs="Calibri"/>
-        </w:rPr>
-        <w:t xml:space="preserve"> we want to remove</w:t>
+        <w:t>Next</w:t>
+      </w:r>
+      <w:r>
+        <w:rPr>
+          <w:rFonts w:ascii="Calibri" w:hAnsi="Calibri" w:cs="Calibri"/>
+        </w:rPr>
+        <w:t>,</w:t>
+      </w:r>
+      <w:r>
+        <w:rPr>
+          <w:rFonts w:ascii="Calibri" w:hAnsi="Calibri" w:cs="Calibri"/>
+        </w:rPr>
+        <w:t xml:space="preserve"> we </w:t>
+      </w:r>
+      <w:r>
+        <w:rPr>
+          <w:rFonts w:ascii="Calibri" w:hAnsi="Calibri" w:cs="Calibri"/>
+        </w:rPr>
+        <w:t>want to remove</w:t>
       </w:r>
       <w:r>
         <w:rPr>
@@ -1253,31 +1219,81 @@
         <w:rPr>
           <w:rFonts w:ascii="Calibri" w:hAnsi="Calibri" w:cs="Calibri"/>
         </w:rPr>
-        <w:t xml:space="preserve"> removes any BMI values that </w:t>
-      </w:r>
-      <w:r>
-        <w:rPr>
-          <w:rFonts w:ascii="Calibri" w:hAnsi="Calibri" w:cs="Calibri"/>
-        </w:rPr>
-        <w:t xml:space="preserve">could be from </w:t>
-      </w:r>
-      <w:r>
-        <w:rPr>
-          <w:rFonts w:ascii="Calibri" w:hAnsi="Calibri" w:cs="Calibri"/>
-        </w:rPr>
-        <w:t xml:space="preserve">mistaken inputs or even if not, they </w:t>
-      </w:r>
-      <w:r>
-        <w:rPr>
-          <w:rFonts w:ascii="Calibri" w:hAnsi="Calibri" w:cs="Calibri"/>
-        </w:rPr>
-        <w:t>aren’t representative of the general public</w:t>
-      </w:r>
-      <w:r>
-        <w:rPr>
-          <w:rFonts w:ascii="Calibri" w:hAnsi="Calibri" w:cs="Calibri"/>
-        </w:rPr>
-        <w:t xml:space="preserve"> (as we want our answer to the research question to be)</w:t>
+        <w:t xml:space="preserve"> </w:t>
+      </w:r>
+      <w:r>
+        <w:rPr>
+          <w:rFonts w:ascii="Calibri" w:hAnsi="Calibri" w:cs="Calibri"/>
+        </w:rPr>
+        <w:t xml:space="preserve">limits BMI to a valid range, outside of which the data may be erroneous or unrepresentative. </w:t>
+      </w:r>
+      <w:r>
+        <w:rPr>
+          <w:rFonts w:ascii="Calibri" w:hAnsi="Calibri" w:cs="Calibri"/>
+        </w:rPr>
+        <w:t>There</w:t>
+      </w:r>
+      <w:r>
+        <w:rPr>
+          <w:rFonts w:ascii="Calibri" w:hAnsi="Calibri" w:cs="Calibri"/>
+        </w:rPr>
+        <w:t xml:space="preserve">fore, we </w:t>
+      </w:r>
+      <w:r>
+        <w:rPr>
+          <w:rFonts w:ascii="Calibri" w:hAnsi="Calibri" w:cs="Calibri"/>
+        </w:rPr>
+        <w:t xml:space="preserve">set boundaries at 10 and 80 and </w:t>
+      </w:r>
+      <w:r>
+        <w:rPr>
+          <w:rFonts w:ascii="Calibri" w:hAnsi="Calibri" w:cs="Calibri"/>
+        </w:rPr>
+        <w:t>remove</w:t>
+      </w:r>
+      <w:r>
+        <w:rPr>
+          <w:rFonts w:ascii="Calibri" w:hAnsi="Calibri" w:cs="Calibri"/>
+        </w:rPr>
+        <w:t xml:space="preserve"> any individuals </w:t>
+      </w:r>
+      <w:r>
+        <w:rPr>
+          <w:rFonts w:ascii="Calibri" w:hAnsi="Calibri" w:cs="Calibri"/>
+        </w:rPr>
+        <w:t xml:space="preserve">in the study </w:t>
+      </w:r>
+      <w:r>
+        <w:rPr>
+          <w:rFonts w:ascii="Calibri" w:hAnsi="Calibri" w:cs="Calibri"/>
+        </w:rPr>
+        <w:t>with BMI outside of this.</w:t>
+      </w:r>
+    </w:p>
+    <w:p>
+      <w:pPr>
+        <w:rPr>
+          <w:rFonts w:ascii="Calibri" w:hAnsi="Calibri" w:cs="Calibri"/>
+        </w:rPr>
+      </w:pPr>
+    </w:p>
+    <w:p>
+      <w:pPr>
+        <w:rPr>
+          <w:rFonts w:ascii="Calibri" w:hAnsi="Calibri" w:cs="Calibri"/>
+        </w:rPr>
+      </w:pPr>
+      <w:r>
+        <w:rPr>
+          <w:rFonts w:ascii="Calibri" w:hAnsi="Calibri" w:cs="Calibri"/>
+        </w:rPr>
+        <w:t xml:space="preserve">The next task is to remove individuals with incomplete data </w:t>
+      </w:r>
+      <w:r>
+        <w:rPr>
+          <w:rFonts w:ascii="Calibri" w:hAnsi="Calibri" w:cs="Calibri"/>
+        </w:rPr>
+        <w:t>for our chosen relevant categories</w:t>
       </w:r>
       <w:r>
         <w:rPr>
@@ -1289,122 +1305,123 @@
         <w:rPr>
           <w:rFonts w:ascii="Calibri" w:hAnsi="Calibri" w:cs="Calibri"/>
         </w:rPr>
-        <w:t xml:space="preserve"> There</w:t>
-      </w:r>
-      <w:r>
-        <w:rPr>
-          <w:rFonts w:ascii="Calibri" w:hAnsi="Calibri" w:cs="Calibri"/>
-        </w:rPr>
-        <w:t xml:space="preserve">fore, we </w:t>
-      </w:r>
-      <w:r>
-        <w:rPr>
-          <w:rFonts w:ascii="Calibri" w:hAnsi="Calibri" w:cs="Calibri"/>
-        </w:rPr>
-        <w:t>set boundaries at 10 and 80 and trim any individuals with BMI outside of this.</w:t>
-      </w:r>
-    </w:p>
-    <w:p>
-      <w:pPr>
-        <w:rPr>
-          <w:rFonts w:ascii="Calibri" w:hAnsi="Calibri" w:cs="Calibri"/>
-        </w:rPr>
-      </w:pPr>
-    </w:p>
-    <w:p>
-      <w:pPr>
-        <w:rPr>
-          <w:rFonts w:ascii="Calibri" w:hAnsi="Calibri" w:cs="Calibri"/>
-        </w:rPr>
-      </w:pPr>
-      <w:r>
-        <w:rPr>
-          <w:rFonts w:ascii="Calibri" w:hAnsi="Calibri" w:cs="Calibri"/>
-        </w:rPr>
-        <w:t>Next</w:t>
-      </w:r>
-      <w:r>
-        <w:rPr>
-          <w:rFonts w:ascii="Calibri" w:hAnsi="Calibri" w:cs="Calibri"/>
-        </w:rPr>
-        <w:t>,</w:t>
-      </w:r>
-      <w:r>
-        <w:rPr>
-          <w:rFonts w:ascii="Calibri" w:hAnsi="Calibri" w:cs="Calibri"/>
-        </w:rPr>
-        <w:t xml:space="preserve"> we want to remove </w:t>
-      </w:r>
-      <w:r>
-        <w:rPr>
-          <w:rFonts w:ascii="Calibri" w:hAnsi="Calibri" w:cs="Calibri"/>
-        </w:rPr>
-        <w:t>any rows in the data which are incomplete – don’t have data for all the columns we have selected.</w:t>
-      </w:r>
-      <w:r>
-        <w:rPr>
-          <w:rFonts w:ascii="Calibri" w:hAnsi="Calibri" w:cs="Calibri"/>
-        </w:rPr>
-        <w:t xml:space="preserve"> When </w:t>
-      </w:r>
-      <w:r>
-        <w:rPr>
-          <w:rFonts w:ascii="Calibri" w:hAnsi="Calibri" w:cs="Calibri"/>
-        </w:rPr>
-        <w:t>the data was initially collected</w:t>
-      </w:r>
-      <w:r>
-        <w:rPr>
-          <w:rFonts w:ascii="Calibri" w:hAnsi="Calibri" w:cs="Calibri"/>
-        </w:rPr>
-        <w:t xml:space="preserve">, the DIET and DEMO datasets were done using multiple choice questions so we have easy categorical variables to work with, where every individual should score from 1 to 13. If they don’t then we know </w:t>
-      </w:r>
-      <w:r>
-        <w:rPr>
-          <w:rFonts w:ascii="Calibri" w:hAnsi="Calibri" w:cs="Calibri"/>
-        </w:rPr>
-        <w:lastRenderedPageBreak/>
-        <w:t>there is an error, this is normally marked with an input of “77”, “88”, “99” or “.”. We remove all these points by swapping any appearances of these in the data with “NA” and use the “na.omit” function to remove</w:t>
-      </w:r>
-      <w:r>
-        <w:rPr>
-          <w:rFonts w:ascii="Calibri" w:hAnsi="Calibri" w:cs="Calibri"/>
-        </w:rPr>
-        <w:t xml:space="preserve"> any incomplete rows.</w:t>
-      </w:r>
-    </w:p>
-    <w:p>
-      <w:pPr>
-        <w:rPr>
-          <w:rFonts w:ascii="Calibri" w:hAnsi="Calibri" w:cs="Calibri"/>
-        </w:rPr>
-      </w:pPr>
-    </w:p>
-    <w:p>
-      <w:pPr>
-        <w:rPr>
-          <w:rFonts w:ascii="Calibri" w:hAnsi="Calibri" w:cs="Calibri"/>
-        </w:rPr>
-      </w:pPr>
-      <w:r>
-        <w:rPr>
-          <w:rFonts w:ascii="Calibri" w:hAnsi="Calibri" w:cs="Calibri"/>
-        </w:rPr>
-        <w:t>Finally, we add one column to the data called “</w:t>
-      </w:r>
-      <w:proofErr w:type="spellStart"/>
-      <w:r>
-        <w:rPr>
-          <w:rFonts w:ascii="Calibri" w:hAnsi="Calibri" w:cs="Calibri"/>
-        </w:rPr>
-        <w:t>jfs</w:t>
-      </w:r>
-      <w:proofErr w:type="spellEnd"/>
-      <w:r>
-        <w:rPr>
-          <w:rFonts w:ascii="Calibri" w:hAnsi="Calibri" w:cs="Calibri"/>
-        </w:rPr>
-        <w:t xml:space="preserve">” (junk-food-score), which sums the scores from the </w:t>
+        <w:t xml:space="preserve"> The foods are scored on a scale of 1 to 13 (see appendices) and errors are marked with a score of  </w:t>
+      </w:r>
+      <w:r>
+        <w:rPr>
+          <w:rFonts w:ascii="Calibri" w:hAnsi="Calibri" w:cs="Calibri"/>
+        </w:rPr>
+        <w:t>“77”, “88”, “99” or “.”</w:t>
+      </w:r>
+      <w:r>
+        <w:rPr>
+          <w:rFonts w:ascii="Calibri" w:hAnsi="Calibri" w:cs="Calibri"/>
+        </w:rPr>
+        <w:t xml:space="preserve">. To </w:t>
+      </w:r>
+      <w:r>
+        <w:rPr>
+          <w:rFonts w:ascii="Calibri" w:hAnsi="Calibri" w:cs="Calibri"/>
+        </w:rPr>
+        <w:t xml:space="preserve">remove these points </w:t>
+      </w:r>
+      <w:r>
+        <w:rPr>
+          <w:rFonts w:ascii="Calibri" w:hAnsi="Calibri" w:cs="Calibri"/>
+        </w:rPr>
+        <w:t>we swap</w:t>
+      </w:r>
+      <w:r>
+        <w:rPr>
+          <w:rFonts w:ascii="Calibri" w:hAnsi="Calibri" w:cs="Calibri"/>
+        </w:rPr>
+        <w:t xml:space="preserve"> any appearances of these in the data with “NA” and use the “na.omit” function to remove</w:t>
+      </w:r>
+      <w:r>
+        <w:rPr>
+          <w:rFonts w:ascii="Calibri" w:hAnsi="Calibri" w:cs="Calibri"/>
+        </w:rPr>
+        <w:t xml:space="preserve"> </w:t>
+      </w:r>
+      <w:r>
+        <w:rPr>
+          <w:rFonts w:ascii="Calibri" w:hAnsi="Calibri" w:cs="Calibri"/>
+        </w:rPr>
+        <w:t>the</w:t>
+      </w:r>
+      <w:r>
+        <w:rPr>
+          <w:rFonts w:ascii="Calibri" w:hAnsi="Calibri" w:cs="Calibri"/>
+        </w:rPr>
+        <w:t xml:space="preserve"> incomplete rows.</w:t>
+      </w:r>
+    </w:p>
+    <w:p>
+      <w:pPr>
+        <w:rPr>
+          <w:rFonts w:ascii="Calibri" w:hAnsi="Calibri" w:cs="Calibri"/>
+        </w:rPr>
+      </w:pPr>
+    </w:p>
+    <w:p>
+      <w:pPr>
+        <w:rPr>
+          <w:rFonts w:ascii="Calibri" w:hAnsi="Calibri" w:cs="Calibri"/>
+        </w:rPr>
+      </w:pPr>
+      <w:r>
+        <w:rPr>
+          <w:rFonts w:ascii="Calibri" w:hAnsi="Calibri" w:cs="Calibri"/>
+        </w:rPr>
+        <w:t xml:space="preserve">Finally, we add one column to the data </w:t>
+      </w:r>
+      <w:r>
+        <w:rPr>
+          <w:rFonts w:ascii="Calibri" w:hAnsi="Calibri" w:cs="Calibri"/>
+        </w:rPr>
+        <w:t>labelled</w:t>
+      </w:r>
+      <w:r>
+        <w:rPr>
+          <w:rFonts w:ascii="Calibri" w:hAnsi="Calibri" w:cs="Calibri"/>
+        </w:rPr>
+        <w:t xml:space="preserve"> “jfs” (</w:t>
+      </w:r>
+      <w:r>
+        <w:rPr>
+          <w:rFonts w:ascii="Calibri" w:hAnsi="Calibri" w:cs="Calibri"/>
+        </w:rPr>
+        <w:t>J</w:t>
+      </w:r>
+      <w:r>
+        <w:rPr>
+          <w:rFonts w:ascii="Calibri" w:hAnsi="Calibri" w:cs="Calibri"/>
+        </w:rPr>
+        <w:t>unk-</w:t>
+      </w:r>
+      <w:r>
+        <w:rPr>
+          <w:rFonts w:ascii="Calibri" w:hAnsi="Calibri" w:cs="Calibri"/>
+        </w:rPr>
+        <w:t>F</w:t>
+      </w:r>
+      <w:r>
+        <w:rPr>
+          <w:rFonts w:ascii="Calibri" w:hAnsi="Calibri" w:cs="Calibri"/>
+        </w:rPr>
+        <w:t>ood-</w:t>
+      </w:r>
+      <w:r>
+        <w:rPr>
+          <w:rFonts w:ascii="Calibri" w:hAnsi="Calibri" w:cs="Calibri"/>
+        </w:rPr>
+        <w:t>S</w:t>
+      </w:r>
+      <w:r>
+        <w:rPr>
+          <w:rFonts w:ascii="Calibri" w:hAnsi="Calibri" w:cs="Calibri"/>
+        </w:rPr>
+        <w:t xml:space="preserve">core), which sums the scores from the </w:t>
       </w:r>
       <w:r>
         <w:rPr>
@@ -1468,6 +1485,13 @@
         </w:rPr>
         <w:t>Our data is now ready to produce plots.</w:t>
       </w:r>
+    </w:p>
+    <w:p>
+      <w:pPr>
+        <w:rPr>
+          <w:rFonts w:ascii="Calibri" w:hAnsi="Calibri" w:cs="Calibri"/>
+        </w:rPr>
+      </w:pPr>
     </w:p>
     <w:p>
       <w:pPr>
@@ -1512,85 +1536,93 @@
         <w:rPr>
           <w:rFonts w:ascii="Calibri" w:hAnsi="Calibri" w:cs="Calibri"/>
         </w:rPr>
-        <w:t xml:space="preserve">Addressing the research question requires us to fit two main regression models. One with Household Income as the </w:t>
-      </w:r>
-      <w:r>
-        <w:rPr>
-          <w:rFonts w:ascii="Calibri" w:hAnsi="Calibri" w:cs="Calibri"/>
-        </w:rPr>
-        <w:t>EV</w:t>
-      </w:r>
-      <w:r>
-        <w:rPr>
-          <w:rFonts w:ascii="Calibri" w:hAnsi="Calibri" w:cs="Calibri"/>
-        </w:rPr>
-        <w:t xml:space="preserve"> and </w:t>
-      </w:r>
-      <w:proofErr w:type="spellStart"/>
-      <w:r>
-        <w:rPr>
-          <w:rFonts w:ascii="Calibri" w:hAnsi="Calibri" w:cs="Calibri"/>
-        </w:rPr>
-        <w:t>jfs</w:t>
-      </w:r>
-      <w:proofErr w:type="spellEnd"/>
-      <w:r>
-        <w:rPr>
-          <w:rFonts w:ascii="Calibri" w:hAnsi="Calibri" w:cs="Calibri"/>
-        </w:rPr>
-        <w:t xml:space="preserve"> as the dependent variable and another with </w:t>
-      </w:r>
-      <w:proofErr w:type="spellStart"/>
-      <w:r>
-        <w:rPr>
-          <w:rFonts w:ascii="Calibri" w:hAnsi="Calibri" w:cs="Calibri"/>
-        </w:rPr>
-        <w:t>jfs</w:t>
-      </w:r>
-      <w:proofErr w:type="spellEnd"/>
-      <w:r>
-        <w:rPr>
-          <w:rFonts w:ascii="Calibri" w:hAnsi="Calibri" w:cs="Calibri"/>
-        </w:rPr>
-        <w:t xml:space="preserve"> as the EV and </w:t>
-      </w:r>
-      <w:r>
-        <w:rPr>
-          <w:rFonts w:ascii="Calibri" w:hAnsi="Calibri" w:cs="Calibri"/>
-        </w:rPr>
-        <w:t xml:space="preserve">BMI as the dependent. We will use these to produce static plots, where the models’ fitted values are imposed on top of the raw data. </w:t>
-      </w:r>
-      <w:r>
-        <w:rPr>
-          <w:rFonts w:ascii="Calibri" w:hAnsi="Calibri" w:cs="Calibri"/>
-        </w:rPr>
-        <w:t>We hope this, alongside analysis of the model output, will provide evidence to answer our research question.</w:t>
-      </w:r>
-    </w:p>
-    <w:p>
-      <w:pPr>
-        <w:rPr>
-          <w:rFonts w:ascii="Calibri" w:hAnsi="Calibri" w:cs="Calibri"/>
-        </w:rPr>
-      </w:pPr>
-    </w:p>
-    <w:p>
-      <w:pPr>
-        <w:rPr>
-          <w:rFonts w:ascii="Calibri" w:hAnsi="Calibri" w:cs="Calibri"/>
-        </w:rPr>
-      </w:pPr>
-      <w:r>
-        <w:rPr>
-          <w:rFonts w:ascii="Calibri" w:hAnsi="Calibri" w:cs="Calibri"/>
-        </w:rPr>
-        <w:t>We will also develop a shiny app</w:t>
-      </w:r>
-      <w:r>
-        <w:rPr>
-          <w:rFonts w:ascii="Calibri" w:hAnsi="Calibri" w:cs="Calibri"/>
-        </w:rPr>
-        <w:t xml:space="preserve">, which can </w:t>
+        <w:t xml:space="preserve">To address the research </w:t>
+      </w:r>
+      <w:r>
+        <w:rPr>
+          <w:rFonts w:ascii="Calibri" w:hAnsi="Calibri" w:cs="Calibri"/>
+        </w:rPr>
+        <w:t>question,</w:t>
+      </w:r>
+      <w:r>
+        <w:rPr>
+          <w:rFonts w:ascii="Calibri" w:hAnsi="Calibri" w:cs="Calibri"/>
+        </w:rPr>
+        <w:t xml:space="preserve"> we aim to produce one </w:t>
+      </w:r>
+      <w:r>
+        <w:rPr>
+          <w:rFonts w:ascii="Calibri" w:hAnsi="Calibri" w:cs="Calibri"/>
+        </w:rPr>
+        <w:t>plot demonstrating the associations between different foods</w:t>
+      </w:r>
+      <w:r>
+        <w:rPr>
+          <w:rFonts w:ascii="Calibri" w:hAnsi="Calibri" w:cs="Calibri"/>
+        </w:rPr>
+        <w:t xml:space="preserve"> (and jfs)</w:t>
+      </w:r>
+      <w:r>
+        <w:rPr>
+          <w:rFonts w:ascii="Calibri" w:hAnsi="Calibri" w:cs="Calibri"/>
+        </w:rPr>
+        <w:t xml:space="preserve"> </w:t>
+      </w:r>
+      <w:r>
+        <w:rPr>
+          <w:rFonts w:ascii="Calibri" w:hAnsi="Calibri" w:cs="Calibri"/>
+        </w:rPr>
+        <w:t>with</w:t>
+      </w:r>
+      <w:r>
+        <w:rPr>
+          <w:rFonts w:ascii="Calibri" w:hAnsi="Calibri" w:cs="Calibri"/>
+        </w:rPr>
+        <w:t xml:space="preserve"> </w:t>
+      </w:r>
+      <w:r>
+        <w:rPr>
+          <w:rFonts w:ascii="Calibri" w:hAnsi="Calibri" w:cs="Calibri"/>
+        </w:rPr>
+        <w:t>Household income and another for the association between jfs as the EV and BMI as dependent variable. The first will show a series of fitted linear models to highlight the relationships.</w:t>
+      </w:r>
+      <w:r>
+        <w:rPr>
+          <w:rFonts w:ascii="Calibri" w:hAnsi="Calibri" w:cs="Calibri"/>
+        </w:rPr>
+        <w:t xml:space="preserve"> The second will present the raw data – in boxplot form – with a model fitted on top of it. These, alongside statistical measures, can hopefully answer our research</w:t>
+      </w:r>
+      <w:r>
+        <w:rPr>
+          <w:rFonts w:ascii="Calibri" w:hAnsi="Calibri" w:cs="Calibri"/>
+        </w:rPr>
+        <w:t xml:space="preserve"> question.</w:t>
+      </w:r>
+    </w:p>
+    <w:p>
+      <w:pPr>
+        <w:rPr>
+          <w:rFonts w:ascii="Calibri" w:hAnsi="Calibri" w:cs="Calibri"/>
+        </w:rPr>
+      </w:pPr>
+    </w:p>
+    <w:p>
+      <w:pPr>
+        <w:rPr>
+          <w:rFonts w:ascii="Calibri" w:hAnsi="Calibri" w:cs="Calibri"/>
+        </w:rPr>
+      </w:pPr>
+      <w:r>
+        <w:rPr>
+          <w:rFonts w:ascii="Calibri" w:hAnsi="Calibri" w:cs="Calibri"/>
+        </w:rPr>
+        <w:t>To support the first study, we also produce a shiny app. It</w:t>
+      </w:r>
+      <w:r>
+        <w:rPr>
+          <w:rFonts w:ascii="Calibri" w:hAnsi="Calibri" w:cs="Calibri"/>
+        </w:rPr>
+        <w:t xml:space="preserve"> can </w:t>
       </w:r>
       <w:r>
         <w:rPr>
@@ -1608,57 +1640,103 @@
         <w:rPr>
           <w:rFonts w:ascii="Calibri" w:hAnsi="Calibri" w:cs="Calibri"/>
         </w:rPr>
+        <w:t xml:space="preserve">‘us_food_shinapp.R’ </w:t>
+      </w:r>
+      <w:r>
+        <w:rPr>
+          <w:rFonts w:ascii="Calibri" w:hAnsi="Calibri" w:cs="Calibri"/>
+        </w:rPr>
+        <w:t xml:space="preserve">in the </w:t>
+      </w:r>
+      <w:r>
+        <w:rPr>
+          <w:rFonts w:ascii="Calibri" w:hAnsi="Calibri" w:cs="Calibri"/>
+        </w:rPr>
         <w:t>‘</w:t>
       </w:r>
-      <w:proofErr w:type="spellStart"/>
-      <w:r>
-        <w:rPr>
-          <w:rFonts w:ascii="Calibri" w:hAnsi="Calibri" w:cs="Calibri"/>
-        </w:rPr>
-        <w:t>us_food_shinapp.R</w:t>
-      </w:r>
-      <w:proofErr w:type="spellEnd"/>
-      <w:r>
-        <w:rPr>
-          <w:rFonts w:ascii="Calibri" w:hAnsi="Calibri" w:cs="Calibri"/>
-        </w:rPr>
-        <w:t xml:space="preserve">’ through the </w:t>
-      </w:r>
-      <w:r>
-        <w:rPr>
-          <w:rFonts w:ascii="Calibri" w:hAnsi="Calibri" w:cs="Calibri"/>
-        </w:rPr>
-        <w:t>analysis pipeline.</w:t>
-      </w:r>
-      <w:r>
-        <w:rPr>
-          <w:rFonts w:ascii="Calibri" w:hAnsi="Calibri" w:cs="Calibri"/>
-        </w:rPr>
-        <w:t xml:space="preserve"> It will include interactive plots where you can observe the association </w:t>
-      </w:r>
-      <w:r>
-        <w:rPr>
-          <w:rFonts w:ascii="Calibri" w:hAnsi="Calibri" w:cs="Calibri"/>
-        </w:rPr>
-        <w:t xml:space="preserve">each type of junk food has with household </w:t>
-      </w:r>
-      <w:r>
-        <w:rPr>
-          <w:rFonts w:ascii="Calibri" w:hAnsi="Calibri" w:cs="Calibri"/>
-        </w:rPr>
-        <w:t>income and</w:t>
-      </w:r>
-      <w:r>
-        <w:rPr>
-          <w:rFonts w:ascii="Calibri" w:hAnsi="Calibri" w:cs="Calibri"/>
-        </w:rPr>
-        <w:t xml:space="preserve"> allow you to compare them.</w:t>
-      </w:r>
-      <w:r>
-        <w:rPr>
-          <w:rFonts w:ascii="Calibri" w:hAnsi="Calibri" w:cs="Calibri"/>
-        </w:rPr>
-        <w:t xml:space="preserve"> There are also toggles for regression type and confidence intervals.</w:t>
+      <w:r>
+        <w:rPr>
+          <w:rFonts w:ascii="Calibri" w:hAnsi="Calibri" w:cs="Calibri"/>
+        </w:rPr>
+        <w:t>visualisation</w:t>
+      </w:r>
+      <w:r>
+        <w:rPr>
+          <w:rFonts w:ascii="Calibri" w:hAnsi="Calibri" w:cs="Calibri"/>
+        </w:rPr>
+        <w:t>’</w:t>
+      </w:r>
+      <w:r>
+        <w:rPr>
+          <w:rFonts w:ascii="Calibri" w:hAnsi="Calibri" w:cs="Calibri"/>
+        </w:rPr>
+        <w:t xml:space="preserve"> directory</w:t>
+      </w:r>
+      <w:r>
+        <w:rPr>
+          <w:rFonts w:ascii="Calibri" w:hAnsi="Calibri" w:cs="Calibri"/>
+        </w:rPr>
+        <w:t xml:space="preserve"> – instructions in </w:t>
+      </w:r>
+      <w:r>
+        <w:rPr>
+          <w:rFonts w:ascii="Calibri" w:hAnsi="Calibri" w:cs="Calibri"/>
+        </w:rPr>
+        <w:t>‘</w:t>
+      </w:r>
+      <w:r>
+        <w:rPr>
+          <w:rFonts w:ascii="Calibri" w:hAnsi="Calibri" w:cs="Calibri"/>
+        </w:rPr>
+        <w:t>readme.md</w:t>
+      </w:r>
+      <w:r>
+        <w:rPr>
+          <w:rFonts w:ascii="Calibri" w:hAnsi="Calibri" w:cs="Calibri"/>
+        </w:rPr>
+        <w:t>’</w:t>
+      </w:r>
+      <w:r>
+        <w:rPr>
+          <w:rFonts w:ascii="Calibri" w:hAnsi="Calibri" w:cs="Calibri"/>
+        </w:rPr>
+        <w:t>.</w:t>
+      </w:r>
+      <w:r>
+        <w:rPr>
+          <w:rFonts w:ascii="Calibri" w:hAnsi="Calibri" w:cs="Calibri"/>
+        </w:rPr>
+        <w:t xml:space="preserve"> </w:t>
+      </w:r>
+      <w:r>
+        <w:rPr>
+          <w:rFonts w:ascii="Calibri" w:hAnsi="Calibri" w:cs="Calibri"/>
+        </w:rPr>
+        <w:t xml:space="preserve">This allows you to view the raw data for each food type along with the fitted models, and for comparisons between any three of the food models. </w:t>
+      </w:r>
+      <w:r>
+        <w:rPr>
+          <w:rFonts w:ascii="Calibri" w:hAnsi="Calibri" w:cs="Calibri"/>
+        </w:rPr>
+        <w:t xml:space="preserve">There are also toggles for </w:t>
+      </w:r>
+      <w:r>
+        <w:rPr>
+          <w:rFonts w:ascii="Calibri" w:hAnsi="Calibri" w:cs="Calibri"/>
+        </w:rPr>
+        <w:t>c</w:t>
+      </w:r>
+      <w:r>
+        <w:rPr>
+          <w:rFonts w:ascii="Calibri" w:hAnsi="Calibri" w:cs="Calibri"/>
+        </w:rPr>
+        <w:t>onfidence intervals</w:t>
+      </w:r>
+      <w:r>
+        <w:rPr>
+          <w:rFonts w:ascii="Calibri" w:hAnsi="Calibri" w:cs="Calibri"/>
+        </w:rPr>
+        <w:t xml:space="preserve"> and for linear or categorical regression.</w:t>
       </w:r>
     </w:p>
     <w:p>
@@ -1703,113 +1781,30 @@
           <w:bCs/>
         </w:rPr>
       </w:pPr>
-    </w:p>
-    <w:p>
-      <w:pPr>
-        <w:rPr>
-          <w:rFonts w:ascii="Calibri" w:hAnsi="Calibri" w:cs="Calibri"/>
-        </w:rPr>
-      </w:pPr>
-      <w:r>
-        <w:rPr>
-          <w:rFonts w:ascii="Calibri" w:hAnsi="Calibri" w:cs="Calibri"/>
-        </w:rPr>
-        <w:t>Our first plot</w:t>
-      </w:r>
-      <w:r>
-        <w:rPr>
-          <w:rFonts w:ascii="Calibri" w:hAnsi="Calibri" w:cs="Calibri"/>
-        </w:rPr>
-        <w:t xml:space="preserve"> shows a summary of the main findings of our shiny app</w:t>
-      </w:r>
-      <w:r>
-        <w:rPr>
-          <w:rFonts w:ascii="Calibri" w:hAnsi="Calibri" w:cs="Calibri"/>
-        </w:rPr>
-        <w:t xml:space="preserve"> where it can be explored in more detail</w:t>
-      </w:r>
-      <w:r>
-        <w:rPr>
-          <w:rFonts w:ascii="Calibri" w:hAnsi="Calibri" w:cs="Calibri"/>
-        </w:rPr>
-        <w:t>.</w:t>
-      </w:r>
-      <w:r>
-        <w:rPr>
-          <w:rFonts w:ascii="Calibri" w:hAnsi="Calibri" w:cs="Calibri"/>
-        </w:rPr>
-        <w:t xml:space="preserve"> </w:t>
-      </w:r>
-      <w:r>
-        <w:rPr>
-          <w:rFonts w:ascii="Calibri" w:hAnsi="Calibri" w:cs="Calibri"/>
-        </w:rPr>
-        <w:t xml:space="preserve">In brief the plot shows us how </w:t>
-      </w:r>
-      <w:r>
-        <w:rPr>
-          <w:rFonts w:ascii="Calibri" w:hAnsi="Calibri" w:cs="Calibri"/>
-        </w:rPr>
-        <w:t>generally we see a decrease in the amount of junk food eaten as household income increases. This is confirmed by the dashed line which represents out ‘Junk Food Score’ plotted against household income</w:t>
-      </w:r>
-      <w:r>
-        <w:rPr>
-          <w:rFonts w:ascii="Calibri" w:hAnsi="Calibri" w:cs="Calibri"/>
-        </w:rPr>
-        <w:t xml:space="preserve">. Exceptions to this rule are Peanut Butter, Cookies and Chocolate Candy. </w:t>
-      </w:r>
-      <w:r>
-        <w:rPr>
-          <w:rFonts w:ascii="Calibri" w:hAnsi="Calibri" w:cs="Calibri"/>
-        </w:rPr>
-        <w:t xml:space="preserve">When testing the relationship we see reasonable evidence for this </w:t>
-      </w:r>
-      <w:r>
-        <w:rPr>
-          <w:rFonts w:ascii="Calibri" w:hAnsi="Calibri" w:cs="Calibri"/>
-        </w:rPr>
-        <w:t xml:space="preserve">trend with a p-value of </w:t>
-      </w:r>
-      <w:r>
-        <w:rPr>
-          <w:rFonts w:ascii="Calibri" w:hAnsi="Calibri" w:cs="Calibri"/>
-        </w:rPr>
-        <w:t>0.021</w:t>
-      </w:r>
-      <w:r>
-        <w:rPr>
-          <w:rFonts w:ascii="Calibri" w:hAnsi="Calibri" w:cs="Calibri"/>
-        </w:rPr>
-        <w:t>, more detail in the shiny app</w:t>
-      </w:r>
-      <w:r>
-        <w:rPr>
-          <w:rFonts w:ascii="Calibri" w:hAnsi="Calibri" w:cs="Calibri"/>
-        </w:rPr>
-        <w:t>.</w:t>
-      </w:r>
-    </w:p>
-    <w:p>
-      <w:pPr>
-        <w:rPr>
-          <w:rFonts w:ascii="Calibri" w:hAnsi="Calibri" w:cs="Calibri"/>
-        </w:rPr>
-      </w:pPr>
-    </w:p>
-    <w:p>
-      <w:pPr>
-        <w:rPr>
-          <w:rFonts w:ascii="Calibri" w:hAnsi="Calibri" w:cs="Calibri"/>
-        </w:rPr>
-      </w:pPr>
       <w:r>
         <w:rPr>
           <w:noProof/>
         </w:rPr>
         <w:drawing>
-          <wp:inline distT="0" distB="0" distL="0" distR="0" wp14:anchorId="5A67FCC6" wp14:editId="3F33FD8A">
-            <wp:extent cx="5190641" cy="2860431"/>
-            <wp:effectExtent l="0" t="0" r="3810" b="0"/>
+          <wp:anchor distT="0" distB="0" distL="114300" distR="114300" simplePos="0" relativeHeight="251661312" behindDoc="1" locked="0" layoutInCell="1" allowOverlap="1" wp14:anchorId="5A67FCC6" wp14:editId="135500AF">
+            <wp:simplePos x="0" y="0"/>
+            <wp:positionH relativeFrom="column">
+              <wp:posOffset>-455658</wp:posOffset>
+            </wp:positionH>
+            <wp:positionV relativeFrom="paragraph">
+              <wp:posOffset>164465</wp:posOffset>
+            </wp:positionV>
+            <wp:extent cx="6108065" cy="3366000"/>
+            <wp:effectExtent l="0" t="0" r="635" b="0"/>
+            <wp:wrapTight wrapText="bothSides">
+              <wp:wrapPolygon edited="0">
+                <wp:start x="0" y="0"/>
+                <wp:lineTo x="0" y="21518"/>
+                <wp:lineTo x="21557" y="21518"/>
+                <wp:lineTo x="21557" y="0"/>
+                <wp:lineTo x="0" y="0"/>
+              </wp:wrapPolygon>
+            </wp:wrapTight>
             <wp:docPr id="1236691457" name="Picture 4" descr="A graph of colored lines&#10;&#10;Description automatically generated"/>
             <wp:cNvGraphicFramePr>
               <a:graphicFrameLocks xmlns:a="http://schemas.openxmlformats.org/drawingml/2006/main" noChangeAspect="1"/>
@@ -1836,7 +1831,7 @@
                   <pic:spPr>
                     <a:xfrm>
                       <a:off x="0" y="0"/>
-                      <a:ext cx="5207343" cy="2869635"/>
+                      <a:ext cx="6108065" cy="3366000"/>
                     </a:xfrm>
                     <a:prstGeom prst="rect">
                       <a:avLst/>
@@ -1845,7 +1840,13 @@
                 </pic:pic>
               </a:graphicData>
             </a:graphic>
-          </wp:inline>
+            <wp14:sizeRelH relativeFrom="page">
+              <wp14:pctWidth>0</wp14:pctWidth>
+            </wp14:sizeRelH>
+            <wp14:sizeRelV relativeFrom="page">
+              <wp14:pctHeight>0</wp14:pctHeight>
+            </wp14:sizeRelV>
+          </wp:anchor>
         </w:drawing>
       </w:r>
     </w:p>
@@ -1859,58 +1860,7 @@
         <w:rPr>
           <w:rFonts w:ascii="Calibri" w:hAnsi="Calibri" w:cs="Calibri"/>
         </w:rPr>
-        <w:lastRenderedPageBreak/>
-        <w:t xml:space="preserve">The second plot investigates </w:t>
-      </w:r>
-      <w:r>
-        <w:rPr>
-          <w:rFonts w:ascii="Calibri" w:hAnsi="Calibri" w:cs="Calibri"/>
-        </w:rPr>
-        <w:t xml:space="preserve">how </w:t>
-      </w:r>
-      <w:r>
-        <w:rPr>
-          <w:rFonts w:ascii="Calibri" w:hAnsi="Calibri" w:cs="Calibri"/>
-        </w:rPr>
-        <w:t>BMI is associated with consuming junk food (measured by JFS). Before the study it was assumed BMI would increase with JFS</w:t>
-      </w:r>
-      <w:r>
-        <w:rPr>
-          <w:rFonts w:ascii="Calibri" w:hAnsi="Calibri" w:cs="Calibri"/>
-        </w:rPr>
-        <w:t xml:space="preserve">, however our study found the opposite. The plot includes both a categorical and linear fitted line on top of the raw data (they’re hard to distinguish) </w:t>
-      </w:r>
-      <w:r>
-        <w:rPr>
-          <w:rFonts w:ascii="Calibri" w:hAnsi="Calibri" w:cs="Calibri"/>
-        </w:rPr>
-        <w:t xml:space="preserve">and both indicate than an individual who consumes more junk food will likely have lower BMI. </w:t>
-      </w:r>
-    </w:p>
-    <w:p>
-      <w:pPr>
-        <w:rPr>
-          <w:rFonts w:ascii="Calibri" w:hAnsi="Calibri" w:cs="Calibri"/>
-        </w:rPr>
-      </w:pPr>
-    </w:p>
-    <w:p>
-      <w:pPr>
-        <w:rPr>
-          <w:rFonts w:ascii="Calibri" w:hAnsi="Calibri" w:cs="Calibri"/>
-        </w:rPr>
-      </w:pPr>
-      <w:r>
-        <w:rPr>
-          <w:rFonts w:ascii="Calibri" w:hAnsi="Calibri" w:cs="Calibri"/>
-        </w:rPr>
-        <w:t xml:space="preserve">The outputs from our linear model were a </w:t>
-      </w:r>
-      <w:r>
-        <w:rPr>
-          <w:rFonts w:ascii="Calibri" w:hAnsi="Calibri" w:cs="Calibri"/>
-        </w:rPr>
-        <w:t xml:space="preserve">beta_1 parameter of </w:t>
+        <w:t>Our first plot</w:t>
       </w:r>
       <w:r>
         <w:rPr>
@@ -1922,219 +1872,215 @@
         <w:rPr>
           <w:rFonts w:ascii="Calibri" w:hAnsi="Calibri" w:cs="Calibri"/>
         </w:rPr>
-        <w:t>-0.475</w:t>
-      </w:r>
-      <w:r>
-        <w:rPr>
-          <w:rFonts w:ascii="Calibri" w:hAnsi="Calibri" w:cs="Calibri"/>
-        </w:rPr>
-        <w:t xml:space="preserve"> (</w:t>
-      </w:r>
-      <w:r>
-        <w:rPr>
-          <w:rFonts w:ascii="Calibri" w:hAnsi="Calibri" w:cs="Calibri"/>
-        </w:rPr>
-        <w:t>-0.545</w:t>
-      </w:r>
-      <w:r>
-        <w:rPr>
-          <w:rFonts w:ascii="Calibri" w:hAnsi="Calibri" w:cs="Calibri"/>
-        </w:rPr>
-        <w:t>,</w:t>
-      </w:r>
-      <w:r>
-        <w:rPr>
-          <w:rFonts w:ascii="Calibri" w:hAnsi="Calibri" w:cs="Calibri"/>
-        </w:rPr>
-        <w:t xml:space="preserve"> -0.405</w:t>
-      </w:r>
-      <w:r>
-        <w:rPr>
-          <w:rFonts w:ascii="Calibri" w:hAnsi="Calibri" w:cs="Calibri"/>
-        </w:rPr>
-        <w:t>)</w:t>
-      </w:r>
-      <w:r>
-        <w:rPr>
-          <w:rFonts w:ascii="Calibri" w:hAnsi="Calibri" w:cs="Calibri"/>
-        </w:rPr>
-        <w:t xml:space="preserve"> with an associated p-value of &lt;0.001 indicating there is very strong evidence this association is present in our data.</w:t>
-      </w:r>
-    </w:p>
-    <w:p>
-      <w:pPr>
-        <w:rPr>
-          <w:rFonts w:ascii="Calibri" w:hAnsi="Calibri" w:cs="Calibri"/>
-        </w:rPr>
-      </w:pPr>
-    </w:p>
-    <w:p>
-      <w:pPr>
-        <w:rPr>
-          <w:rFonts w:ascii="Calibri" w:hAnsi="Calibri" w:cs="Calibri"/>
-        </w:rPr>
-      </w:pPr>
-      <w:r>
-        <w:rPr>
-          <w:rFonts w:ascii="Calibri" w:hAnsi="Calibri" w:cs="Calibri"/>
-        </w:rPr>
-        <w:t xml:space="preserve">An explanation for the results </w:t>
-      </w:r>
-      <w:r>
-        <w:rPr>
-          <w:rFonts w:ascii="Calibri" w:hAnsi="Calibri" w:cs="Calibri"/>
-        </w:rPr>
-        <w:t xml:space="preserve">we have </w:t>
-      </w:r>
-      <w:r>
-        <w:rPr>
-          <w:rFonts w:ascii="Calibri" w:hAnsi="Calibri" w:cs="Calibri"/>
-        </w:rPr>
-        <w:t xml:space="preserve">observed is that </w:t>
-      </w:r>
-      <w:r>
-        <w:rPr>
-          <w:rFonts w:ascii="Calibri" w:hAnsi="Calibri" w:cs="Calibri"/>
-        </w:rPr>
-        <w:t xml:space="preserve">people with higher BMI are forced to eat less junk food because they are trying to lose weight. </w:t>
-      </w:r>
-    </w:p>
-    <w:p>
-      <w:pPr>
-        <w:rPr>
-          <w:rFonts w:ascii="Calibri" w:hAnsi="Calibri" w:cs="Calibri"/>
-        </w:rPr>
-      </w:pPr>
-    </w:p>
-    <w:p>
-      <w:pPr>
-        <w:rPr>
-          <w:rFonts w:ascii="Calibri" w:hAnsi="Calibri" w:cs="Calibri"/>
-        </w:rPr>
-      </w:pPr>
-      <w:proofErr w:type="spellStart"/>
-      <w:r>
-        <w:rPr>
-          <w:rFonts w:ascii="Calibri" w:hAnsi="Calibri" w:cs="Calibri"/>
-        </w:rPr>
-        <w:t>Condfounding</w:t>
-      </w:r>
-      <w:proofErr w:type="spellEnd"/>
-      <w:r>
-        <w:rPr>
-          <w:rFonts w:ascii="Calibri" w:hAnsi="Calibri" w:cs="Calibri"/>
-        </w:rPr>
-        <w:t>?</w:t>
-      </w:r>
-      <w:r>
-        <w:rPr>
-          <w:rFonts w:ascii="Calibri" w:hAnsi="Calibri" w:cs="Calibri"/>
-        </w:rPr>
-        <w:t xml:space="preserve"> – adjusted, kind of</w:t>
-      </w:r>
-    </w:p>
-    <w:p>
-      <w:pPr>
-        <w:rPr>
-          <w:rFonts w:ascii="Calibri" w:hAnsi="Calibri" w:cs="Calibri"/>
-          <w:b/>
-          <w:bCs/>
-        </w:rPr>
-      </w:pPr>
-      <w:r>
-        <w:rPr>
-          <w:rFonts w:ascii="Calibri" w:hAnsi="Calibri" w:cs="Calibri"/>
-        </w:rPr>
-        <w:t xml:space="preserve">We adjust for this using </w:t>
-      </w:r>
-      <w:r>
-        <w:rPr>
-          <w:rFonts w:ascii="Calibri" w:hAnsi="Calibri" w:cs="Calibri"/>
-        </w:rPr>
-        <w:t>a weighted average of a stratified model. Weights are</w:t>
-      </w:r>
-      <w:r>
-        <w:rPr>
-          <w:rFonts w:ascii="Calibri" w:hAnsi="Calibri" w:cs="Calibri"/>
-        </w:rPr>
-        <w:t xml:space="preserve"> 1/std</w:t>
-      </w:r>
-      <w:r>
-        <w:rPr>
-          <w:rFonts w:ascii="Calibri" w:hAnsi="Calibri" w:cs="Calibri"/>
-        </w:rPr>
-        <w:t>^2</w:t>
-      </w:r>
-      <w:r>
-        <w:rPr>
-          <w:rFonts w:ascii="Calibri" w:hAnsi="Calibri" w:cs="Calibri"/>
-        </w:rPr>
-        <w:t xml:space="preserve">. </w:t>
-      </w:r>
-      <w:r>
-        <w:rPr>
-          <w:rFonts w:ascii="Calibri" w:hAnsi="Calibri" w:cs="Calibri"/>
-        </w:rPr>
-        <w:t>Doesn’t make much difference</w:t>
-      </w:r>
-    </w:p>
-    <w:p>
-      <w:pPr>
-        <w:rPr>
-          <w:rFonts w:ascii="Calibri" w:hAnsi="Calibri" w:cs="Calibri"/>
-          <w:b/>
-          <w:bCs/>
-        </w:rPr>
-      </w:pPr>
-      <w:r>
-        <w:rPr>
-          <w:rFonts w:ascii="Calibri" w:hAnsi="Calibri" w:cs="Calibri"/>
-          <w:b/>
-          <w:bCs/>
-        </w:rPr>
-        <w:t>Red line = stratified, black = adjusted in reg model and use subset means</w:t>
-      </w:r>
-    </w:p>
-    <w:p>
-      <w:pPr>
-        <w:rPr>
-          <w:rFonts w:ascii="Calibri" w:hAnsi="Calibri" w:cs="Calibri"/>
-        </w:rPr>
-      </w:pPr>
-      <w:r>
-        <w:rPr>
-          <w:rFonts w:ascii="Calibri" w:hAnsi="Calibri" w:cs="Calibri"/>
-        </w:rPr>
-        <w:t xml:space="preserve">Can explain process </w:t>
-      </w:r>
-      <w:proofErr w:type="spellStart"/>
-      <w:r>
-        <w:rPr>
-          <w:rFonts w:ascii="Calibri" w:hAnsi="Calibri" w:cs="Calibri"/>
-        </w:rPr>
-        <w:t>tho</w:t>
-      </w:r>
-      <w:proofErr w:type="spellEnd"/>
-      <w:r>
-        <w:rPr>
-          <w:rFonts w:ascii="Calibri" w:hAnsi="Calibri" w:cs="Calibri"/>
-        </w:rPr>
-        <w:t xml:space="preserve">, think the plot is </w:t>
-      </w:r>
-      <w:proofErr w:type="spellStart"/>
-      <w:r>
-        <w:rPr>
-          <w:rFonts w:ascii="Calibri" w:hAnsi="Calibri" w:cs="Calibri"/>
-        </w:rPr>
-        <w:t>acc</w:t>
-      </w:r>
-      <w:proofErr w:type="spellEnd"/>
-      <w:r>
-        <w:rPr>
-          <w:rFonts w:ascii="Calibri" w:hAnsi="Calibri" w:cs="Calibri"/>
-        </w:rPr>
-        <w:t xml:space="preserve"> quite nice now </w:t>
-      </w:r>
+        <w:t>consolidates</w:t>
+      </w:r>
+      <w:r>
+        <w:rPr>
+          <w:rFonts w:ascii="Calibri" w:hAnsi="Calibri" w:cs="Calibri"/>
+        </w:rPr>
+        <w:t xml:space="preserve"> the</w:t>
+      </w:r>
+      <w:r>
+        <w:rPr>
+          <w:rFonts w:ascii="Calibri" w:hAnsi="Calibri" w:cs="Calibri"/>
+        </w:rPr>
+        <w:t xml:space="preserve"> main findings </w:t>
+      </w:r>
+      <w:r>
+        <w:rPr>
+          <w:rFonts w:ascii="Calibri" w:hAnsi="Calibri" w:cs="Calibri"/>
+        </w:rPr>
+        <w:t>from the</w:t>
+      </w:r>
+      <w:r>
+        <w:rPr>
+          <w:rFonts w:ascii="Calibri" w:hAnsi="Calibri" w:cs="Calibri"/>
+        </w:rPr>
+        <w:t xml:space="preserve"> shiny app</w:t>
+      </w:r>
+      <w:r>
+        <w:rPr>
+          <w:rFonts w:ascii="Calibri" w:hAnsi="Calibri" w:cs="Calibri"/>
+        </w:rPr>
+        <w:t xml:space="preserve"> (CIs removed for clarity)</w:t>
+      </w:r>
+      <w:r>
+        <w:rPr>
+          <w:rFonts w:ascii="Calibri" w:hAnsi="Calibri" w:cs="Calibri"/>
+        </w:rPr>
+        <w:t>.</w:t>
+      </w:r>
+      <w:r>
+        <w:rPr>
+          <w:rFonts w:ascii="Calibri" w:hAnsi="Calibri" w:cs="Calibri"/>
+        </w:rPr>
+        <w:t xml:space="preserve"> </w:t>
+      </w:r>
+      <w:r>
+        <w:rPr>
+          <w:rFonts w:ascii="Calibri" w:hAnsi="Calibri" w:cs="Calibri"/>
+        </w:rPr>
+        <w:t>Th</w:t>
+      </w:r>
+      <w:r>
+        <w:rPr>
+          <w:rFonts w:ascii="Calibri" w:hAnsi="Calibri" w:cs="Calibri"/>
+        </w:rPr>
+        <w:t xml:space="preserve">e plot shows how </w:t>
+      </w:r>
+      <w:r>
+        <w:rPr>
+          <w:rFonts w:ascii="Calibri" w:hAnsi="Calibri" w:cs="Calibri"/>
+        </w:rPr>
+        <w:t xml:space="preserve">overall there is a general </w:t>
+      </w:r>
+      <w:r>
+        <w:rPr>
+          <w:rFonts w:ascii="Calibri" w:hAnsi="Calibri" w:cs="Calibri"/>
+        </w:rPr>
+        <w:t>decrease in the amount of junk food eaten as household income increases</w:t>
+      </w:r>
+      <w:r>
+        <w:rPr>
+          <w:rFonts w:ascii="Calibri" w:hAnsi="Calibri" w:cs="Calibri"/>
+        </w:rPr>
+        <w:t xml:space="preserve">: </w:t>
+      </w:r>
+      <w:r>
+        <w:rPr>
+          <w:rFonts w:ascii="Calibri" w:hAnsi="Calibri" w:cs="Calibri"/>
+        </w:rPr>
+        <w:t>see the dotted</w:t>
+      </w:r>
+      <w:r>
+        <w:rPr>
+          <w:rFonts w:ascii="Calibri" w:hAnsi="Calibri" w:cs="Calibri"/>
+        </w:rPr>
+        <w:t xml:space="preserve"> ‘Junk</w:t>
+      </w:r>
+      <w:r>
+        <w:rPr>
+          <w:rFonts w:ascii="Calibri" w:hAnsi="Calibri" w:cs="Calibri"/>
+        </w:rPr>
+        <w:t>-</w:t>
+      </w:r>
+      <w:r>
+        <w:rPr>
+          <w:rFonts w:ascii="Calibri" w:hAnsi="Calibri" w:cs="Calibri"/>
+        </w:rPr>
+        <w:t xml:space="preserve"> Food</w:t>
+      </w:r>
+      <w:r>
+        <w:rPr>
+          <w:rFonts w:ascii="Calibri" w:hAnsi="Calibri" w:cs="Calibri"/>
+        </w:rPr>
+        <w:t>-</w:t>
+      </w:r>
+      <w:r>
+        <w:rPr>
+          <w:rFonts w:ascii="Calibri" w:hAnsi="Calibri" w:cs="Calibri"/>
+        </w:rPr>
+        <w:t xml:space="preserve">Score’ </w:t>
+      </w:r>
+      <w:r>
+        <w:rPr>
+          <w:rFonts w:ascii="Calibri" w:hAnsi="Calibri" w:cs="Calibri"/>
+        </w:rPr>
+        <w:t>lin</w:t>
+      </w:r>
+      <w:r>
+        <w:rPr>
+          <w:rFonts w:ascii="Calibri" w:hAnsi="Calibri" w:cs="Calibri"/>
+        </w:rPr>
+        <w:t xml:space="preserve">e. </w:t>
+      </w:r>
+      <w:r>
+        <w:rPr>
+          <w:rFonts w:ascii="Calibri" w:hAnsi="Calibri" w:cs="Calibri"/>
+        </w:rPr>
+        <w:t xml:space="preserve">When testing the relationship we see reasonable evidence for this </w:t>
+      </w:r>
+      <w:r>
+        <w:rPr>
+          <w:rFonts w:ascii="Calibri" w:hAnsi="Calibri" w:cs="Calibri"/>
+        </w:rPr>
+        <w:t xml:space="preserve">trend with a p-value of </w:t>
+      </w:r>
+      <w:r>
+        <w:rPr>
+          <w:rFonts w:ascii="Calibri" w:hAnsi="Calibri" w:cs="Calibri"/>
+        </w:rPr>
+        <w:t>0.021</w:t>
+      </w:r>
+      <w:r>
+        <w:rPr>
+          <w:rFonts w:ascii="Calibri" w:hAnsi="Calibri" w:cs="Calibri"/>
+        </w:rPr>
+        <w:t>, more detail in the shiny app</w:t>
+      </w:r>
+      <w:r>
+        <w:rPr>
+          <w:rFonts w:ascii="Calibri" w:hAnsi="Calibri" w:cs="Calibri"/>
+        </w:rPr>
+        <w:t>.</w:t>
+      </w:r>
+    </w:p>
+    <w:p>
+      <w:pPr>
+        <w:rPr>
+          <w:rFonts w:ascii="Calibri" w:hAnsi="Calibri" w:cs="Calibri"/>
+        </w:rPr>
+      </w:pPr>
+    </w:p>
+    <w:p>
+      <w:pPr>
+        <w:rPr>
+          <w:rFonts w:ascii="Calibri" w:hAnsi="Calibri" w:cs="Calibri"/>
+        </w:rPr>
+      </w:pPr>
+      <w:r>
+        <w:rPr>
+          <w:rFonts w:ascii="Calibri" w:hAnsi="Calibri" w:cs="Calibri"/>
+        </w:rPr>
+        <w:t xml:space="preserve">Note, </w:t>
+      </w:r>
+      <w:r>
+        <w:rPr>
+          <w:rFonts w:ascii="Calibri" w:hAnsi="Calibri" w:cs="Calibri"/>
+        </w:rPr>
+        <w:t>Pe</w:t>
+      </w:r>
+      <w:r>
+        <w:rPr>
+          <w:rFonts w:ascii="Calibri" w:hAnsi="Calibri" w:cs="Calibri"/>
+        </w:rPr>
+        <w:t>anut Butter, Cookies and Chocolate Candy</w:t>
+      </w:r>
+      <w:r>
+        <w:rPr>
+          <w:rFonts w:ascii="Calibri" w:hAnsi="Calibri" w:cs="Calibri"/>
+        </w:rPr>
+        <w:t xml:space="preserve"> show the opposite relationsh</w:t>
+      </w:r>
+      <w:r>
+        <w:rPr>
+          <w:rFonts w:ascii="Calibri" w:hAnsi="Calibri" w:cs="Calibri"/>
+        </w:rPr>
+        <w:t>ip</w:t>
+      </w:r>
+      <w:r>
+        <w:rPr>
+          <w:rFonts w:ascii="Calibri" w:hAnsi="Calibri" w:cs="Calibri"/>
+        </w:rPr>
+        <w:t>.</w:t>
+      </w:r>
+    </w:p>
+    <w:p>
+      <w:pPr>
+        <w:rPr>
+          <w:rFonts w:ascii="Calibri" w:hAnsi="Calibri" w:cs="Calibri"/>
+        </w:rPr>
+      </w:pPr>
     </w:p>
     <w:p>
       <w:pPr>
@@ -2155,10 +2101,27 @@
           <w:bCs/>
           <w:noProof/>
         </w:rPr>
+        <w:lastRenderedPageBreak/>
         <w:drawing>
-          <wp:inline distT="0" distB="0" distL="0" distR="0" wp14:anchorId="36C25732" wp14:editId="62B60B39">
+          <wp:anchor distT="0" distB="0" distL="114300" distR="114300" simplePos="0" relativeHeight="251662336" behindDoc="1" locked="0" layoutInCell="1" allowOverlap="1" wp14:anchorId="36C25732" wp14:editId="4CBD8C5E">
+            <wp:simplePos x="0" y="0"/>
+            <wp:positionH relativeFrom="column">
+              <wp:posOffset>-187569</wp:posOffset>
+            </wp:positionH>
+            <wp:positionV relativeFrom="paragraph">
+              <wp:posOffset>244</wp:posOffset>
+            </wp:positionV>
             <wp:extent cx="5731510" cy="3408045"/>
             <wp:effectExtent l="0" t="0" r="0" b="0"/>
+            <wp:wrapTight wrapText="bothSides">
+              <wp:wrapPolygon edited="0">
+                <wp:start x="0" y="0"/>
+                <wp:lineTo x="0" y="21491"/>
+                <wp:lineTo x="21538" y="21491"/>
+                <wp:lineTo x="21538" y="0"/>
+                <wp:lineTo x="0" y="0"/>
+              </wp:wrapPolygon>
+            </wp:wrapTight>
             <wp:docPr id="1613962263" name="Picture 9" descr="A graph with a line of black and white squares&#10;&#10;Description automatically generated with medium confidence"/>
             <wp:cNvGraphicFramePr>
               <a:graphicFrameLocks xmlns:a="http://schemas.openxmlformats.org/drawingml/2006/main" noChangeAspect="1"/>
@@ -2194,9 +2157,342 @@
                 </pic:pic>
               </a:graphicData>
             </a:graphic>
-          </wp:inline>
+            <wp14:sizeRelH relativeFrom="page">
+              <wp14:pctWidth>0</wp14:pctWidth>
+            </wp14:sizeRelH>
+            <wp14:sizeRelV relativeFrom="page">
+              <wp14:pctHeight>0</wp14:pctHeight>
+            </wp14:sizeRelV>
+          </wp:anchor>
         </w:drawing>
       </w:r>
+      <w:r>
+        <w:rPr>
+          <w:rFonts w:ascii="Calibri" w:hAnsi="Calibri" w:cs="Calibri"/>
+        </w:rPr>
+        <w:t xml:space="preserve">The second plot investigates </w:t>
+      </w:r>
+      <w:r>
+        <w:rPr>
+          <w:rFonts w:ascii="Calibri" w:hAnsi="Calibri" w:cs="Calibri"/>
+        </w:rPr>
+        <w:t xml:space="preserve">how </w:t>
+      </w:r>
+      <w:r>
+        <w:rPr>
+          <w:rFonts w:ascii="Calibri" w:hAnsi="Calibri" w:cs="Calibri"/>
+        </w:rPr>
+        <w:t>BMI is associated with consuming junk food (measured by JFS). Before the study it was assumed BMI would increase with JFS</w:t>
+      </w:r>
+      <w:r>
+        <w:rPr>
+          <w:rFonts w:ascii="Calibri" w:hAnsi="Calibri" w:cs="Calibri"/>
+        </w:rPr>
+        <w:t xml:space="preserve">, however our study found the opposite. The plot includes both a categorical and linear fitted line on top of the raw data (they’re hard to distinguish) </w:t>
+      </w:r>
+      <w:r>
+        <w:rPr>
+          <w:rFonts w:ascii="Calibri" w:hAnsi="Calibri" w:cs="Calibri"/>
+        </w:rPr>
+        <w:t xml:space="preserve">and both indicate than an individual who consumes more junk food will likely have lower BMI. </w:t>
+      </w:r>
+    </w:p>
+    <w:p>
+      <w:pPr>
+        <w:rPr>
+          <w:rFonts w:ascii="Calibri" w:hAnsi="Calibri" w:cs="Calibri"/>
+        </w:rPr>
+      </w:pPr>
+    </w:p>
+    <w:p>
+      <w:pPr>
+        <w:rPr>
+          <w:rFonts w:ascii="Calibri" w:hAnsi="Calibri" w:cs="Calibri"/>
+        </w:rPr>
+      </w:pPr>
+      <w:r>
+        <w:rPr>
+          <w:rFonts w:ascii="Calibri" w:hAnsi="Calibri" w:cs="Calibri"/>
+        </w:rPr>
+        <w:t xml:space="preserve">The outputs from our linear model were a </w:t>
+      </w:r>
+      <w:r>
+        <w:rPr>
+          <w:rFonts w:ascii="Calibri" w:hAnsi="Calibri" w:cs="Calibri"/>
+        </w:rPr>
+        <w:t xml:space="preserve">beta_1 parameter of </w:t>
+      </w:r>
+      <w:r>
+        <w:rPr>
+          <w:rFonts w:ascii="Calibri" w:hAnsi="Calibri" w:cs="Calibri"/>
+        </w:rPr>
+        <w:t xml:space="preserve"> </w:t>
+      </w:r>
+      <w:r>
+        <w:rPr>
+          <w:rFonts w:ascii="Calibri" w:hAnsi="Calibri" w:cs="Calibri"/>
+        </w:rPr>
+        <w:t>-0.475</w:t>
+      </w:r>
+      <w:r>
+        <w:rPr>
+          <w:rFonts w:ascii="Calibri" w:hAnsi="Calibri" w:cs="Calibri"/>
+        </w:rPr>
+        <w:t xml:space="preserve"> (</w:t>
+      </w:r>
+      <w:r>
+        <w:rPr>
+          <w:rFonts w:ascii="Calibri" w:hAnsi="Calibri" w:cs="Calibri"/>
+        </w:rPr>
+        <w:t>-0.545</w:t>
+      </w:r>
+      <w:r>
+        <w:rPr>
+          <w:rFonts w:ascii="Calibri" w:hAnsi="Calibri" w:cs="Calibri"/>
+        </w:rPr>
+        <w:t>,</w:t>
+      </w:r>
+      <w:r>
+        <w:rPr>
+          <w:rFonts w:ascii="Calibri" w:hAnsi="Calibri" w:cs="Calibri"/>
+        </w:rPr>
+        <w:t xml:space="preserve"> -0.405</w:t>
+      </w:r>
+      <w:r>
+        <w:rPr>
+          <w:rFonts w:ascii="Calibri" w:hAnsi="Calibri" w:cs="Calibri"/>
+        </w:rPr>
+        <w:t>)</w:t>
+      </w:r>
+      <w:r>
+        <w:rPr>
+          <w:rFonts w:ascii="Calibri" w:hAnsi="Calibri" w:cs="Calibri"/>
+        </w:rPr>
+        <w:t xml:space="preserve"> with an associated p-value of &lt;0.001 indicating there is very strong evidence this association is present in our data.</w:t>
+      </w:r>
+    </w:p>
+    <w:p>
+      <w:pPr>
+        <w:rPr>
+          <w:rFonts w:ascii="Calibri" w:hAnsi="Calibri" w:cs="Calibri"/>
+        </w:rPr>
+      </w:pPr>
+    </w:p>
+    <w:p>
+      <w:pPr>
+        <w:rPr>
+          <w:rFonts w:ascii="Calibri" w:hAnsi="Calibri" w:cs="Calibri"/>
+        </w:rPr>
+      </w:pPr>
+      <w:r>
+        <w:rPr>
+          <w:rFonts w:ascii="Calibri" w:hAnsi="Calibri" w:cs="Calibri"/>
+        </w:rPr>
+        <w:t xml:space="preserve">An explanation for the results </w:t>
+      </w:r>
+      <w:r>
+        <w:rPr>
+          <w:rFonts w:ascii="Calibri" w:hAnsi="Calibri" w:cs="Calibri"/>
+        </w:rPr>
+        <w:t xml:space="preserve">we have </w:t>
+      </w:r>
+      <w:r>
+        <w:rPr>
+          <w:rFonts w:ascii="Calibri" w:hAnsi="Calibri" w:cs="Calibri"/>
+        </w:rPr>
+        <w:t xml:space="preserve">observed is that </w:t>
+      </w:r>
+      <w:r>
+        <w:rPr>
+          <w:rFonts w:ascii="Calibri" w:hAnsi="Calibri" w:cs="Calibri"/>
+        </w:rPr>
+        <w:t xml:space="preserve">people with higher BMI are forced to eat less junk food because they are trying to lose weight. </w:t>
+      </w:r>
+    </w:p>
+    <w:p>
+      <w:pPr>
+        <w:rPr>
+          <w:rFonts w:ascii="Calibri" w:hAnsi="Calibri" w:cs="Calibri"/>
+        </w:rPr>
+      </w:pPr>
+    </w:p>
+    <w:p>
+      <w:pPr>
+        <w:rPr>
+          <w:rFonts w:ascii="Calibri" w:hAnsi="Calibri" w:cs="Calibri"/>
+        </w:rPr>
+      </w:pPr>
+      <w:r>
+        <w:rPr>
+          <w:rFonts w:ascii="Calibri" w:hAnsi="Calibri" w:cs="Calibri"/>
+        </w:rPr>
+        <w:t>Condfounding?</w:t>
+      </w:r>
+      <w:r>
+        <w:rPr>
+          <w:rFonts w:ascii="Calibri" w:hAnsi="Calibri" w:cs="Calibri"/>
+        </w:rPr>
+        <w:t xml:space="preserve"> – adjusted, kind of</w:t>
+      </w:r>
+    </w:p>
+    <w:p>
+      <w:pPr>
+        <w:rPr>
+          <w:rFonts w:ascii="Calibri" w:hAnsi="Calibri" w:cs="Calibri"/>
+          <w:b/>
+          <w:bCs/>
+        </w:rPr>
+      </w:pPr>
+      <w:r>
+        <w:rPr>
+          <w:rFonts w:ascii="Calibri" w:hAnsi="Calibri" w:cs="Calibri"/>
+        </w:rPr>
+        <w:t xml:space="preserve">We adjust for this using </w:t>
+      </w:r>
+      <w:r>
+        <w:rPr>
+          <w:rFonts w:ascii="Calibri" w:hAnsi="Calibri" w:cs="Calibri"/>
+        </w:rPr>
+        <w:t>a weighted average of a stratified model. Weights are</w:t>
+      </w:r>
+      <w:r>
+        <w:rPr>
+          <w:rFonts w:ascii="Calibri" w:hAnsi="Calibri" w:cs="Calibri"/>
+        </w:rPr>
+        <w:t xml:space="preserve"> 1/std</w:t>
+      </w:r>
+      <w:r>
+        <w:rPr>
+          <w:rFonts w:ascii="Calibri" w:hAnsi="Calibri" w:cs="Calibri"/>
+        </w:rPr>
+        <w:t>^2</w:t>
+      </w:r>
+      <w:r>
+        <w:rPr>
+          <w:rFonts w:ascii="Calibri" w:hAnsi="Calibri" w:cs="Calibri"/>
+        </w:rPr>
+        <w:t xml:space="preserve">. </w:t>
+      </w:r>
+      <w:r>
+        <w:rPr>
+          <w:rFonts w:ascii="Calibri" w:hAnsi="Calibri" w:cs="Calibri"/>
+        </w:rPr>
+        <w:t>Doesn’t make much difference</w:t>
+      </w:r>
+    </w:p>
+    <w:p>
+      <w:pPr>
+        <w:rPr>
+          <w:rFonts w:ascii="Calibri" w:hAnsi="Calibri" w:cs="Calibri"/>
+          <w:b/>
+          <w:bCs/>
+        </w:rPr>
+      </w:pPr>
+      <w:r>
+        <w:rPr>
+          <w:rFonts w:ascii="Calibri" w:hAnsi="Calibri" w:cs="Calibri"/>
+          <w:b/>
+          <w:bCs/>
+        </w:rPr>
+        <w:t>Red line = stratified, black = adjusted in reg model and use subset means</w:t>
+      </w:r>
+    </w:p>
+    <w:p>
+      <w:pPr>
+        <w:rPr>
+          <w:rFonts w:ascii="Calibri" w:hAnsi="Calibri" w:cs="Calibri"/>
+        </w:rPr>
+      </w:pPr>
+      <w:r>
+        <w:rPr>
+          <w:rFonts w:ascii="Calibri" w:hAnsi="Calibri" w:cs="Calibri"/>
+        </w:rPr>
+        <w:t xml:space="preserve">Can explain process tho, think the plot is acc quite nice now </w:t>
+      </w:r>
+    </w:p>
+    <w:p>
+      <w:pPr>
+        <w:rPr>
+          <w:rFonts w:ascii="Calibri" w:hAnsi="Calibri" w:cs="Calibri"/>
+        </w:rPr>
+      </w:pPr>
+    </w:p>
+    <w:p>
+      <w:pPr>
+        <w:rPr>
+          <w:rFonts w:ascii="Calibri" w:hAnsi="Calibri" w:cs="Calibri"/>
+        </w:rPr>
+      </w:pPr>
+    </w:p>
+    <w:p>
+      <w:pPr>
+        <w:rPr>
+          <w:rFonts w:ascii="Calibri" w:hAnsi="Calibri" w:cs="Calibri"/>
+        </w:rPr>
+      </w:pPr>
+    </w:p>
+    <w:p>
+      <w:pPr>
+        <w:rPr>
+          <w:rFonts w:ascii="Calibri" w:hAnsi="Calibri" w:cs="Calibri"/>
+        </w:rPr>
+      </w:pPr>
+    </w:p>
+    <w:p>
+      <w:pPr>
+        <w:rPr>
+          <w:rFonts w:ascii="Calibri" w:hAnsi="Calibri" w:cs="Calibri"/>
+        </w:rPr>
+      </w:pPr>
+    </w:p>
+    <w:p>
+      <w:pPr>
+        <w:rPr>
+          <w:rFonts w:ascii="Calibri" w:hAnsi="Calibri" w:cs="Calibri"/>
+        </w:rPr>
+      </w:pPr>
+    </w:p>
+    <w:p>
+      <w:pPr>
+        <w:rPr>
+          <w:rFonts w:ascii="Calibri" w:hAnsi="Calibri" w:cs="Calibri"/>
+        </w:rPr>
+      </w:pPr>
+    </w:p>
+    <w:p>
+      <w:pPr>
+        <w:rPr>
+          <w:rFonts w:ascii="Calibri" w:hAnsi="Calibri" w:cs="Calibri"/>
+        </w:rPr>
+      </w:pPr>
+    </w:p>
+    <w:p>
+      <w:pPr>
+        <w:rPr>
+          <w:rFonts w:ascii="Calibri" w:hAnsi="Calibri" w:cs="Calibri"/>
+        </w:rPr>
+      </w:pPr>
+    </w:p>
+    <w:p>
+      <w:pPr>
+        <w:rPr>
+          <w:rFonts w:ascii="Calibri" w:hAnsi="Calibri" w:cs="Calibri"/>
+        </w:rPr>
+      </w:pPr>
+    </w:p>
+    <w:p>
+      <w:pPr>
+        <w:rPr>
+          <w:rFonts w:ascii="Calibri" w:hAnsi="Calibri" w:cs="Calibri"/>
+        </w:rPr>
+      </w:pPr>
+    </w:p>
+    <w:p>
+      <w:pPr>
+        <w:rPr>
+          <w:rFonts w:ascii="Calibri" w:hAnsi="Calibri" w:cs="Calibri"/>
+        </w:rPr>
+      </w:pPr>
     </w:p>
     <w:p>
       <w:pPr>
@@ -2283,12 +2579,11 @@
         <w:rPr>
           <w:noProof/>
         </w:rPr>
-        <w:lastRenderedPageBreak/>
         <w:drawing>
-          <wp:anchor distT="0" distB="0" distL="114300" distR="114300" simplePos="0" relativeHeight="251659264" behindDoc="1" locked="0" layoutInCell="1" allowOverlap="1" wp14:anchorId="36301173" wp14:editId="2756F3AF">
+          <wp:anchor distT="0" distB="0" distL="114300" distR="114300" simplePos="0" relativeHeight="251659264" behindDoc="1" locked="0" layoutInCell="1" allowOverlap="1" wp14:anchorId="36301173" wp14:editId="55896BAD">
             <wp:simplePos x="0" y="0"/>
             <wp:positionH relativeFrom="column">
-              <wp:posOffset>-494164</wp:posOffset>
+              <wp:posOffset>-728492</wp:posOffset>
             </wp:positionH>
             <wp:positionV relativeFrom="paragraph">
               <wp:posOffset>290195</wp:posOffset>
@@ -2368,13 +2663,13 @@
           <w:noProof/>
         </w:rPr>
         <w:drawing>
-          <wp:anchor distT="0" distB="0" distL="114300" distR="114300" simplePos="0" relativeHeight="251660288" behindDoc="1" locked="0" layoutInCell="1" allowOverlap="1" wp14:anchorId="5E32EEBA" wp14:editId="762A4D36">
+          <wp:anchor distT="0" distB="0" distL="114300" distR="114300" simplePos="0" relativeHeight="251660288" behindDoc="1" locked="0" layoutInCell="1" allowOverlap="1" wp14:anchorId="5E32EEBA" wp14:editId="3A4EFAC0">
             <wp:simplePos x="0" y="0"/>
             <wp:positionH relativeFrom="column">
-              <wp:posOffset>-493395</wp:posOffset>
+              <wp:posOffset>-727857</wp:posOffset>
             </wp:positionH>
             <wp:positionV relativeFrom="paragraph">
-              <wp:posOffset>266600</wp:posOffset>
+              <wp:posOffset>266065</wp:posOffset>
             </wp:positionV>
             <wp:extent cx="6730365" cy="828040"/>
             <wp:effectExtent l="0" t="0" r="635" b="0"/>
@@ -2459,7 +2754,7 @@
     </w:p>
     <w:sectPr>
       <w:pgSz w:w="11906" w:h="16838"/>
-      <w:pgMar w:top="1440" w:right="1440" w:bottom="1440" w:left="1440" w:header="708" w:footer="708" w:gutter="0"/>
+      <w:pgMar w:top="1440" w:right="1871" w:bottom="1440" w:left="1440" w:header="709" w:footer="709" w:gutter="0"/>
       <w:cols w:space="708"/>
       <w:docGrid w:linePitch="360"/>
     </w:sectPr>

</xml_diff>

<commit_message>
SImproved report and trimmed to 700 words - this was difficult
</commit_message>
<xml_diff>
--- a/report.docx
+++ b/report.docx
@@ -123,7 +123,7 @@
           <w:b/>
           <w:bCs/>
         </w:rPr>
-        <w:t xml:space="preserve">Data </w:t>
+        <w:t>Data</w:t>
       </w:r>
       <w:r>
         <w:rPr>
@@ -131,7 +131,7 @@
           <w:b/>
           <w:bCs/>
         </w:rPr>
-        <w:t>M</w:t>
+        <w:t>-</w:t>
       </w:r>
       <w:r>
         <w:rPr>
@@ -139,6 +139,14 @@
           <w:b/>
           <w:bCs/>
         </w:rPr>
+        <w:t>M</w:t>
+      </w:r>
+      <w:r>
+        <w:rPr>
+          <w:rFonts w:ascii="Calibri" w:hAnsi="Calibri" w:cs="Calibri"/>
+          <w:b/>
+          <w:bCs/>
+        </w:rPr>
         <w:t>anagement:</w:t>
       </w:r>
     </w:p>
@@ -189,7 +197,7 @@
         <w:rPr>
           <w:rFonts w:ascii="Calibri" w:hAnsi="Calibri" w:cs="Calibri"/>
         </w:rPr>
-        <w:t xml:space="preserve">first want to </w:t>
+        <w:t xml:space="preserve">first </w:t>
       </w:r>
       <w:r>
         <w:rPr>
@@ -207,13 +215,13 @@
         <w:rPr>
           <w:rFonts w:ascii="Calibri" w:hAnsi="Calibri" w:cs="Calibri"/>
         </w:rPr>
-        <w:t xml:space="preserve"> .csv files we </w:t>
-      </w:r>
-      <w:r>
-        <w:rPr>
-          <w:rFonts w:ascii="Calibri" w:hAnsi="Calibri" w:cs="Calibri"/>
-        </w:rPr>
-        <w:t>have been provided.</w:t>
+        <w:t xml:space="preserve"> .csv files </w:t>
+      </w:r>
+      <w:r>
+        <w:rPr>
+          <w:rFonts w:ascii="Calibri" w:hAnsi="Calibri" w:cs="Calibri"/>
+        </w:rPr>
+        <w:t>provided.</w:t>
       </w:r>
       <w:r>
         <w:rPr>
@@ -231,25 +239,61 @@
         <w:rPr>
           <w:rFonts w:ascii="Calibri" w:hAnsi="Calibri" w:cs="Calibri"/>
         </w:rPr>
-        <w:t xml:space="preserve"> we should first choose the columns we require from </w:t>
-      </w:r>
-      <w:r>
-        <w:rPr>
-          <w:rFonts w:ascii="Calibri" w:hAnsi="Calibri" w:cs="Calibri"/>
-        </w:rPr>
-        <w:t xml:space="preserve">each of the </w:t>
-      </w:r>
-      <w:r>
-        <w:rPr>
-          <w:rFonts w:ascii="Calibri" w:hAnsi="Calibri" w:cs="Calibri"/>
-        </w:rPr>
-        <w:t>datasets, and also preserve the “SEQN” column for data linking</w:t>
-      </w:r>
-      <w:r>
-        <w:rPr>
-          <w:rFonts w:ascii="Calibri" w:hAnsi="Calibri" w:cs="Calibri"/>
-        </w:rPr>
-        <w:t>. Then use the merge() function to link the data together.</w:t>
+        <w:t xml:space="preserve"> we first choose the columns require</w:t>
+      </w:r>
+      <w:r>
+        <w:rPr>
+          <w:rFonts w:ascii="Calibri" w:hAnsi="Calibri" w:cs="Calibri"/>
+        </w:rPr>
+        <w:t>d</w:t>
+      </w:r>
+      <w:r>
+        <w:rPr>
+          <w:rFonts w:ascii="Calibri" w:hAnsi="Calibri" w:cs="Calibri"/>
+        </w:rPr>
+        <w:t xml:space="preserve"> from </w:t>
+      </w:r>
+      <w:r>
+        <w:rPr>
+          <w:rFonts w:ascii="Calibri" w:hAnsi="Calibri" w:cs="Calibri"/>
+        </w:rPr>
+        <w:t xml:space="preserve">each </w:t>
+      </w:r>
+      <w:r>
+        <w:rPr>
+          <w:rFonts w:ascii="Calibri" w:hAnsi="Calibri" w:cs="Calibri"/>
+        </w:rPr>
+        <w:t>dataset, and preserve the “SEQN” column for data linking</w:t>
+      </w:r>
+      <w:r>
+        <w:rPr>
+          <w:rFonts w:ascii="Calibri" w:hAnsi="Calibri" w:cs="Calibri"/>
+        </w:rPr>
+        <w:t>. Then</w:t>
+      </w:r>
+      <w:r>
+        <w:rPr>
+          <w:rFonts w:ascii="Calibri" w:hAnsi="Calibri" w:cs="Calibri"/>
+        </w:rPr>
+        <w:t>,</w:t>
+      </w:r>
+      <w:r>
+        <w:rPr>
+          <w:rFonts w:ascii="Calibri" w:hAnsi="Calibri" w:cs="Calibri"/>
+        </w:rPr>
+        <w:t xml:space="preserve"> use the merge() function to link the data</w:t>
+      </w:r>
+      <w:r>
+        <w:rPr>
+          <w:rFonts w:ascii="Calibri" w:hAnsi="Calibri" w:cs="Calibri"/>
+        </w:rPr>
+        <w:t>sets</w:t>
+      </w:r>
+      <w:r>
+        <w:rPr>
+          <w:rFonts w:ascii="Calibri" w:hAnsi="Calibri" w:cs="Calibri"/>
+        </w:rPr>
+        <w:t>.</w:t>
       </w:r>
       <w:r>
         <w:rPr>
@@ -333,7 +377,13 @@
         <w:rPr>
           <w:rFonts w:ascii="Calibri" w:hAnsi="Calibri" w:cs="Calibri"/>
         </w:rPr>
-        <w:t>a subset of 10</w:t>
+        <w:t>the</w:t>
+      </w:r>
+      <w:r>
+        <w:rPr>
+          <w:rFonts w:ascii="Calibri" w:hAnsi="Calibri" w:cs="Calibri"/>
+        </w:rPr>
+        <w:t xml:space="preserve"> 10</w:t>
       </w:r>
       <w:r>
         <w:rPr>
@@ -352,6 +402,12 @@
           <w:rFonts w:ascii="Calibri" w:hAnsi="Calibri" w:cs="Calibri"/>
         </w:rPr>
         <w:t>foods</w:t>
+      </w:r>
+      <w:r>
+        <w:rPr>
+          <w:rFonts w:ascii="Calibri" w:hAnsi="Calibri" w:cs="Calibri"/>
+        </w:rPr>
+        <w:t xml:space="preserve"> listed</w:t>
       </w:r>
       <w:r>
         <w:rPr>
@@ -423,7 +479,7 @@
       </w:tr>
       <w:tr>
         <w:trPr>
-          <w:trHeight w:val="704"/>
+          <w:trHeight w:val="471"/>
         </w:trPr>
         <w:tc>
           <w:tcPr>
@@ -453,13 +509,25 @@
               <w:rPr>
                 <w:rFonts w:ascii="Calibri" w:hAnsi="Calibri" w:cs="Calibri"/>
               </w:rPr>
-              <w:t xml:space="preserve">“BMXBMI” – </w:t>
-            </w:r>
-            <w:r>
-              <w:rPr>
-                <w:rFonts w:ascii="Calibri" w:hAnsi="Calibri" w:cs="Calibri"/>
-              </w:rPr>
-              <w:t>This is BMI for part 2 of the study</w:t>
+              <w:t>“BMXBMI” –</w:t>
+            </w:r>
+            <w:r>
+              <w:rPr>
+                <w:rFonts w:ascii="Calibri" w:hAnsi="Calibri" w:cs="Calibri"/>
+              </w:rPr>
+              <w:t xml:space="preserve">BMI for </w:t>
+            </w:r>
+            <w:r>
+              <w:rPr>
+                <w:rFonts w:ascii="Calibri" w:hAnsi="Calibri" w:cs="Calibri"/>
+              </w:rPr>
+              <w:t>second</w:t>
+            </w:r>
+            <w:r>
+              <w:rPr>
+                <w:rFonts w:ascii="Calibri" w:hAnsi="Calibri" w:cs="Calibri"/>
+              </w:rPr>
+              <w:t xml:space="preserve"> study</w:t>
             </w:r>
           </w:p>
         </w:tc>
@@ -1195,7 +1263,7 @@
         <w:rPr>
           <w:rFonts w:ascii="Calibri" w:hAnsi="Calibri" w:cs="Calibri"/>
         </w:rPr>
-        <w:t>want to remove</w:t>
+        <w:t>remove</w:t>
       </w:r>
       <w:r>
         <w:rPr>
@@ -1213,7 +1281,49 @@
         <w:rPr>
           <w:rFonts w:ascii="Calibri" w:hAnsi="Calibri" w:cs="Calibri"/>
         </w:rPr>
-        <w:t xml:space="preserve"> The first ‘cleaning’ we do</w:t>
+        <w:t xml:space="preserve"> The first ‘cleaning’ </w:t>
+      </w:r>
+      <w:r>
+        <w:rPr>
+          <w:rFonts w:ascii="Calibri" w:hAnsi="Calibri" w:cs="Calibri"/>
+        </w:rPr>
+        <w:t xml:space="preserve">removes individuals with </w:t>
+      </w:r>
+      <w:r>
+        <w:rPr>
+          <w:rFonts w:ascii="Calibri" w:hAnsi="Calibri" w:cs="Calibri"/>
+        </w:rPr>
+        <w:t xml:space="preserve">BMI </w:t>
+      </w:r>
+      <w:r>
+        <w:rPr>
+          <w:rFonts w:ascii="Calibri" w:hAnsi="Calibri" w:cs="Calibri"/>
+        </w:rPr>
+        <w:t xml:space="preserve">outside </w:t>
+      </w:r>
+      <w:r>
+        <w:rPr>
+          <w:rFonts w:ascii="Calibri" w:hAnsi="Calibri" w:cs="Calibri"/>
+        </w:rPr>
+        <w:t xml:space="preserve">valid range, </w:t>
+      </w:r>
+      <w:r>
+        <w:rPr>
+          <w:rFonts w:ascii="Calibri" w:hAnsi="Calibri" w:cs="Calibri"/>
+        </w:rPr>
+        <w:t xml:space="preserve">outside of </w:t>
+      </w:r>
+      <w:r>
+        <w:rPr>
+          <w:rFonts w:ascii="Calibri" w:hAnsi="Calibri" w:cs="Calibri"/>
+        </w:rPr>
+        <w:t>this</w:t>
+      </w:r>
+      <w:r>
+        <w:rPr>
+          <w:rFonts w:ascii="Calibri" w:hAnsi="Calibri" w:cs="Calibri"/>
+        </w:rPr>
+        <w:t xml:space="preserve"> is</w:t>
       </w:r>
       <w:r>
         <w:rPr>
@@ -1225,19 +1335,31 @@
         <w:rPr>
           <w:rFonts w:ascii="Calibri" w:hAnsi="Calibri" w:cs="Calibri"/>
         </w:rPr>
-        <w:t xml:space="preserve">limits BMI to a valid range, outside of which the data may be erroneous or unrepresentative. </w:t>
-      </w:r>
-      <w:r>
-        <w:rPr>
-          <w:rFonts w:ascii="Calibri" w:hAnsi="Calibri" w:cs="Calibri"/>
-        </w:rPr>
-        <w:t>There</w:t>
-      </w:r>
-      <w:r>
-        <w:rPr>
-          <w:rFonts w:ascii="Calibri" w:hAnsi="Calibri" w:cs="Calibri"/>
-        </w:rPr>
-        <w:t xml:space="preserve">fore, we </w:t>
+        <w:t>considered</w:t>
+      </w:r>
+      <w:r>
+        <w:rPr>
+          <w:rFonts w:ascii="Calibri" w:hAnsi="Calibri" w:cs="Calibri"/>
+        </w:rPr>
+        <w:t xml:space="preserve"> </w:t>
+      </w:r>
+      <w:r>
+        <w:rPr>
+          <w:rFonts w:ascii="Calibri" w:hAnsi="Calibri" w:cs="Calibri"/>
+        </w:rPr>
+        <w:t xml:space="preserve">erroneous or unrepresentative. </w:t>
+      </w:r>
+      <w:r>
+        <w:rPr>
+          <w:rFonts w:ascii="Calibri" w:hAnsi="Calibri" w:cs="Calibri"/>
+        </w:rPr>
+        <w:t>We</w:t>
+      </w:r>
+      <w:r>
+        <w:rPr>
+          <w:rFonts w:ascii="Calibri" w:hAnsi="Calibri" w:cs="Calibri"/>
+        </w:rPr>
+        <w:t xml:space="preserve"> </w:t>
       </w:r>
       <w:r>
         <w:rPr>
@@ -1293,7 +1415,19 @@
         <w:rPr>
           <w:rFonts w:ascii="Calibri" w:hAnsi="Calibri" w:cs="Calibri"/>
         </w:rPr>
-        <w:t>for our chosen relevant categories</w:t>
+        <w:t xml:space="preserve">for </w:t>
+      </w:r>
+      <w:r>
+        <w:rPr>
+          <w:rFonts w:ascii="Calibri" w:hAnsi="Calibri" w:cs="Calibri"/>
+        </w:rPr>
+        <w:t xml:space="preserve">the </w:t>
+      </w:r>
+      <w:r>
+        <w:rPr>
+          <w:rFonts w:ascii="Calibri" w:hAnsi="Calibri" w:cs="Calibri"/>
+        </w:rPr>
+        <w:t>relevant categories</w:t>
       </w:r>
       <w:r>
         <w:rPr>
@@ -1305,7 +1439,31 @@
         <w:rPr>
           <w:rFonts w:ascii="Calibri" w:hAnsi="Calibri" w:cs="Calibri"/>
         </w:rPr>
-        <w:t xml:space="preserve"> The foods are scored on a scale of 1 to 13 (see appendices) and errors are marked with a score of  </w:t>
+        <w:t xml:space="preserve"> </w:t>
+      </w:r>
+      <w:r>
+        <w:rPr>
+          <w:rFonts w:ascii="Calibri" w:hAnsi="Calibri" w:cs="Calibri"/>
+        </w:rPr>
+        <w:t>Amount of a food eaten is</w:t>
+      </w:r>
+      <w:r>
+        <w:rPr>
+          <w:rFonts w:ascii="Calibri" w:hAnsi="Calibri" w:cs="Calibri"/>
+        </w:rPr>
+        <w:t xml:space="preserve"> scored on a scale of 1</w:t>
+      </w:r>
+      <w:r>
+        <w:rPr>
+          <w:rFonts w:ascii="Calibri" w:hAnsi="Calibri" w:cs="Calibri"/>
+        </w:rPr>
+        <w:t>-</w:t>
+      </w:r>
+      <w:r>
+        <w:rPr>
+          <w:rFonts w:ascii="Calibri" w:hAnsi="Calibri" w:cs="Calibri"/>
+        </w:rPr>
+        <w:t xml:space="preserve">13 (see appendices) and errors are marked with a score of  </w:t>
       </w:r>
       <w:r>
         <w:rPr>
@@ -1323,19 +1481,25 @@
         <w:rPr>
           <w:rFonts w:ascii="Calibri" w:hAnsi="Calibri" w:cs="Calibri"/>
         </w:rPr>
-        <w:t xml:space="preserve">remove these points </w:t>
-      </w:r>
-      <w:r>
-        <w:rPr>
-          <w:rFonts w:ascii="Calibri" w:hAnsi="Calibri" w:cs="Calibri"/>
-        </w:rPr>
-        <w:t>we swap</w:t>
-      </w:r>
-      <w:r>
-        <w:rPr>
-          <w:rFonts w:ascii="Calibri" w:hAnsi="Calibri" w:cs="Calibri"/>
-        </w:rPr>
-        <w:t xml:space="preserve"> any appearances of these in the data with “NA” and use the “na.omit” function to remove</w:t>
+        <w:t xml:space="preserve">remove </w:t>
+      </w:r>
+      <w:r>
+        <w:rPr>
+          <w:rFonts w:ascii="Calibri" w:hAnsi="Calibri" w:cs="Calibri"/>
+        </w:rPr>
+        <w:t xml:space="preserve">individuals with </w:t>
+      </w:r>
+      <w:r>
+        <w:rPr>
+          <w:rFonts w:ascii="Calibri" w:hAnsi="Calibri" w:cs="Calibri"/>
+        </w:rPr>
+        <w:t xml:space="preserve">these </w:t>
+      </w:r>
+      <w:r>
+        <w:rPr>
+          <w:rFonts w:ascii="Calibri" w:hAnsi="Calibri" w:cs="Calibri"/>
+        </w:rPr>
+        <w:t>values they</w:t>
       </w:r>
       <w:r>
         <w:rPr>
@@ -1347,6 +1511,50 @@
         <w:rPr>
           <w:rFonts w:ascii="Calibri" w:hAnsi="Calibri" w:cs="Calibri"/>
         </w:rPr>
+        <w:t xml:space="preserve">are swapped </w:t>
+      </w:r>
+      <w:r>
+        <w:rPr>
+          <w:rFonts w:ascii="Calibri" w:hAnsi="Calibri" w:cs="Calibri"/>
+        </w:rPr>
+        <w:t>with “NA</w:t>
+      </w:r>
+      <w:proofErr w:type="gramStart"/>
+      <w:r>
+        <w:rPr>
+          <w:rFonts w:ascii="Calibri" w:hAnsi="Calibri" w:cs="Calibri"/>
+        </w:rPr>
+        <w:t>”</w:t>
+      </w:r>
+      <w:proofErr w:type="gramEnd"/>
+      <w:r>
+        <w:rPr>
+          <w:rFonts w:ascii="Calibri" w:hAnsi="Calibri" w:cs="Calibri"/>
+        </w:rPr>
+        <w:t xml:space="preserve"> and </w:t>
+      </w:r>
+      <w:r>
+        <w:rPr>
+          <w:rFonts w:ascii="Calibri" w:hAnsi="Calibri" w:cs="Calibri"/>
+        </w:rPr>
+        <w:t xml:space="preserve">we </w:t>
+      </w:r>
+      <w:r>
+        <w:rPr>
+          <w:rFonts w:ascii="Calibri" w:hAnsi="Calibri" w:cs="Calibri"/>
+        </w:rPr>
+        <w:t>use the “na.omit” function to remove</w:t>
+      </w:r>
+      <w:r>
+        <w:rPr>
+          <w:rFonts w:ascii="Calibri" w:hAnsi="Calibri" w:cs="Calibri"/>
+        </w:rPr>
+        <w:t xml:space="preserve"> </w:t>
+      </w:r>
+      <w:r>
+        <w:rPr>
+          <w:rFonts w:ascii="Calibri" w:hAnsi="Calibri" w:cs="Calibri"/>
+        </w:rPr>
         <w:t>the</w:t>
       </w:r>
       <w:r>
@@ -1385,7 +1593,21 @@
         <w:rPr>
           <w:rFonts w:ascii="Calibri" w:hAnsi="Calibri" w:cs="Calibri"/>
         </w:rPr>
-        <w:t xml:space="preserve"> “jfs” (</w:t>
+        <w:t xml:space="preserve"> “</w:t>
+      </w:r>
+      <w:proofErr w:type="spellStart"/>
+      <w:r>
+        <w:rPr>
+          <w:rFonts w:ascii="Calibri" w:hAnsi="Calibri" w:cs="Calibri"/>
+        </w:rPr>
+        <w:t>jfs</w:t>
+      </w:r>
+      <w:proofErr w:type="spellEnd"/>
+      <w:r>
+        <w:rPr>
+          <w:rFonts w:ascii="Calibri" w:hAnsi="Calibri" w:cs="Calibri"/>
+        </w:rPr>
+        <w:t>” (</w:t>
       </w:r>
       <w:r>
         <w:rPr>
@@ -1421,7 +1643,31 @@
         <w:rPr>
           <w:rFonts w:ascii="Calibri" w:hAnsi="Calibri" w:cs="Calibri"/>
         </w:rPr>
-        <w:t xml:space="preserve">core), which sums the scores from the </w:t>
+        <w:t>core)</w:t>
+      </w:r>
+      <w:r>
+        <w:rPr>
+          <w:rFonts w:ascii="Calibri" w:hAnsi="Calibri" w:cs="Calibri"/>
+        </w:rPr>
+        <w:t>.</w:t>
+      </w:r>
+      <w:r>
+        <w:rPr>
+          <w:rFonts w:ascii="Calibri" w:hAnsi="Calibri" w:cs="Calibri"/>
+        </w:rPr>
+        <w:t xml:space="preserve"> </w:t>
+      </w:r>
+      <w:r>
+        <w:rPr>
+          <w:rFonts w:ascii="Calibri" w:hAnsi="Calibri" w:cs="Calibri"/>
+        </w:rPr>
+        <w:t>This</w:t>
+      </w:r>
+      <w:r>
+        <w:rPr>
+          <w:rFonts w:ascii="Calibri" w:hAnsi="Calibri" w:cs="Calibri"/>
+        </w:rPr>
+        <w:t xml:space="preserve"> sums the scores from the </w:t>
       </w:r>
       <w:r>
         <w:rPr>
@@ -1483,8 +1729,33 @@
         <w:rPr>
           <w:rFonts w:ascii="Calibri" w:hAnsi="Calibri" w:cs="Calibri"/>
         </w:rPr>
-        <w:t>Our data is now ready to produce plots.</w:t>
-      </w:r>
+        <w:t>Now we can produce</w:t>
+      </w:r>
+      <w:r>
+        <w:rPr>
+          <w:rFonts w:ascii="Calibri" w:hAnsi="Calibri" w:cs="Calibri"/>
+        </w:rPr>
+        <w:t xml:space="preserve"> </w:t>
+      </w:r>
+      <w:r>
+        <w:rPr>
+          <w:rFonts w:ascii="Calibri" w:hAnsi="Calibri" w:cs="Calibri"/>
+        </w:rPr>
+        <w:t>visualisations</w:t>
+      </w:r>
+      <w:r>
+        <w:rPr>
+          <w:rFonts w:ascii="Calibri" w:hAnsi="Calibri" w:cs="Calibri"/>
+        </w:rPr>
+        <w:t>.</w:t>
+      </w:r>
+    </w:p>
+    <w:p>
+      <w:pPr>
+        <w:rPr>
+          <w:rFonts w:ascii="Calibri" w:hAnsi="Calibri" w:cs="Calibri"/>
+        </w:rPr>
+      </w:pPr>
     </w:p>
     <w:p>
       <w:pPr>
@@ -1514,16 +1785,33 @@
           <w:b/>
           <w:bCs/>
         </w:rPr>
-        <w:t>Data Visualisation Approach:</w:t>
-      </w:r>
-    </w:p>
-    <w:p>
-      <w:pPr>
+        <w:lastRenderedPageBreak/>
+        <w:t>Data</w:t>
+      </w:r>
+      <w:r>
         <w:rPr>
           <w:rFonts w:ascii="Calibri" w:hAnsi="Calibri" w:cs="Calibri"/>
           <w:b/>
           <w:bCs/>
         </w:rPr>
+        <w:t>-</w:t>
+      </w:r>
+      <w:r>
+        <w:rPr>
+          <w:rFonts w:ascii="Calibri" w:hAnsi="Calibri" w:cs="Calibri"/>
+          <w:b/>
+          <w:bCs/>
+        </w:rPr>
+        <w:t>Visualisation Approach:</w:t>
+      </w:r>
+    </w:p>
+    <w:p>
+      <w:pPr>
+        <w:rPr>
+          <w:rFonts w:ascii="Calibri" w:hAnsi="Calibri" w:cs="Calibri"/>
+          <w:b/>
+          <w:bCs/>
+        </w:rPr>
       </w:pPr>
     </w:p>
     <w:p>
@@ -1560,7 +1848,21 @@
         <w:rPr>
           <w:rFonts w:ascii="Calibri" w:hAnsi="Calibri" w:cs="Calibri"/>
         </w:rPr>
-        <w:t xml:space="preserve"> (and jfs)</w:t>
+        <w:t xml:space="preserve"> (and </w:t>
+      </w:r>
+      <w:proofErr w:type="spellStart"/>
+      <w:r>
+        <w:rPr>
+          <w:rFonts w:ascii="Calibri" w:hAnsi="Calibri" w:cs="Calibri"/>
+        </w:rPr>
+        <w:t>jfs</w:t>
+      </w:r>
+      <w:proofErr w:type="spellEnd"/>
+      <w:r>
+        <w:rPr>
+          <w:rFonts w:ascii="Calibri" w:hAnsi="Calibri" w:cs="Calibri"/>
+        </w:rPr>
+        <w:t>)</w:t>
       </w:r>
       <w:r>
         <w:rPr>
@@ -1584,39 +1886,107 @@
         <w:rPr>
           <w:rFonts w:ascii="Calibri" w:hAnsi="Calibri" w:cs="Calibri"/>
         </w:rPr>
-        <w:t>Household income and another for the association between jfs as the EV and BMI as dependent variable. The first will show a series of fitted linear models to highlight the relationships.</w:t>
-      </w:r>
-      <w:r>
-        <w:rPr>
-          <w:rFonts w:ascii="Calibri" w:hAnsi="Calibri" w:cs="Calibri"/>
-        </w:rPr>
-        <w:t xml:space="preserve"> The second will present the raw data – in boxplot form – with a model fitted on top of it. These, alongside statistical measures, can hopefully answer our research</w:t>
-      </w:r>
-      <w:r>
-        <w:rPr>
-          <w:rFonts w:ascii="Calibri" w:hAnsi="Calibri" w:cs="Calibri"/>
-        </w:rPr>
-        <w:t xml:space="preserve"> question.</w:t>
-      </w:r>
-    </w:p>
-    <w:p>
-      <w:pPr>
-        <w:rPr>
-          <w:rFonts w:ascii="Calibri" w:hAnsi="Calibri" w:cs="Calibri"/>
-        </w:rPr>
-      </w:pPr>
-    </w:p>
-    <w:p>
-      <w:pPr>
-        <w:rPr>
-          <w:rFonts w:ascii="Calibri" w:hAnsi="Calibri" w:cs="Calibri"/>
-        </w:rPr>
-      </w:pPr>
-      <w:r>
-        <w:rPr>
-          <w:rFonts w:ascii="Calibri" w:hAnsi="Calibri" w:cs="Calibri"/>
-        </w:rPr>
-        <w:t>To support the first study, we also produce a shiny app. It</w:t>
+        <w:t xml:space="preserve">Household income and another for the association between </w:t>
+      </w:r>
+      <w:proofErr w:type="spellStart"/>
+      <w:r>
+        <w:rPr>
+          <w:rFonts w:ascii="Calibri" w:hAnsi="Calibri" w:cs="Calibri"/>
+        </w:rPr>
+        <w:t>jfs</w:t>
+      </w:r>
+      <w:proofErr w:type="spellEnd"/>
+      <w:r>
+        <w:rPr>
+          <w:rFonts w:ascii="Calibri" w:hAnsi="Calibri" w:cs="Calibri"/>
+        </w:rPr>
+        <w:t xml:space="preserve"> as the EV and BMI as dependent variable. The first will show a series of fitted linear models to highlight the relationships.</w:t>
+      </w:r>
+      <w:r>
+        <w:rPr>
+          <w:rFonts w:ascii="Calibri" w:hAnsi="Calibri" w:cs="Calibri"/>
+        </w:rPr>
+        <w:t xml:space="preserve"> The second will present the raw data – in boxplot form – with </w:t>
+      </w:r>
+      <w:r>
+        <w:rPr>
+          <w:rFonts w:ascii="Calibri" w:hAnsi="Calibri" w:cs="Calibri"/>
+        </w:rPr>
+        <w:t>2</w:t>
+      </w:r>
+      <w:r>
+        <w:rPr>
+          <w:rFonts w:ascii="Calibri" w:hAnsi="Calibri" w:cs="Calibri"/>
+        </w:rPr>
+        <w:t xml:space="preserve"> </w:t>
+      </w:r>
+      <w:r>
+        <w:rPr>
+          <w:rFonts w:ascii="Calibri" w:hAnsi="Calibri" w:cs="Calibri"/>
+        </w:rPr>
+        <w:t xml:space="preserve">adjusted </w:t>
+      </w:r>
+      <w:r>
+        <w:rPr>
+          <w:rFonts w:ascii="Calibri" w:hAnsi="Calibri" w:cs="Calibri"/>
+        </w:rPr>
+        <w:t>model</w:t>
+      </w:r>
+      <w:r>
+        <w:rPr>
+          <w:rFonts w:ascii="Calibri" w:hAnsi="Calibri" w:cs="Calibri"/>
+        </w:rPr>
+        <w:t>s</w:t>
+      </w:r>
+      <w:r>
+        <w:rPr>
+          <w:rFonts w:ascii="Calibri" w:hAnsi="Calibri" w:cs="Calibri"/>
+        </w:rPr>
+        <w:t xml:space="preserve"> fitted on top of it</w:t>
+      </w:r>
+      <w:r>
+        <w:rPr>
+          <w:rFonts w:ascii="Calibri" w:hAnsi="Calibri" w:cs="Calibri"/>
+        </w:rPr>
+        <w:t xml:space="preserve">: one uses </w:t>
+      </w:r>
+      <w:r>
+        <w:rPr>
+          <w:rFonts w:ascii="Calibri" w:hAnsi="Calibri" w:cs="Calibri"/>
+        </w:rPr>
+        <w:t>stratification,</w:t>
+      </w:r>
+      <w:r>
+        <w:rPr>
+          <w:rFonts w:ascii="Calibri" w:hAnsi="Calibri" w:cs="Calibri"/>
+        </w:rPr>
+        <w:t xml:space="preserve"> and the other doesn’t (we will use weights of 1/(s_i^2) to combine stratification predictions)</w:t>
+      </w:r>
+      <w:r>
+        <w:rPr>
+          <w:rFonts w:ascii="Calibri" w:hAnsi="Calibri" w:cs="Calibri"/>
+        </w:rPr>
+        <w:t xml:space="preserve">. </w:t>
+      </w:r>
+    </w:p>
+    <w:p>
+      <w:pPr>
+        <w:rPr>
+          <w:rFonts w:ascii="Calibri" w:hAnsi="Calibri" w:cs="Calibri"/>
+        </w:rPr>
+      </w:pPr>
+    </w:p>
+    <w:p>
+      <w:pPr>
+        <w:rPr>
+          <w:rFonts w:ascii="Calibri" w:hAnsi="Calibri" w:cs="Calibri"/>
+        </w:rPr>
+      </w:pPr>
+      <w:r>
+        <w:rPr>
+          <w:rFonts w:ascii="Calibri" w:hAnsi="Calibri" w:cs="Calibri"/>
+        </w:rPr>
+        <w:t>To support the first study, we also produce a shinyapp. It</w:t>
       </w:r>
       <w:r>
         <w:rPr>
@@ -1640,7 +2010,21 @@
         <w:rPr>
           <w:rFonts w:ascii="Calibri" w:hAnsi="Calibri" w:cs="Calibri"/>
         </w:rPr>
-        <w:t xml:space="preserve">‘us_food_shinapp.R’ </w:t>
+        <w:t>‘</w:t>
+      </w:r>
+      <w:proofErr w:type="spellStart"/>
+      <w:r>
+        <w:rPr>
+          <w:rFonts w:ascii="Calibri" w:hAnsi="Calibri" w:cs="Calibri"/>
+        </w:rPr>
+        <w:t>us_food_shinapp.R</w:t>
+      </w:r>
+      <w:proofErr w:type="spellEnd"/>
+      <w:r>
+        <w:rPr>
+          <w:rFonts w:ascii="Calibri" w:hAnsi="Calibri" w:cs="Calibri"/>
+        </w:rPr>
+        <w:t xml:space="preserve">’ </w:t>
       </w:r>
       <w:r>
         <w:rPr>
@@ -1676,7 +2060,19 @@
         <w:rPr>
           <w:rFonts w:ascii="Calibri" w:hAnsi="Calibri" w:cs="Calibri"/>
         </w:rPr>
-        <w:t xml:space="preserve"> – instructions in </w:t>
+        <w:t xml:space="preserve"> </w:t>
+      </w:r>
+      <w:r>
+        <w:rPr>
+          <w:rFonts w:ascii="Calibri" w:hAnsi="Calibri" w:cs="Calibri"/>
+        </w:rPr>
+        <w:t>– see</w:t>
+      </w:r>
+      <w:r>
+        <w:rPr>
+          <w:rFonts w:ascii="Calibri" w:hAnsi="Calibri" w:cs="Calibri"/>
+        </w:rPr>
+        <w:t xml:space="preserve"> </w:t>
       </w:r>
       <w:r>
         <w:rPr>
@@ -1724,19 +2120,55 @@
         <w:rPr>
           <w:rFonts w:ascii="Calibri" w:hAnsi="Calibri" w:cs="Calibri"/>
         </w:rPr>
-        <w:t>c</w:t>
-      </w:r>
-      <w:r>
-        <w:rPr>
-          <w:rFonts w:ascii="Calibri" w:hAnsi="Calibri" w:cs="Calibri"/>
-        </w:rPr>
-        <w:t>onfidence intervals</w:t>
-      </w:r>
-      <w:r>
-        <w:rPr>
-          <w:rFonts w:ascii="Calibri" w:hAnsi="Calibri" w:cs="Calibri"/>
-        </w:rPr>
-        <w:t xml:space="preserve"> and for linear or categorical regression.</w:t>
+        <w:t>C</w:t>
+      </w:r>
+      <w:r>
+        <w:rPr>
+          <w:rFonts w:ascii="Calibri" w:hAnsi="Calibri" w:cs="Calibri"/>
+        </w:rPr>
+        <w:t xml:space="preserve">onfidence </w:t>
+      </w:r>
+      <w:r>
+        <w:rPr>
+          <w:rFonts w:ascii="Calibri" w:hAnsi="Calibri" w:cs="Calibri"/>
+        </w:rPr>
+        <w:t>I</w:t>
+      </w:r>
+      <w:r>
+        <w:rPr>
+          <w:rFonts w:ascii="Calibri" w:hAnsi="Calibri" w:cs="Calibri"/>
+        </w:rPr>
+        <w:t>ntervals</w:t>
+      </w:r>
+      <w:r>
+        <w:rPr>
+          <w:rFonts w:ascii="Calibri" w:hAnsi="Calibri" w:cs="Calibri"/>
+        </w:rPr>
+        <w:t xml:space="preserve"> </w:t>
+      </w:r>
+      <w:r>
+        <w:rPr>
+          <w:rFonts w:ascii="Calibri" w:hAnsi="Calibri" w:cs="Calibri"/>
+        </w:rPr>
+        <w:t xml:space="preserve">(CIs) </w:t>
+      </w:r>
+      <w:r>
+        <w:rPr>
+          <w:rFonts w:ascii="Calibri" w:hAnsi="Calibri" w:cs="Calibri"/>
+        </w:rPr>
+        <w:t>and for linear</w:t>
+      </w:r>
+      <w:r>
+        <w:rPr>
+          <w:rFonts w:ascii="Calibri" w:hAnsi="Calibri" w:cs="Calibri"/>
+        </w:rPr>
+        <w:t>/</w:t>
+      </w:r>
+      <w:r>
+        <w:rPr>
+          <w:rFonts w:ascii="Calibri" w:hAnsi="Calibri" w:cs="Calibri"/>
+        </w:rPr>
+        <w:t>categorical regression.</w:t>
       </w:r>
     </w:p>
     <w:p>
@@ -1860,7 +2292,7 @@
         <w:rPr>
           <w:rFonts w:ascii="Calibri" w:hAnsi="Calibri" w:cs="Calibri"/>
         </w:rPr>
-        <w:t>Our first plot</w:t>
+        <w:t>Plot 1</w:t>
       </w:r>
       <w:r>
         <w:rPr>
@@ -1884,7 +2316,7 @@
         <w:rPr>
           <w:rFonts w:ascii="Calibri" w:hAnsi="Calibri" w:cs="Calibri"/>
         </w:rPr>
-        <w:t xml:space="preserve"> main findings </w:t>
+        <w:t xml:space="preserve"> findings </w:t>
       </w:r>
       <w:r>
         <w:rPr>
@@ -1896,7 +2328,7 @@
         <w:rPr>
           <w:rFonts w:ascii="Calibri" w:hAnsi="Calibri" w:cs="Calibri"/>
         </w:rPr>
-        <w:t xml:space="preserve"> shiny app</w:t>
+        <w:t xml:space="preserve"> shinyapp</w:t>
       </w:r>
       <w:r>
         <w:rPr>
@@ -1920,25 +2352,115 @@
         <w:rPr>
           <w:rFonts w:ascii="Calibri" w:hAnsi="Calibri" w:cs="Calibri"/>
         </w:rPr>
-        <w:t>Th</w:t>
-      </w:r>
-      <w:r>
-        <w:rPr>
-          <w:rFonts w:ascii="Calibri" w:hAnsi="Calibri" w:cs="Calibri"/>
-        </w:rPr>
-        <w:t xml:space="preserve">e plot shows how </w:t>
-      </w:r>
-      <w:r>
-        <w:rPr>
-          <w:rFonts w:ascii="Calibri" w:hAnsi="Calibri" w:cs="Calibri"/>
-        </w:rPr>
-        <w:t xml:space="preserve">overall there is a general </w:t>
-      </w:r>
-      <w:r>
-        <w:rPr>
-          <w:rFonts w:ascii="Calibri" w:hAnsi="Calibri" w:cs="Calibri"/>
-        </w:rPr>
-        <w:t>decrease in the amount of junk food eaten as household income increases</w:t>
+        <w:t>It</w:t>
+      </w:r>
+      <w:r>
+        <w:rPr>
+          <w:rFonts w:ascii="Calibri" w:hAnsi="Calibri" w:cs="Calibri"/>
+        </w:rPr>
+        <w:t xml:space="preserve"> shows </w:t>
+      </w:r>
+      <w:r>
+        <w:rPr>
+          <w:rFonts w:ascii="Calibri" w:hAnsi="Calibri" w:cs="Calibri"/>
+        </w:rPr>
+        <w:t>the</w:t>
+      </w:r>
+      <w:r>
+        <w:rPr>
+          <w:rFonts w:ascii="Calibri" w:hAnsi="Calibri" w:cs="Calibri"/>
+        </w:rPr>
+        <w:t xml:space="preserve"> </w:t>
+      </w:r>
+      <w:r>
+        <w:rPr>
+          <w:rFonts w:ascii="Calibri" w:hAnsi="Calibri" w:cs="Calibri"/>
+        </w:rPr>
+        <w:t xml:space="preserve">overall general </w:t>
+      </w:r>
+      <w:r>
+        <w:rPr>
+          <w:rFonts w:ascii="Calibri" w:hAnsi="Calibri" w:cs="Calibri"/>
+        </w:rPr>
+        <w:t xml:space="preserve">decrease in junk food eaten </w:t>
+      </w:r>
+      <w:r>
+        <w:rPr>
+          <w:rFonts w:ascii="Calibri" w:hAnsi="Calibri" w:cs="Calibri"/>
+        </w:rPr>
+        <w:t>by individuals with high</w:t>
+      </w:r>
+      <w:r>
+        <w:rPr>
+          <w:rFonts w:ascii="Calibri" w:hAnsi="Calibri" w:cs="Calibri"/>
+        </w:rPr>
+        <w:t>er</w:t>
+      </w:r>
+      <w:r>
+        <w:rPr>
+          <w:rFonts w:ascii="Calibri" w:hAnsi="Calibri" w:cs="Calibri"/>
+        </w:rPr>
+        <w:t xml:space="preserve"> household income</w:t>
+      </w:r>
+      <w:r>
+        <w:rPr>
+          <w:rFonts w:ascii="Calibri" w:hAnsi="Calibri" w:cs="Calibri"/>
+        </w:rPr>
+        <w:t xml:space="preserve">. The </w:t>
+      </w:r>
+      <w:r>
+        <w:rPr>
+          <w:rFonts w:ascii="Calibri" w:hAnsi="Calibri" w:cs="Calibri"/>
+        </w:rPr>
+        <w:t>‘Junk</w:t>
+      </w:r>
+      <w:r>
+        <w:rPr>
+          <w:rFonts w:ascii="Calibri" w:hAnsi="Calibri" w:cs="Calibri"/>
+        </w:rPr>
+        <w:t>-</w:t>
+      </w:r>
+      <w:r>
+        <w:rPr>
+          <w:rFonts w:ascii="Calibri" w:hAnsi="Calibri" w:cs="Calibri"/>
+        </w:rPr>
+        <w:t>Food</w:t>
+      </w:r>
+      <w:r>
+        <w:rPr>
+          <w:rFonts w:ascii="Calibri" w:hAnsi="Calibri" w:cs="Calibri"/>
+        </w:rPr>
+        <w:t>-</w:t>
+      </w:r>
+      <w:r>
+        <w:rPr>
+          <w:rFonts w:ascii="Calibri" w:hAnsi="Calibri" w:cs="Calibri"/>
+        </w:rPr>
+        <w:t xml:space="preserve">Score’ </w:t>
+      </w:r>
+      <w:r>
+        <w:rPr>
+          <w:rFonts w:ascii="Calibri" w:hAnsi="Calibri" w:cs="Calibri"/>
+        </w:rPr>
+        <w:t xml:space="preserve">against Income model (shown by the dotted-line) </w:t>
+      </w:r>
+      <w:r>
+        <w:rPr>
+          <w:rFonts w:ascii="Calibri" w:hAnsi="Calibri" w:cs="Calibri"/>
+        </w:rPr>
+        <w:t xml:space="preserve">gives a </w:t>
+      </w:r>
+      <w:r>
+        <w:rPr>
+          <w:rFonts w:ascii="Calibri" w:hAnsi="Calibri" w:cs="Calibri"/>
+        </w:rPr>
+        <w:t xml:space="preserve">p-value of </w:t>
+      </w:r>
+      <w:r>
+        <w:rPr>
+          <w:rFonts w:ascii="Calibri" w:hAnsi="Calibri" w:cs="Calibri"/>
+        </w:rPr>
+        <w:t>0.021</w:t>
       </w:r>
       <w:r>
         <w:rPr>
@@ -1950,73 +2472,13 @@
         <w:rPr>
           <w:rFonts w:ascii="Calibri" w:hAnsi="Calibri" w:cs="Calibri"/>
         </w:rPr>
-        <w:t>see the dotted</w:t>
-      </w:r>
-      <w:r>
-        <w:rPr>
-          <w:rFonts w:ascii="Calibri" w:hAnsi="Calibri" w:cs="Calibri"/>
-        </w:rPr>
-        <w:t xml:space="preserve"> ‘Junk</w:t>
-      </w:r>
-      <w:r>
-        <w:rPr>
-          <w:rFonts w:ascii="Calibri" w:hAnsi="Calibri" w:cs="Calibri"/>
-        </w:rPr>
-        <w:t>-</w:t>
-      </w:r>
-      <w:r>
-        <w:rPr>
-          <w:rFonts w:ascii="Calibri" w:hAnsi="Calibri" w:cs="Calibri"/>
-        </w:rPr>
-        <w:t xml:space="preserve"> Food</w:t>
-      </w:r>
-      <w:r>
-        <w:rPr>
-          <w:rFonts w:ascii="Calibri" w:hAnsi="Calibri" w:cs="Calibri"/>
-        </w:rPr>
-        <w:t>-</w:t>
-      </w:r>
-      <w:r>
-        <w:rPr>
-          <w:rFonts w:ascii="Calibri" w:hAnsi="Calibri" w:cs="Calibri"/>
-        </w:rPr>
-        <w:t xml:space="preserve">Score’ </w:t>
-      </w:r>
-      <w:r>
-        <w:rPr>
-          <w:rFonts w:ascii="Calibri" w:hAnsi="Calibri" w:cs="Calibri"/>
-        </w:rPr>
-        <w:t>lin</w:t>
-      </w:r>
-      <w:r>
-        <w:rPr>
-          <w:rFonts w:ascii="Calibri" w:hAnsi="Calibri" w:cs="Calibri"/>
-        </w:rPr>
-        <w:t xml:space="preserve">e. </w:t>
-      </w:r>
-      <w:r>
-        <w:rPr>
-          <w:rFonts w:ascii="Calibri" w:hAnsi="Calibri" w:cs="Calibri"/>
-        </w:rPr>
-        <w:t xml:space="preserve">When testing the relationship we see reasonable evidence for this </w:t>
-      </w:r>
-      <w:r>
-        <w:rPr>
-          <w:rFonts w:ascii="Calibri" w:hAnsi="Calibri" w:cs="Calibri"/>
-        </w:rPr>
-        <w:t xml:space="preserve">trend with a p-value of </w:t>
-      </w:r>
-      <w:r>
-        <w:rPr>
-          <w:rFonts w:ascii="Calibri" w:hAnsi="Calibri" w:cs="Calibri"/>
-        </w:rPr>
-        <w:t>0.021</w:t>
-      </w:r>
-      <w:r>
-        <w:rPr>
-          <w:rFonts w:ascii="Calibri" w:hAnsi="Calibri" w:cs="Calibri"/>
-        </w:rPr>
-        <w:t>, more detail in the shiny app</w:t>
+        <w:t xml:space="preserve">reasonable evidence for this </w:t>
+      </w:r>
+      <w:r>
+        <w:rPr>
+          <w:rFonts w:ascii="Calibri" w:hAnsi="Calibri" w:cs="Calibri"/>
+        </w:rPr>
+        <w:t>trend</w:t>
       </w:r>
       <w:r>
         <w:rPr>
@@ -2024,49 +2486,23 @@
         </w:rPr>
         <w:t>.</w:t>
       </w:r>
-    </w:p>
-    <w:p>
-      <w:pPr>
-        <w:rPr>
-          <w:rFonts w:ascii="Calibri" w:hAnsi="Calibri" w:cs="Calibri"/>
-        </w:rPr>
-      </w:pPr>
-    </w:p>
-    <w:p>
-      <w:pPr>
-        <w:rPr>
-          <w:rFonts w:ascii="Calibri" w:hAnsi="Calibri" w:cs="Calibri"/>
-        </w:rPr>
-      </w:pPr>
-      <w:r>
-        <w:rPr>
-          <w:rFonts w:ascii="Calibri" w:hAnsi="Calibri" w:cs="Calibri"/>
-        </w:rPr>
-        <w:t xml:space="preserve">Note, </w:t>
-      </w:r>
-      <w:r>
-        <w:rPr>
-          <w:rFonts w:ascii="Calibri" w:hAnsi="Calibri" w:cs="Calibri"/>
-        </w:rPr>
-        <w:t>Pe</w:t>
-      </w:r>
-      <w:r>
-        <w:rPr>
-          <w:rFonts w:ascii="Calibri" w:hAnsi="Calibri" w:cs="Calibri"/>
-        </w:rPr>
-        <w:t>anut Butter, Cookies and Chocolate Candy</w:t>
-      </w:r>
-      <w:r>
-        <w:rPr>
-          <w:rFonts w:ascii="Calibri" w:hAnsi="Calibri" w:cs="Calibri"/>
-        </w:rPr>
-        <w:t xml:space="preserve"> show the opposite relationsh</w:t>
-      </w:r>
-      <w:r>
-        <w:rPr>
-          <w:rFonts w:ascii="Calibri" w:hAnsi="Calibri" w:cs="Calibri"/>
-        </w:rPr>
-        <w:t>ip</w:t>
+      <w:r>
+        <w:rPr>
+          <w:rFonts w:ascii="Calibri" w:hAnsi="Calibri" w:cs="Calibri"/>
+        </w:rPr>
+        <w:t xml:space="preserve"> </w:t>
+      </w:r>
+      <w:r>
+        <w:rPr>
+          <w:rFonts w:ascii="Calibri" w:hAnsi="Calibri" w:cs="Calibri"/>
+        </w:rPr>
+        <w:t>Further</w:t>
+      </w:r>
+      <w:r>
+        <w:rPr>
+          <w:rFonts w:ascii="Calibri" w:hAnsi="Calibri" w:cs="Calibri"/>
+        </w:rPr>
+        <w:t xml:space="preserve"> detail in the shinyapp</w:t>
       </w:r>
       <w:r>
         <w:rPr>
@@ -2074,13 +2510,6 @@
         </w:rPr>
         <w:t>.</w:t>
       </w:r>
-    </w:p>
-    <w:p>
-      <w:pPr>
-        <w:rPr>
-          <w:rFonts w:ascii="Calibri" w:hAnsi="Calibri" w:cs="Calibri"/>
-        </w:rPr>
-      </w:pPr>
     </w:p>
     <w:p>
       <w:pPr>
@@ -2168,59 +2597,39 @@
       </w:r>
       <w:r>
         <w:rPr>
-          <w:rFonts w:ascii="Calibri" w:hAnsi="Calibri" w:cs="Calibri"/>
-        </w:rPr>
-        <w:t xml:space="preserve">The second plot investigates </w:t>
-      </w:r>
-      <w:r>
-        <w:rPr>
-          <w:rFonts w:ascii="Calibri" w:hAnsi="Calibri" w:cs="Calibri"/>
-        </w:rPr>
-        <w:t xml:space="preserve">how </w:t>
-      </w:r>
-      <w:r>
-        <w:rPr>
-          <w:rFonts w:ascii="Calibri" w:hAnsi="Calibri" w:cs="Calibri"/>
-        </w:rPr>
-        <w:t>BMI is associated with consuming junk food (measured by JFS). Before the study it was assumed BMI would increase with JFS</w:t>
-      </w:r>
-      <w:r>
-        <w:rPr>
-          <w:rFonts w:ascii="Calibri" w:hAnsi="Calibri" w:cs="Calibri"/>
-        </w:rPr>
-        <w:t xml:space="preserve">, however our study found the opposite. The plot includes both a categorical and linear fitted line on top of the raw data (they’re hard to distinguish) </w:t>
-      </w:r>
-      <w:r>
-        <w:rPr>
-          <w:rFonts w:ascii="Calibri" w:hAnsi="Calibri" w:cs="Calibri"/>
-        </w:rPr>
-        <w:t xml:space="preserve">and both indicate than an individual who consumes more junk food will likely have lower BMI. </w:t>
-      </w:r>
-    </w:p>
-    <w:p>
-      <w:pPr>
-        <w:rPr>
-          <w:rFonts w:ascii="Calibri" w:hAnsi="Calibri" w:cs="Calibri"/>
-        </w:rPr>
-      </w:pPr>
-    </w:p>
-    <w:p>
-      <w:pPr>
-        <w:rPr>
-          <w:rFonts w:ascii="Calibri" w:hAnsi="Calibri" w:cs="Calibri"/>
-        </w:rPr>
-      </w:pPr>
-      <w:r>
-        <w:rPr>
-          <w:rFonts w:ascii="Calibri" w:hAnsi="Calibri" w:cs="Calibri"/>
-        </w:rPr>
-        <w:t xml:space="preserve">The outputs from our linear model were a </w:t>
-      </w:r>
-      <w:r>
-        <w:rPr>
-          <w:rFonts w:ascii="Calibri" w:hAnsi="Calibri" w:cs="Calibri"/>
-        </w:rPr>
-        <w:t xml:space="preserve">beta_1 parameter of </w:t>
+          <w:noProof/>
+        </w:rPr>
+        <w:t>Plot 2</w:t>
+      </w:r>
+      <w:r>
+        <w:rPr>
+          <w:rFonts w:ascii="Calibri" w:hAnsi="Calibri" w:cs="Calibri"/>
+        </w:rPr>
+        <w:t xml:space="preserve"> investigates </w:t>
+      </w:r>
+      <w:r>
+        <w:rPr>
+          <w:rFonts w:ascii="Calibri" w:hAnsi="Calibri" w:cs="Calibri"/>
+        </w:rPr>
+        <w:t>BMI</w:t>
+      </w:r>
+      <w:r>
+        <w:rPr>
+          <w:rFonts w:ascii="Calibri" w:hAnsi="Calibri" w:cs="Calibri"/>
+        </w:rPr>
+        <w:t>’s</w:t>
+      </w:r>
+      <w:r>
+        <w:rPr>
+          <w:rFonts w:ascii="Calibri" w:hAnsi="Calibri" w:cs="Calibri"/>
+        </w:rPr>
+        <w:t xml:space="preserve"> associat</w:t>
+      </w:r>
+      <w:r>
+        <w:rPr>
+          <w:rFonts w:ascii="Calibri" w:hAnsi="Calibri" w:cs="Calibri"/>
+        </w:rPr>
+        <w:t>ion with</w:t>
       </w:r>
       <w:r>
         <w:rPr>
@@ -2232,7 +2641,275 @@
         <w:rPr>
           <w:rFonts w:ascii="Calibri" w:hAnsi="Calibri" w:cs="Calibri"/>
         </w:rPr>
-        <w:t>-0.475</w:t>
+        <w:t>Junk-Food-Score</w:t>
+      </w:r>
+      <w:r>
+        <w:rPr>
+          <w:rFonts w:ascii="Calibri" w:hAnsi="Calibri" w:cs="Calibri"/>
+        </w:rPr>
+        <w:t xml:space="preserve">. </w:t>
+      </w:r>
+      <w:r>
+        <w:rPr>
+          <w:rFonts w:ascii="Calibri" w:hAnsi="Calibri" w:cs="Calibri"/>
+        </w:rPr>
+        <w:t xml:space="preserve">The results show, </w:t>
+      </w:r>
+      <w:r>
+        <w:rPr>
+          <w:rFonts w:ascii="Calibri" w:hAnsi="Calibri" w:cs="Calibri"/>
+        </w:rPr>
+        <w:t>perhaps contrary to intuition, an individual w</w:t>
+      </w:r>
+      <w:r>
+        <w:rPr>
+          <w:rFonts w:ascii="Calibri" w:hAnsi="Calibri" w:cs="Calibri"/>
+        </w:rPr>
+        <w:t xml:space="preserve">ith higher JFS </w:t>
+      </w:r>
+      <w:r>
+        <w:rPr>
+          <w:rFonts w:ascii="Calibri" w:hAnsi="Calibri" w:cs="Calibri"/>
+        </w:rPr>
+        <w:t xml:space="preserve">had lower BMI. </w:t>
+      </w:r>
+      <w:r>
+        <w:rPr>
+          <w:rFonts w:ascii="Calibri" w:hAnsi="Calibri" w:cs="Calibri"/>
+        </w:rPr>
+        <w:t>We display</w:t>
+      </w:r>
+      <w:r>
+        <w:rPr>
+          <w:rFonts w:ascii="Calibri" w:hAnsi="Calibri" w:cs="Calibri"/>
+        </w:rPr>
+        <w:t xml:space="preserve"> fitted values</w:t>
+      </w:r>
+      <w:r>
+        <w:rPr>
+          <w:rFonts w:ascii="Calibri" w:hAnsi="Calibri" w:cs="Calibri"/>
+        </w:rPr>
+        <w:t>, with CIs,</w:t>
+      </w:r>
+      <w:r>
+        <w:rPr>
+          <w:rFonts w:ascii="Calibri" w:hAnsi="Calibri" w:cs="Calibri"/>
+        </w:rPr>
+        <w:t xml:space="preserve"> from </w:t>
+      </w:r>
+      <w:r>
+        <w:rPr>
+          <w:rFonts w:ascii="Calibri" w:hAnsi="Calibri" w:cs="Calibri"/>
+        </w:rPr>
+        <w:t>two models</w:t>
+      </w:r>
+      <w:r>
+        <w:rPr>
+          <w:rFonts w:ascii="Calibri" w:hAnsi="Calibri" w:cs="Calibri"/>
+        </w:rPr>
+        <w:t>.</w:t>
+      </w:r>
+      <w:r>
+        <w:rPr>
+          <w:rFonts w:ascii="Calibri" w:hAnsi="Calibri" w:cs="Calibri"/>
+        </w:rPr>
+        <w:t xml:space="preserve"> </w:t>
+      </w:r>
+      <w:r>
+        <w:rPr>
+          <w:rFonts w:ascii="Calibri" w:hAnsi="Calibri" w:cs="Calibri"/>
+        </w:rPr>
+        <w:t>Model 1</w:t>
+      </w:r>
+      <w:r>
+        <w:rPr>
+          <w:rFonts w:ascii="Calibri" w:hAnsi="Calibri" w:cs="Calibri"/>
+        </w:rPr>
+        <w:t xml:space="preserve"> </w:t>
+      </w:r>
+      <w:r>
+        <w:rPr>
+          <w:rFonts w:ascii="Calibri" w:hAnsi="Calibri" w:cs="Calibri"/>
+        </w:rPr>
+        <w:t xml:space="preserve">is shown in black and adds </w:t>
+      </w:r>
+      <w:r>
+        <w:rPr>
+          <w:rFonts w:ascii="Calibri" w:hAnsi="Calibri" w:cs="Calibri"/>
+        </w:rPr>
+        <w:t>Household</w:t>
+      </w:r>
+      <w:r>
+        <w:rPr>
+          <w:rFonts w:ascii="Calibri" w:hAnsi="Calibri" w:cs="Calibri"/>
+        </w:rPr>
+        <w:t>_I</w:t>
+      </w:r>
+      <w:r>
+        <w:rPr>
+          <w:rFonts w:ascii="Calibri" w:hAnsi="Calibri" w:cs="Calibri"/>
+        </w:rPr>
+        <w:t>ncome</w:t>
+      </w:r>
+      <w:r>
+        <w:rPr>
+          <w:rFonts w:ascii="Calibri" w:hAnsi="Calibri" w:cs="Calibri"/>
+        </w:rPr>
+        <w:t xml:space="preserve"> as a parameter to manage confounding. Model 2 is red and</w:t>
+      </w:r>
+      <w:r>
+        <w:rPr>
+          <w:rFonts w:ascii="Calibri" w:hAnsi="Calibri" w:cs="Calibri"/>
+        </w:rPr>
+        <w:t xml:space="preserve"> stratifie</w:t>
+      </w:r>
+      <w:r>
+        <w:rPr>
+          <w:rFonts w:ascii="Calibri" w:hAnsi="Calibri" w:cs="Calibri"/>
+        </w:rPr>
+        <w:t>s</w:t>
+      </w:r>
+      <w:r>
+        <w:rPr>
+          <w:rFonts w:ascii="Calibri" w:hAnsi="Calibri" w:cs="Calibri"/>
+        </w:rPr>
+        <w:t xml:space="preserve"> over household income. The </w:t>
+      </w:r>
+      <w:r>
+        <w:rPr>
+          <w:rFonts w:ascii="Calibri" w:hAnsi="Calibri" w:cs="Calibri"/>
+        </w:rPr>
+        <w:t xml:space="preserve">resultant </w:t>
+      </w:r>
+      <w:r>
+        <w:rPr>
+          <w:rFonts w:ascii="Calibri" w:hAnsi="Calibri" w:cs="Calibri"/>
+        </w:rPr>
+        <w:t xml:space="preserve">models </w:t>
+      </w:r>
+      <w:r>
+        <w:rPr>
+          <w:rFonts w:ascii="Calibri" w:hAnsi="Calibri" w:cs="Calibri"/>
+        </w:rPr>
+        <w:t>are</w:t>
+      </w:r>
+      <w:r>
+        <w:rPr>
+          <w:rFonts w:ascii="Calibri" w:hAnsi="Calibri" w:cs="Calibri"/>
+        </w:rPr>
+        <w:t xml:space="preserve"> very simila</w:t>
+      </w:r>
+      <w:r>
+        <w:rPr>
+          <w:rFonts w:ascii="Calibri" w:hAnsi="Calibri" w:cs="Calibri"/>
+        </w:rPr>
+        <w:t>r</w:t>
+      </w:r>
+      <w:r>
+        <w:rPr>
+          <w:rFonts w:ascii="Calibri" w:hAnsi="Calibri" w:cs="Calibri"/>
+        </w:rPr>
+        <w:t>.</w:t>
+      </w:r>
+      <w:r>
+        <w:rPr>
+          <w:rFonts w:ascii="Calibri" w:hAnsi="Calibri" w:cs="Calibri"/>
+        </w:rPr>
+        <w:t xml:space="preserve"> </w:t>
+      </w:r>
+    </w:p>
+    <w:p>
+      <w:pPr>
+        <w:rPr>
+          <w:rFonts w:ascii="Calibri" w:hAnsi="Calibri" w:cs="Calibri"/>
+        </w:rPr>
+      </w:pPr>
+    </w:p>
+    <w:p>
+      <w:pPr>
+        <w:rPr>
+          <w:rFonts w:ascii="Calibri" w:hAnsi="Calibri" w:cs="Calibri"/>
+        </w:rPr>
+      </w:pPr>
+      <w:r>
+        <w:rPr>
+          <w:rFonts w:ascii="Calibri" w:hAnsi="Calibri" w:cs="Calibri"/>
+        </w:rPr>
+        <w:t>The outputs from model</w:t>
+      </w:r>
+      <w:r>
+        <w:rPr>
+          <w:rFonts w:ascii="Calibri" w:hAnsi="Calibri" w:cs="Calibri"/>
+        </w:rPr>
+        <w:t xml:space="preserve"> 1 (</w:t>
+      </w:r>
+      <w:r>
+        <w:rPr>
+          <w:rFonts w:ascii="Calibri" w:hAnsi="Calibri" w:cs="Calibri"/>
+        </w:rPr>
+        <w:t xml:space="preserve">as models are </w:t>
+      </w:r>
+      <w:proofErr w:type="gramStart"/>
+      <w:r>
+        <w:rPr>
+          <w:rFonts w:ascii="Calibri" w:hAnsi="Calibri" w:cs="Calibri"/>
+        </w:rPr>
+        <w:t>similar</w:t>
+      </w:r>
+      <w:proofErr w:type="gramEnd"/>
+      <w:r>
+        <w:rPr>
+          <w:rFonts w:ascii="Calibri" w:hAnsi="Calibri" w:cs="Calibri"/>
+        </w:rPr>
+        <w:t xml:space="preserve"> we consider the simpler model</w:t>
+      </w:r>
+      <w:r>
+        <w:rPr>
+          <w:rFonts w:ascii="Calibri" w:hAnsi="Calibri" w:cs="Calibri"/>
+        </w:rPr>
+        <w:t xml:space="preserve">) </w:t>
+      </w:r>
+      <w:r>
+        <w:rPr>
+          <w:rFonts w:ascii="Calibri" w:hAnsi="Calibri" w:cs="Calibri"/>
+        </w:rPr>
+        <w:t xml:space="preserve">give </w:t>
+      </w:r>
+      <w:r>
+        <w:rPr>
+          <w:rFonts w:ascii="Calibri" w:hAnsi="Calibri" w:cs="Calibri"/>
+        </w:rPr>
+        <w:t xml:space="preserve">a </w:t>
+      </w:r>
+      <w:r>
+        <w:rPr>
+          <w:rFonts w:ascii="Calibri" w:hAnsi="Calibri" w:cs="Calibri"/>
+        </w:rPr>
+        <w:t>JFS</w:t>
+      </w:r>
+      <w:r>
+        <w:rPr>
+          <w:rFonts w:ascii="Calibri" w:hAnsi="Calibri" w:cs="Calibri"/>
+        </w:rPr>
+        <w:t xml:space="preserve"> parameter of </w:t>
+      </w:r>
+      <w:r>
+        <w:rPr>
+          <w:rFonts w:ascii="Calibri" w:hAnsi="Calibri" w:cs="Calibri"/>
+        </w:rPr>
+        <w:t xml:space="preserve"> </w:t>
+      </w:r>
+      <w:r>
+        <w:rPr>
+          <w:rFonts w:ascii="Calibri" w:hAnsi="Calibri" w:cs="Calibri"/>
+        </w:rPr>
+        <w:t>-0.47</w:t>
+      </w:r>
+      <w:r>
+        <w:rPr>
+          <w:rFonts w:ascii="Calibri" w:hAnsi="Calibri" w:cs="Calibri"/>
+        </w:rPr>
+        <w:t>7</w:t>
       </w:r>
       <w:r>
         <w:rPr>
@@ -2244,7 +2921,13 @@
         <w:rPr>
           <w:rFonts w:ascii="Calibri" w:hAnsi="Calibri" w:cs="Calibri"/>
         </w:rPr>
-        <w:t>-0.545</w:t>
+        <w:t>-0.54</w:t>
+      </w:r>
+      <w:r>
+        <w:rPr>
+          <w:rFonts w:ascii="Calibri" w:hAnsi="Calibri" w:cs="Calibri"/>
+        </w:rPr>
+        <w:t>7</w:t>
       </w:r>
       <w:r>
         <w:rPr>
@@ -2256,7 +2939,13 @@
         <w:rPr>
           <w:rFonts w:ascii="Calibri" w:hAnsi="Calibri" w:cs="Calibri"/>
         </w:rPr>
-        <w:t xml:space="preserve"> -0.405</w:t>
+        <w:t xml:space="preserve"> -0.40</w:t>
+      </w:r>
+      <w:r>
+        <w:rPr>
+          <w:rFonts w:ascii="Calibri" w:hAnsi="Calibri" w:cs="Calibri"/>
+        </w:rPr>
+        <w:t>7</w:t>
       </w:r>
       <w:r>
         <w:rPr>
@@ -2268,301 +2957,331 @@
         <w:rPr>
           <w:rFonts w:ascii="Calibri" w:hAnsi="Calibri" w:cs="Calibri"/>
         </w:rPr>
-        <w:t xml:space="preserve"> with an associated p-value of &lt;0.001 indicating there is very strong evidence this association is present in our data.</w:t>
-      </w:r>
-    </w:p>
-    <w:p>
-      <w:pPr>
-        <w:rPr>
-          <w:rFonts w:ascii="Calibri" w:hAnsi="Calibri" w:cs="Calibri"/>
-        </w:rPr>
-      </w:pPr>
-    </w:p>
-    <w:p>
-      <w:pPr>
-        <w:rPr>
-          <w:rFonts w:ascii="Calibri" w:hAnsi="Calibri" w:cs="Calibri"/>
-        </w:rPr>
-      </w:pPr>
-      <w:r>
-        <w:rPr>
-          <w:rFonts w:ascii="Calibri" w:hAnsi="Calibri" w:cs="Calibri"/>
-        </w:rPr>
-        <w:t xml:space="preserve">An explanation for the results </w:t>
-      </w:r>
-      <w:r>
-        <w:rPr>
-          <w:rFonts w:ascii="Calibri" w:hAnsi="Calibri" w:cs="Calibri"/>
-        </w:rPr>
-        <w:t xml:space="preserve">we have </w:t>
-      </w:r>
-      <w:r>
-        <w:rPr>
-          <w:rFonts w:ascii="Calibri" w:hAnsi="Calibri" w:cs="Calibri"/>
-        </w:rPr>
-        <w:t xml:space="preserve">observed is that </w:t>
-      </w:r>
-      <w:r>
-        <w:rPr>
-          <w:rFonts w:ascii="Calibri" w:hAnsi="Calibri" w:cs="Calibri"/>
-        </w:rPr>
-        <w:t xml:space="preserve">people with higher BMI are forced to eat less junk food because they are trying to lose weight. </w:t>
-      </w:r>
-    </w:p>
-    <w:p>
-      <w:pPr>
-        <w:rPr>
-          <w:rFonts w:ascii="Calibri" w:hAnsi="Calibri" w:cs="Calibri"/>
-        </w:rPr>
-      </w:pPr>
-    </w:p>
-    <w:p>
-      <w:pPr>
-        <w:rPr>
-          <w:rFonts w:ascii="Calibri" w:hAnsi="Calibri" w:cs="Calibri"/>
-        </w:rPr>
-      </w:pPr>
-      <w:r>
-        <w:rPr>
-          <w:rFonts w:ascii="Calibri" w:hAnsi="Calibri" w:cs="Calibri"/>
-        </w:rPr>
-        <w:t>Condfounding?</w:t>
-      </w:r>
-      <w:r>
-        <w:rPr>
-          <w:rFonts w:ascii="Calibri" w:hAnsi="Calibri" w:cs="Calibri"/>
-        </w:rPr>
-        <w:t xml:space="preserve"> – adjusted, kind of</w:t>
-      </w:r>
-    </w:p>
-    <w:p>
-      <w:pPr>
-        <w:rPr>
-          <w:rFonts w:ascii="Calibri" w:hAnsi="Calibri" w:cs="Calibri"/>
+        <w:t xml:space="preserve"> with an associated p-value of &lt;0.001 indicating very strong evidence </w:t>
+      </w:r>
+      <w:r>
+        <w:rPr>
+          <w:rFonts w:ascii="Calibri" w:hAnsi="Calibri" w:cs="Calibri"/>
+        </w:rPr>
+        <w:t>of a ne</w:t>
+      </w:r>
+      <w:r>
+        <w:rPr>
+          <w:rFonts w:ascii="Calibri" w:hAnsi="Calibri" w:cs="Calibri"/>
+        </w:rPr>
+        <w:t>g</w:t>
+      </w:r>
+      <w:r>
+        <w:rPr>
+          <w:rFonts w:ascii="Calibri" w:hAnsi="Calibri" w:cs="Calibri"/>
+        </w:rPr>
+        <w:t>ative</w:t>
+      </w:r>
+      <w:r>
+        <w:rPr>
+          <w:rFonts w:ascii="Calibri" w:hAnsi="Calibri" w:cs="Calibri"/>
+        </w:rPr>
+        <w:t xml:space="preserve"> association in our data.</w:t>
+      </w:r>
+    </w:p>
+    <w:p>
+      <w:pPr>
+        <w:rPr>
+          <w:rFonts w:ascii="Calibri" w:hAnsi="Calibri" w:cs="Calibri"/>
+        </w:rPr>
+      </w:pPr>
+    </w:p>
+    <w:p>
+      <w:pPr>
+        <w:rPr>
+          <w:rFonts w:ascii="Calibri" w:hAnsi="Calibri" w:cs="Calibri"/>
+        </w:rPr>
+      </w:pPr>
+      <w:r>
+        <w:rPr>
+          <w:rFonts w:ascii="Calibri" w:hAnsi="Calibri" w:cs="Calibri"/>
+        </w:rPr>
+        <w:t xml:space="preserve">To conclude, </w:t>
+      </w:r>
+      <w:r>
+        <w:rPr>
+          <w:rFonts w:ascii="Calibri" w:hAnsi="Calibri" w:cs="Calibri"/>
+        </w:rPr>
+        <w:t xml:space="preserve">we have some evidence that </w:t>
+      </w:r>
+      <w:r>
+        <w:rPr>
+          <w:rFonts w:ascii="Calibri" w:hAnsi="Calibri" w:cs="Calibri"/>
+        </w:rPr>
+        <w:t>an individual with higher household income eat less junk food</w:t>
+      </w:r>
+      <w:r>
+        <w:rPr>
+          <w:rFonts w:ascii="Calibri" w:hAnsi="Calibri" w:cs="Calibri"/>
+        </w:rPr>
+        <w:t>; and</w:t>
+      </w:r>
+      <w:r>
+        <w:rPr>
+          <w:rFonts w:ascii="Calibri" w:hAnsi="Calibri" w:cs="Calibri"/>
+        </w:rPr>
+        <w:t xml:space="preserve"> </w:t>
+      </w:r>
+      <w:r>
+        <w:rPr>
+          <w:rFonts w:ascii="Calibri" w:hAnsi="Calibri" w:cs="Calibri"/>
+        </w:rPr>
+        <w:t xml:space="preserve">we have strong evidence </w:t>
+      </w:r>
+      <w:r>
+        <w:rPr>
+          <w:rFonts w:ascii="Calibri" w:hAnsi="Calibri" w:cs="Calibri"/>
+        </w:rPr>
+        <w:t xml:space="preserve">that </w:t>
+      </w:r>
+      <w:r>
+        <w:rPr>
+          <w:rFonts w:ascii="Calibri" w:hAnsi="Calibri" w:cs="Calibri"/>
+        </w:rPr>
+        <w:t xml:space="preserve">an individual who eats more junk food </w:t>
+      </w:r>
+      <w:r>
+        <w:rPr>
+          <w:rFonts w:ascii="Calibri" w:hAnsi="Calibri" w:cs="Calibri"/>
+        </w:rPr>
+        <w:t>has</w:t>
+      </w:r>
+      <w:r>
+        <w:rPr>
+          <w:rFonts w:ascii="Calibri" w:hAnsi="Calibri" w:cs="Calibri"/>
+        </w:rPr>
+        <w:t xml:space="preserve"> </w:t>
+      </w:r>
+      <w:r>
+        <w:rPr>
+          <w:rFonts w:ascii="Calibri" w:hAnsi="Calibri" w:cs="Calibri"/>
+        </w:rPr>
+        <w:t xml:space="preserve">lower </w:t>
+      </w:r>
+      <w:r>
+        <w:rPr>
+          <w:rFonts w:ascii="Calibri" w:hAnsi="Calibri" w:cs="Calibri"/>
+        </w:rPr>
+        <w:t xml:space="preserve">BMI. </w:t>
+      </w:r>
+      <w:r>
+        <w:rPr>
+          <w:rFonts w:ascii="Calibri" w:hAnsi="Calibri" w:cs="Calibri"/>
+        </w:rPr>
+        <w:t>Further study would be needed to establish association between income and BMI. A possible explanation fo</w:t>
+      </w:r>
+      <w:r>
+        <w:rPr>
+          <w:rFonts w:ascii="Calibri" w:hAnsi="Calibri" w:cs="Calibri"/>
+        </w:rPr>
+        <w:t>r</w:t>
+      </w:r>
+      <w:r>
+        <w:rPr>
+          <w:rFonts w:ascii="Calibri" w:hAnsi="Calibri" w:cs="Calibri"/>
+        </w:rPr>
+        <w:t xml:space="preserve"> an association between</w:t>
+      </w:r>
+      <w:r>
+        <w:rPr>
+          <w:rFonts w:ascii="Calibri" w:hAnsi="Calibri" w:cs="Calibri"/>
+        </w:rPr>
+        <w:t xml:space="preserve"> </w:t>
+      </w:r>
+      <w:r>
+        <w:rPr>
+          <w:rFonts w:ascii="Calibri" w:hAnsi="Calibri" w:cs="Calibri"/>
+        </w:rPr>
+        <w:t>higher JFS</w:t>
+      </w:r>
+      <w:r>
+        <w:rPr>
+          <w:rFonts w:ascii="Calibri" w:hAnsi="Calibri" w:cs="Calibri"/>
+        </w:rPr>
+        <w:t xml:space="preserve"> </w:t>
+      </w:r>
+      <w:r>
+        <w:rPr>
+          <w:rFonts w:ascii="Calibri" w:hAnsi="Calibri" w:cs="Calibri"/>
+        </w:rPr>
+        <w:t xml:space="preserve">and </w:t>
+      </w:r>
+      <w:r>
+        <w:rPr>
+          <w:rFonts w:ascii="Calibri" w:hAnsi="Calibri" w:cs="Calibri"/>
+        </w:rPr>
+        <w:t xml:space="preserve">lower </w:t>
+      </w:r>
+      <w:r>
+        <w:rPr>
+          <w:rFonts w:ascii="Calibri" w:hAnsi="Calibri" w:cs="Calibri"/>
+        </w:rPr>
+        <w:t xml:space="preserve">BMI is high BMI </w:t>
+      </w:r>
+      <w:r>
+        <w:rPr>
+          <w:rFonts w:ascii="Calibri" w:hAnsi="Calibri" w:cs="Calibri"/>
+        </w:rPr>
+        <w:t xml:space="preserve">individuals </w:t>
+      </w:r>
+      <w:r>
+        <w:rPr>
+          <w:rFonts w:ascii="Calibri" w:hAnsi="Calibri" w:cs="Calibri"/>
+        </w:rPr>
+        <w:t>may diet by eating less junk food.</w:t>
+      </w:r>
+    </w:p>
+    <w:p>
+      <w:pPr>
+        <w:rPr>
+          <w:rFonts w:ascii="Calibri" w:hAnsi="Calibri" w:cs="Calibri"/>
+        </w:rPr>
+      </w:pPr>
+    </w:p>
+    <w:p>
+      <w:pPr>
+        <w:rPr>
+          <w:rFonts w:ascii="Calibri" w:hAnsi="Calibri" w:cs="Calibri"/>
+        </w:rPr>
+      </w:pPr>
+    </w:p>
+    <w:p>
+      <w:pPr>
+        <w:rPr>
+          <w:rFonts w:ascii="Calibri" w:hAnsi="Calibri" w:cs="Calibri"/>
+        </w:rPr>
+      </w:pPr>
+    </w:p>
+    <w:p>
+      <w:pPr>
+        <w:rPr>
+          <w:rFonts w:ascii="Calibri" w:hAnsi="Calibri" w:cs="Calibri"/>
+        </w:rPr>
+      </w:pPr>
+    </w:p>
+    <w:p>
+      <w:pPr>
+        <w:rPr>
+          <w:rFonts w:ascii="Calibri" w:hAnsi="Calibri" w:cs="Calibri"/>
+        </w:rPr>
+      </w:pPr>
+    </w:p>
+    <w:p>
+      <w:pPr>
+        <w:rPr>
+          <w:rFonts w:ascii="Calibri" w:hAnsi="Calibri" w:cs="Calibri"/>
+        </w:rPr>
+      </w:pPr>
+    </w:p>
+    <w:p>
+      <w:pPr>
+        <w:rPr>
+          <w:rFonts w:ascii="Calibri" w:hAnsi="Calibri" w:cs="Calibri"/>
+        </w:rPr>
+      </w:pPr>
+    </w:p>
+    <w:p>
+      <w:pPr>
+        <w:rPr>
+          <w:rFonts w:ascii="Calibri" w:hAnsi="Calibri" w:cs="Calibri"/>
+        </w:rPr>
+      </w:pPr>
+    </w:p>
+    <w:p>
+      <w:pPr>
+        <w:rPr>
+          <w:rFonts w:ascii="Calibri" w:hAnsi="Calibri" w:cs="Calibri"/>
+        </w:rPr>
+      </w:pPr>
+    </w:p>
+    <w:p>
+      <w:pPr>
+        <w:rPr>
+          <w:rFonts w:ascii="Calibri" w:hAnsi="Calibri" w:cs="Calibri"/>
+        </w:rPr>
+      </w:pPr>
+    </w:p>
+    <w:p>
+      <w:pPr>
+        <w:rPr>
+          <w:rFonts w:ascii="Calibri" w:hAnsi="Calibri" w:cs="Calibri"/>
+        </w:rPr>
+      </w:pPr>
+    </w:p>
+    <w:p>
+      <w:pPr>
+        <w:rPr>
+          <w:rFonts w:ascii="Calibri" w:hAnsi="Calibri" w:cs="Calibri"/>
+        </w:rPr>
+      </w:pPr>
+    </w:p>
+    <w:p>
+      <w:pPr>
+        <w:rPr>
+          <w:rFonts w:ascii="Calibri" w:hAnsi="Calibri" w:cs="Calibri"/>
+        </w:rPr>
+      </w:pPr>
+    </w:p>
+    <w:p>
+      <w:pPr>
+        <w:rPr>
+          <w:rFonts w:ascii="Calibri" w:hAnsi="Calibri" w:cs="Calibri"/>
+        </w:rPr>
+      </w:pPr>
+    </w:p>
+    <w:p>
+      <w:pPr>
+        <w:rPr>
+          <w:rFonts w:ascii="Calibri" w:hAnsi="Calibri" w:cs="Calibri"/>
+        </w:rPr>
+      </w:pPr>
+    </w:p>
+    <w:p>
+      <w:pPr>
+        <w:rPr>
+          <w:rFonts w:ascii="Calibri" w:hAnsi="Calibri" w:cs="Calibri"/>
+        </w:rPr>
+      </w:pPr>
+    </w:p>
+    <w:p>
+      <w:pPr>
+        <w:rPr>
+          <w:rFonts w:ascii="Calibri" w:hAnsi="Calibri" w:cs="Calibri"/>
+        </w:rPr>
+      </w:pPr>
+    </w:p>
+    <w:p>
+      <w:pPr>
+        <w:rPr>
           <w:b/>
           <w:bCs/>
         </w:rPr>
       </w:pPr>
       <w:r>
         <w:rPr>
-          <w:rFonts w:ascii="Calibri" w:hAnsi="Calibri" w:cs="Calibri"/>
-        </w:rPr>
-        <w:t xml:space="preserve">We adjust for this using </w:t>
-      </w:r>
-      <w:r>
-        <w:rPr>
-          <w:rFonts w:ascii="Calibri" w:hAnsi="Calibri" w:cs="Calibri"/>
-        </w:rPr>
-        <w:t>a weighted average of a stratified model. Weights are</w:t>
-      </w:r>
-      <w:r>
-        <w:rPr>
-          <w:rFonts w:ascii="Calibri" w:hAnsi="Calibri" w:cs="Calibri"/>
-        </w:rPr>
-        <w:t xml:space="preserve"> 1/std</w:t>
-      </w:r>
-      <w:r>
-        <w:rPr>
-          <w:rFonts w:ascii="Calibri" w:hAnsi="Calibri" w:cs="Calibri"/>
-        </w:rPr>
-        <w:t>^2</w:t>
-      </w:r>
-      <w:r>
-        <w:rPr>
-          <w:rFonts w:ascii="Calibri" w:hAnsi="Calibri" w:cs="Calibri"/>
-        </w:rPr>
-        <w:t xml:space="preserve">. </w:t>
-      </w:r>
-      <w:r>
-        <w:rPr>
-          <w:rFonts w:ascii="Calibri" w:hAnsi="Calibri" w:cs="Calibri"/>
-        </w:rPr>
-        <w:t>Doesn’t make much difference</w:t>
-      </w:r>
-    </w:p>
-    <w:p>
-      <w:pPr>
-        <w:rPr>
-          <w:rFonts w:ascii="Calibri" w:hAnsi="Calibri" w:cs="Calibri"/>
           <w:b/>
           <w:bCs/>
         </w:rPr>
-      </w:pPr>
-      <w:r>
-        <w:rPr>
-          <w:rFonts w:ascii="Calibri" w:hAnsi="Calibri" w:cs="Calibri"/>
+        <w:t xml:space="preserve">Appendices: </w:t>
+      </w:r>
+      <w:r>
+        <w:rPr>
           <w:b/>
           <w:bCs/>
         </w:rPr>
-        <w:t>Red line = stratified, black = adjusted in reg model and use subset means</w:t>
-      </w:r>
-    </w:p>
-    <w:p>
-      <w:pPr>
-        <w:rPr>
-          <w:rFonts w:ascii="Calibri" w:hAnsi="Calibri" w:cs="Calibri"/>
-        </w:rPr>
-      </w:pPr>
-      <w:r>
-        <w:rPr>
-          <w:rFonts w:ascii="Calibri" w:hAnsi="Calibri" w:cs="Calibri"/>
-        </w:rPr>
-        <w:t xml:space="preserve">Can explain process tho, think the plot is acc quite nice now </w:t>
-      </w:r>
-    </w:p>
-    <w:p>
-      <w:pPr>
-        <w:rPr>
-          <w:rFonts w:ascii="Calibri" w:hAnsi="Calibri" w:cs="Calibri"/>
-        </w:rPr>
-      </w:pPr>
-    </w:p>
-    <w:p>
-      <w:pPr>
-        <w:rPr>
-          <w:rFonts w:ascii="Calibri" w:hAnsi="Calibri" w:cs="Calibri"/>
-        </w:rPr>
-      </w:pPr>
-    </w:p>
-    <w:p>
-      <w:pPr>
-        <w:rPr>
-          <w:rFonts w:ascii="Calibri" w:hAnsi="Calibri" w:cs="Calibri"/>
-        </w:rPr>
-      </w:pPr>
-    </w:p>
-    <w:p>
-      <w:pPr>
-        <w:rPr>
-          <w:rFonts w:ascii="Calibri" w:hAnsi="Calibri" w:cs="Calibri"/>
-        </w:rPr>
-      </w:pPr>
-    </w:p>
-    <w:p>
-      <w:pPr>
-        <w:rPr>
-          <w:rFonts w:ascii="Calibri" w:hAnsi="Calibri" w:cs="Calibri"/>
-        </w:rPr>
-      </w:pPr>
-    </w:p>
-    <w:p>
-      <w:pPr>
-        <w:rPr>
-          <w:rFonts w:ascii="Calibri" w:hAnsi="Calibri" w:cs="Calibri"/>
-        </w:rPr>
-      </w:pPr>
-    </w:p>
-    <w:p>
-      <w:pPr>
-        <w:rPr>
-          <w:rFonts w:ascii="Calibri" w:hAnsi="Calibri" w:cs="Calibri"/>
-        </w:rPr>
-      </w:pPr>
-    </w:p>
-    <w:p>
-      <w:pPr>
-        <w:rPr>
-          <w:rFonts w:ascii="Calibri" w:hAnsi="Calibri" w:cs="Calibri"/>
-        </w:rPr>
-      </w:pPr>
-    </w:p>
-    <w:p>
-      <w:pPr>
-        <w:rPr>
-          <w:rFonts w:ascii="Calibri" w:hAnsi="Calibri" w:cs="Calibri"/>
-        </w:rPr>
-      </w:pPr>
-    </w:p>
-    <w:p>
-      <w:pPr>
-        <w:rPr>
-          <w:rFonts w:ascii="Calibri" w:hAnsi="Calibri" w:cs="Calibri"/>
-        </w:rPr>
-      </w:pPr>
-    </w:p>
-    <w:p>
-      <w:pPr>
-        <w:rPr>
-          <w:rFonts w:ascii="Calibri" w:hAnsi="Calibri" w:cs="Calibri"/>
-        </w:rPr>
-      </w:pPr>
-    </w:p>
-    <w:p>
-      <w:pPr>
-        <w:rPr>
-          <w:rFonts w:ascii="Calibri" w:hAnsi="Calibri" w:cs="Calibri"/>
-        </w:rPr>
-      </w:pPr>
-    </w:p>
-    <w:p>
-      <w:pPr>
-        <w:rPr>
-          <w:rFonts w:ascii="Calibri" w:hAnsi="Calibri" w:cs="Calibri"/>
-        </w:rPr>
-      </w:pPr>
-    </w:p>
-    <w:p>
-      <w:pPr>
-        <w:rPr>
-          <w:rFonts w:ascii="Calibri" w:hAnsi="Calibri" w:cs="Calibri"/>
-        </w:rPr>
-      </w:pPr>
-    </w:p>
-    <w:p>
-      <w:pPr>
-        <w:rPr>
-          <w:rFonts w:ascii="Calibri" w:hAnsi="Calibri" w:cs="Calibri"/>
-        </w:rPr>
-      </w:pPr>
-    </w:p>
-    <w:p>
-      <w:pPr>
-        <w:rPr>
-          <w:rFonts w:ascii="Calibri" w:hAnsi="Calibri" w:cs="Calibri"/>
-        </w:rPr>
-      </w:pPr>
-    </w:p>
-    <w:p>
-      <w:pPr>
-        <w:rPr>
-          <w:rFonts w:ascii="Calibri" w:hAnsi="Calibri" w:cs="Calibri"/>
-        </w:rPr>
-      </w:pPr>
-    </w:p>
-    <w:p>
-      <w:pPr>
-        <w:rPr>
-          <w:rFonts w:ascii="Calibri" w:hAnsi="Calibri" w:cs="Calibri"/>
-        </w:rPr>
-      </w:pPr>
-    </w:p>
-    <w:p>
-      <w:pPr>
+        <w:t xml:space="preserve">Explanatory </w:t>
+      </w:r>
+      <w:r>
         <w:rPr>
           <w:b/>
           <w:bCs/>
         </w:rPr>
-      </w:pPr>
-      <w:r>
-        <w:rPr>
-          <w:b/>
-          <w:bCs/>
-        </w:rPr>
-        <w:t xml:space="preserve">§: </w:t>
-      </w:r>
-      <w:r>
-        <w:rPr>
-          <w:b/>
-          <w:bCs/>
-        </w:rPr>
-        <w:t xml:space="preserve">Appendices: </w:t>
-      </w:r>
-      <w:r>
-        <w:rPr>
-          <w:b/>
-          <w:bCs/>
-        </w:rPr>
-        <w:t>Explanation for Categorical Variables</w:t>
+        <w:t>Variables</w:t>
       </w:r>
     </w:p>
     <w:p/>
@@ -2644,7 +3363,7 @@
         </w:drawing>
       </w:r>
       <w:r>
-        <w:t>Household Income Categories:</w:t>
+        <w:t>Income Categories:</w:t>
       </w:r>
     </w:p>
     <w:p/>
@@ -2727,7 +3446,7 @@
         </w:drawing>
       </w:r>
       <w:r>
-        <w:t>General Food Categories</w:t>
+        <w:t>Food Categories</w:t>
       </w:r>
     </w:p>
     <w:p>

</xml_diff>